<commit_message>
V3.2 - Login system
Login system reformulado
</commit_message>
<xml_diff>
--- a/Documentação/Documentação_PI(v1).docx
+++ b/Documentação/Documentação_PI(v1).docx
@@ -1,6 +1,6 @@
 
 <file path=word/document.xml><?xml version="1.0" encoding="utf-8"?>
-<w:document xmlns:wpc="http://schemas.microsoft.com/office/word/2010/wordprocessingCanvas" xmlns:cx="http://schemas.microsoft.com/office/drawing/2014/chartex" xmlns:cx1="http://schemas.microsoft.com/office/drawing/2015/9/8/chartex" xmlns:cx2="http://schemas.microsoft.com/office/drawing/2015/10/21/chartex" xmlns:cx3="http://schemas.microsoft.com/office/drawing/2016/5/9/chartex" xmlns:cx4="http://schemas.microsoft.com/office/drawing/2016/5/10/chartex" xmlns:cx5="http://schemas.microsoft.com/office/drawing/2016/5/11/chartex" xmlns:cx6="http://schemas.microsoft.com/office/drawing/2016/5/12/chartex" xmlns:cx7="http://schemas.microsoft.com/office/drawing/2016/5/13/chartex" xmlns:cx8="http://schemas.microsoft.com/office/drawing/2016/5/14/chartex" xmlns:mc="http://schemas.openxmlformats.org/markup-compatibility/2006" xmlns:aink="http://schemas.microsoft.com/office/drawing/2016/ink" xmlns:am3d="http://schemas.microsoft.com/office/drawing/2017/model3d" xmlns:o="urn:schemas-microsoft-com:office:office" xmlns:oel="http://schemas.microsoft.com/office/2019/extlst" xmlns:r="http://schemas.openxmlformats.org/officeDocument/2006/relationships" xmlns:m="http://schemas.openxmlformats.org/officeDocument/2006/math" xmlns:v="urn:schemas-microsoft-com:vml" xmlns:wp14="http://schemas.microsoft.com/office/word/2010/wordprocessingDrawing" xmlns:wp="http://schemas.openxmlformats.org/drawingml/2006/wordprocessingDrawing" xmlns:w10="urn:schemas-microsoft-com:office:word" xmlns:w="http://schemas.openxmlformats.org/wordprocessingml/2006/main" xmlns:w14="http://schemas.microsoft.com/office/word/2010/wordml" xmlns:w15="http://schemas.microsoft.com/office/word/2012/wordml" xmlns:w16cex="http://schemas.microsoft.com/office/word/2018/wordml/cex" xmlns:w16cid="http://schemas.microsoft.com/office/word/2016/wordml/cid" xmlns:w16="http://schemas.microsoft.com/office/word/2018/wordml" xmlns:w16sdtdh="http://schemas.microsoft.com/office/word/2020/wordml/sdtdatahash" xmlns:w16se="http://schemas.microsoft.com/office/word/2015/wordml/symex" xmlns:wpg="http://schemas.microsoft.com/office/word/2010/wordprocessingGroup" xmlns:wpi="http://schemas.microsoft.com/office/word/2010/wordprocessingInk" xmlns:wne="http://schemas.microsoft.com/office/word/2006/wordml" xmlns:wps="http://schemas.microsoft.com/office/word/2010/wordprocessingShape" xmlns:a="http://schemas.openxmlformats.org/drawingml/2006/main" xmlns:pic="http://schemas.openxmlformats.org/drawingml/2006/picture" xmlns:a14="http://schemas.microsoft.com/office/drawing/2010/main" mc:Ignorable="w14 w15 w16se w16cid w16 w16cex w16sdtdh wp14">
+<w:document xmlns:wpc="http://schemas.microsoft.com/office/word/2010/wordprocessingCanvas" xmlns:cx="http://schemas.microsoft.com/office/drawing/2014/chartex" xmlns:cx1="http://schemas.microsoft.com/office/drawing/2015/9/8/chartex" xmlns:cx2="http://schemas.microsoft.com/office/drawing/2015/10/21/chartex" xmlns:cx3="http://schemas.microsoft.com/office/drawing/2016/5/9/chartex" xmlns:cx4="http://schemas.microsoft.com/office/drawing/2016/5/10/chartex" xmlns:cx5="http://schemas.microsoft.com/office/drawing/2016/5/11/chartex" xmlns:cx6="http://schemas.microsoft.com/office/drawing/2016/5/12/chartex" xmlns:cx7="http://schemas.microsoft.com/office/drawing/2016/5/13/chartex" xmlns:cx8="http://schemas.microsoft.com/office/drawing/2016/5/14/chartex" xmlns:mc="http://schemas.openxmlformats.org/markup-compatibility/2006" xmlns:aink="http://schemas.microsoft.com/office/drawing/2016/ink" xmlns:am3d="http://schemas.microsoft.com/office/drawing/2017/model3d" xmlns:o="urn:schemas-microsoft-com:office:office" xmlns:r="http://schemas.openxmlformats.org/officeDocument/2006/relationships" xmlns:m="http://schemas.openxmlformats.org/officeDocument/2006/math" xmlns:v="urn:schemas-microsoft-com:vml" xmlns:wp14="http://schemas.microsoft.com/office/word/2010/wordprocessingDrawing" xmlns:wp="http://schemas.openxmlformats.org/drawingml/2006/wordprocessingDrawing" xmlns:w10="urn:schemas-microsoft-com:office:word" xmlns:w="http://schemas.openxmlformats.org/wordprocessingml/2006/main" xmlns:w14="http://schemas.microsoft.com/office/word/2010/wordml" xmlns:w15="http://schemas.microsoft.com/office/word/2012/wordml" xmlns:w16cex="http://schemas.microsoft.com/office/word/2018/wordml/cex" xmlns:w16cid="http://schemas.microsoft.com/office/word/2016/wordml/cid" xmlns:w16="http://schemas.microsoft.com/office/word/2018/wordml" xmlns:w16sdtdh="http://schemas.microsoft.com/office/word/2020/wordml/sdtdatahash" xmlns:w16se="http://schemas.microsoft.com/office/word/2015/wordml/symex" xmlns:wpg="http://schemas.microsoft.com/office/word/2010/wordprocessingGroup" xmlns:wpi="http://schemas.microsoft.com/office/word/2010/wordprocessingInk" xmlns:wne="http://schemas.microsoft.com/office/word/2006/wordml" xmlns:wps="http://schemas.microsoft.com/office/word/2010/wordprocessingShape" mc:Ignorable="w14 w15 w16se w16cid w16 w16cex w16sdtdh wp14">
   <w:body>
     <w:p>
       <w:pPr>
@@ -384,14 +384,13 @@
       <w:tblPr>
         <w:tblW w:w="4095" w:type="dxa"/>
         <w:jc w:val="center"/>
-        <w:tblInd w:w="0" w:type="dxa"/>
         <w:tblBorders>
-          <w:top w:val="single" w:color="000000" w:themeColor="text1" w:sz="8" w:space="0"/>
-          <w:left w:val="single" w:color="000000" w:themeColor="text1" w:sz="8" w:space="0"/>
-          <w:bottom w:val="single" w:color="000000" w:themeColor="text1" w:sz="8" w:space="0"/>
-          <w:right w:val="single" w:color="000000" w:themeColor="text1" w:sz="8" w:space="0"/>
-          <w:insideH w:val="single" w:color="000000" w:themeColor="text1" w:sz="8" w:space="0"/>
-          <w:insideV w:val="single" w:color="000000" w:themeColor="text1" w:sz="8" w:space="0"/>
+          <w:top w:val="single" w:sz="8" w:space="0" w:color="000000" w:themeColor="text1"/>
+          <w:left w:val="single" w:sz="8" w:space="0" w:color="000000" w:themeColor="text1"/>
+          <w:bottom w:val="single" w:sz="8" w:space="0" w:color="000000" w:themeColor="text1"/>
+          <w:right w:val="single" w:sz="8" w:space="0" w:color="000000" w:themeColor="text1"/>
+          <w:insideH w:val="single" w:sz="8" w:space="0" w:color="000000" w:themeColor="text1"/>
+          <w:insideV w:val="single" w:sz="8" w:space="0" w:color="000000" w:themeColor="text1"/>
         </w:tblBorders>
         <w:tblLayout w:type="fixed"/>
         <w:tblLook w:val="0600" w:firstRow="0" w:lastRow="0" w:firstColumn="0" w:lastColumn="0" w:noHBand="1" w:noVBand="1"/>
@@ -400,7 +399,9 @@
         <w:gridCol w:w="4095"/>
       </w:tblGrid>
       <w:tr>
-        <w:trPr/>
+        <w:trPr>
+          <w:jc w:val="center"/>
+        </w:trPr>
         <w:tc>
           <w:tcPr>
             <w:tcW w:w="4095" w:type="dxa"/>
@@ -442,7 +443,9 @@
         </w:tc>
       </w:tr>
       <w:tr>
-        <w:trPr/>
+        <w:trPr>
+          <w:jc w:val="center"/>
+        </w:trPr>
         <w:tc>
           <w:tcPr>
             <w:tcW w:w="4095" w:type="dxa"/>
@@ -473,7 +476,9 @@
         </w:tc>
       </w:tr>
       <w:tr>
-        <w:trPr/>
+        <w:trPr>
+          <w:jc w:val="center"/>
+        </w:trPr>
         <w:tc>
           <w:tcPr>
             <w:tcW w:w="4095" w:type="dxa"/>
@@ -504,7 +509,9 @@
         </w:tc>
       </w:tr>
       <w:tr>
-        <w:trPr/>
+        <w:trPr>
+          <w:jc w:val="center"/>
+        </w:trPr>
         <w:tc>
           <w:tcPr>
             <w:tcW w:w="4095" w:type="dxa"/>
@@ -529,13 +536,24 @@
                 <w:sz w:val="24"/>
                 <w:szCs w:val="24"/>
               </w:rPr>
-              <w:t>Maria Dulce Leão Marcicano</w:t>
-            </w:r>
+              <w:t xml:space="preserve">Maria Dulce Leão </w:t>
+            </w:r>
+            <w:proofErr w:type="spellStart"/>
+            <w:r>
+              <w:rPr>
+                <w:sz w:val="24"/>
+                <w:szCs w:val="24"/>
+              </w:rPr>
+              <w:t>Marcicano</w:t>
+            </w:r>
+            <w:proofErr w:type="spellEnd"/>
           </w:p>
         </w:tc>
       </w:tr>
       <w:tr>
-        <w:trPr/>
+        <w:trPr>
+          <w:jc w:val="center"/>
+        </w:trPr>
         <w:tc>
           <w:tcPr>
             <w:tcW w:w="4095" w:type="dxa"/>
@@ -566,7 +584,9 @@
         </w:tc>
       </w:tr>
       <w:tr>
-        <w:trPr/>
+        <w:trPr>
+          <w:jc w:val="center"/>
+        </w:trPr>
         <w:tc>
           <w:tcPr>
             <w:tcW w:w="4095" w:type="dxa"/>
@@ -807,7 +827,7 @@
               </wp:anchor>
             </w:drawing>
           </mc:Choice>
-          <mc:Fallback>
+          <mc:Fallback xmlns:oel="http://schemas.microsoft.com/office/2019/extlst" xmlns:a="http://schemas.openxmlformats.org/drawingml/2006/main" xmlns:pic="http://schemas.openxmlformats.org/drawingml/2006/picture" xmlns:a14="http://schemas.microsoft.com/office/drawing/2010/main">
             <w:pict>
               <v:rect id="Retângulo 3" style="position:absolute;margin-left:-8.55pt;margin-top:9.6pt;width:438pt;height:60pt;z-index:-251654144;visibility:visible;mso-wrap-style:square;mso-width-percent:0;mso-height-percent:0;mso-wrap-distance-left:9pt;mso-wrap-distance-top:0;mso-wrap-distance-right:9pt;mso-wrap-distance-bottom:0;mso-position-horizontal:absolute;mso-position-horizontal-relative:margin;mso-position-vertical:absolute;mso-position-vertical-relative:text;mso-width-percent:0;mso-height-percent:0;mso-width-relative:margin;mso-height-relative:margin;v-text-anchor:middle" o:spid="_x0000_s1026" fillcolor="white [3201]" strokecolor="black [3200]" strokeweight="2pt" w14:anchorId="0AAA6C61" o:gfxdata="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">
                 <w10:wrap anchorx="margin"/>
@@ -1026,7 +1046,7 @@
           </mc:Choice>
           <mc:Fallback>
             <w:pict>
-              <v:rect id="Retângulo 2" style="position:absolute;margin-left:-7.8pt;margin-top:15.4pt;width:437.25pt;height:101.25pt;z-index:-251655168;visibility:visible;mso-wrap-style:square;mso-width-percent:0;mso-wrap-distance-left:9pt;mso-wrap-distance-top:0;mso-wrap-distance-right:9pt;mso-wrap-distance-bottom:0;mso-position-horizontal:absolute;mso-position-horizontal-relative:text;mso-position-vertical:absolute;mso-position-vertical-relative:text;mso-width-percent:0;mso-width-relative:margin;v-text-anchor:middle" o:spid="_x0000_s1026" fillcolor="white [3201]" strokecolor="black [3200]" strokeweight="2pt" w14:anchorId="484E0132" o:gfxdata="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">
+              <v:rect w14:anchorId="484E0132" id="Retângulo 2" o:spid="_x0000_s1026" style="position:absolute;margin-left:-7.8pt;margin-top:15.4pt;width:437.25pt;height:101.25pt;z-index:-251655168;visibility:visible;mso-wrap-style:square;mso-width-percent:0;mso-wrap-distance-left:9pt;mso-wrap-distance-top:0;mso-wrap-distance-right:9pt;mso-wrap-distance-bottom:0;mso-position-horizontal:absolute;mso-position-horizontal-relative:text;mso-position-vertical:absolute;mso-position-vertical-relative:text;mso-width-percent:0;mso-width-relative:margin;v-text-anchor:middle" o:gfxdata="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" fillcolor="white [3201]" strokecolor="black [3200]" strokeweight="2pt">
                 <v:textbox>
                   <w:txbxContent>
                     <w:p>
@@ -1402,7 +1422,7 @@
       </w:tblGrid>
       <w:tr>
         <w:trPr>
-          <w:trHeight w:val="548" w:hRule="exact"/>
+          <w:trHeight w:hRule="exact" w:val="548"/>
         </w:trPr>
         <w:tc>
           <w:tcPr>
@@ -1455,7 +1475,7 @@
       </w:tr>
       <w:tr>
         <w:trPr>
-          <w:trHeight w:val="397" w:hRule="exact"/>
+          <w:trHeight w:hRule="exact" w:val="397"/>
         </w:trPr>
         <w:tc>
           <w:tcPr>
@@ -1490,7 +1510,7 @@
       </w:tr>
       <w:tr>
         <w:trPr>
-          <w:trHeight w:val="397" w:hRule="exact"/>
+          <w:trHeight w:hRule="exact" w:val="397"/>
         </w:trPr>
         <w:tc>
           <w:tcPr>
@@ -1525,7 +1545,7 @@
       </w:tr>
       <w:tr>
         <w:trPr>
-          <w:trHeight w:val="397" w:hRule="exact"/>
+          <w:trHeight w:hRule="exact" w:val="397"/>
         </w:trPr>
         <w:tc>
           <w:tcPr>
@@ -1560,7 +1580,7 @@
       </w:tr>
       <w:tr>
         <w:trPr>
-          <w:trHeight w:val="397" w:hRule="exact"/>
+          <w:trHeight w:hRule="exact" w:val="397"/>
         </w:trPr>
         <w:tc>
           <w:tcPr>
@@ -1595,7 +1615,7 @@
       </w:tr>
       <w:tr>
         <w:trPr>
-          <w:trHeight w:val="397" w:hRule="exact"/>
+          <w:trHeight w:hRule="exact" w:val="397"/>
         </w:trPr>
         <w:tc>
           <w:tcPr>
@@ -1630,7 +1650,7 @@
       </w:tr>
       <w:tr>
         <w:trPr>
-          <w:trHeight w:val="397" w:hRule="exact"/>
+          <w:trHeight w:hRule="exact" w:val="397"/>
         </w:trPr>
         <w:tc>
           <w:tcPr>
@@ -1665,7 +1685,7 @@
       </w:tr>
       <w:tr>
         <w:trPr>
-          <w:trHeight w:val="397" w:hRule="exact"/>
+          <w:trHeight w:hRule="exact" w:val="397"/>
         </w:trPr>
         <w:tc>
           <w:tcPr>
@@ -1700,7 +1720,7 @@
       </w:tr>
       <w:tr>
         <w:trPr>
-          <w:trHeight w:val="397" w:hRule="exact"/>
+          <w:trHeight w:hRule="exact" w:val="397"/>
         </w:trPr>
         <w:tc>
           <w:tcPr>
@@ -1735,7 +1755,7 @@
       </w:tr>
       <w:tr>
         <w:trPr>
-          <w:trHeight w:val="397" w:hRule="exact"/>
+          <w:trHeight w:hRule="exact" w:val="397"/>
         </w:trPr>
         <w:tc>
           <w:tcPr>
@@ -1779,7 +1799,7 @@
       </w:tr>
       <w:tr>
         <w:trPr>
-          <w:trHeight w:val="397" w:hRule="exact"/>
+          <w:trHeight w:hRule="exact" w:val="397"/>
         </w:trPr>
         <w:tc>
           <w:tcPr>
@@ -1968,7 +1988,7 @@
     <w:sdt>
       <w:sdtPr>
         <w:rPr>
-          <w:rFonts w:ascii="Arial" w:hAnsi="Arial" w:eastAsia="Arial" w:cs="Arial"/>
+          <w:rFonts w:ascii="Arial" w:eastAsia="Arial" w:hAnsi="Arial" w:cs="Arial"/>
           <w:color w:val="auto"/>
           <w:sz w:val="22"/>
           <w:szCs w:val="22"/>
@@ -1981,12 +2001,8 @@
       </w:sdtPr>
       <w:sdtEndPr>
         <w:rPr>
-          <w:rFonts w:ascii="Arial" w:hAnsi="Arial" w:eastAsia="Arial" w:cs="Arial"/>
-          <w:b w:val="1"/>
-          <w:bCs w:val="1"/>
-          <w:color w:val="auto"/>
-          <w:sz w:val="22"/>
-          <w:szCs w:val="22"/>
+          <w:b/>
+          <w:bCs/>
         </w:rPr>
       </w:sdtEndPr>
       <w:sdtContent>
@@ -2018,7 +2034,7 @@
           <w:r>
             <w:fldChar w:fldCharType="separate"/>
           </w:r>
-          <w:hyperlink w:history="1" w:anchor="_Toc161762654">
+          <w:hyperlink w:anchor="_Toc161762654" w:history="1">
             <w:r>
               <w:rPr>
                 <w:rStyle w:val="Hyperlink"/>
@@ -2099,7 +2115,7 @@
               <w:noProof/>
             </w:rPr>
           </w:pPr>
-          <w:hyperlink w:history="1" w:anchor="_Toc161762655">
+          <w:hyperlink w:anchor="_Toc161762655" w:history="1">
             <w:r>
               <w:rPr>
                 <w:rStyle w:val="Hyperlink"/>
@@ -2168,7 +2184,7 @@
               <w:noProof/>
             </w:rPr>
           </w:pPr>
-          <w:hyperlink w:history="1" w:anchor="_Toc161762656">
+          <w:hyperlink w:anchor="_Toc161762656" w:history="1">
             <w:r>
               <w:rPr>
                 <w:rStyle w:val="Hyperlink"/>
@@ -2250,7 +2266,7 @@
               <w:noProof/>
             </w:rPr>
           </w:pPr>
-          <w:hyperlink w:history="1" w:anchor="_Toc161762657">
+          <w:hyperlink w:anchor="_Toc161762657" w:history="1">
             <w:r>
               <w:rPr>
                 <w:rStyle w:val="Hyperlink"/>
@@ -2331,7 +2347,7 @@
               <w:noProof/>
             </w:rPr>
           </w:pPr>
-          <w:hyperlink w:history="1" w:anchor="_Toc161762658">
+          <w:hyperlink w:anchor="_Toc161762658" w:history="1">
             <w:r>
               <w:rPr>
                 <w:rStyle w:val="Hyperlink"/>
@@ -2400,7 +2416,7 @@
               <w:noProof/>
             </w:rPr>
           </w:pPr>
-          <w:hyperlink w:history="1" w:anchor="_Toc161762659">
+          <w:hyperlink w:anchor="_Toc161762659" w:history="1">
             <w:r>
               <w:rPr>
                 <w:rStyle w:val="Hyperlink"/>
@@ -2481,7 +2497,7 @@
               <w:noProof/>
             </w:rPr>
           </w:pPr>
-          <w:hyperlink w:history="1" w:anchor="_Toc161762660">
+          <w:hyperlink w:anchor="_Toc161762660" w:history="1">
             <w:r>
               <w:rPr>
                 <w:rStyle w:val="Hyperlink"/>
@@ -2550,7 +2566,7 @@
               <w:noProof/>
             </w:rPr>
           </w:pPr>
-          <w:hyperlink w:history="1" w:anchor="_Toc161762661">
+          <w:hyperlink w:anchor="_Toc161762661" w:history="1">
             <w:r>
               <w:rPr>
                 <w:rStyle w:val="Hyperlink"/>
@@ -2632,7 +2648,7 @@
               <w:noProof/>
             </w:rPr>
           </w:pPr>
-          <w:hyperlink w:history="1" w:anchor="_Toc161762662">
+          <w:hyperlink w:anchor="_Toc161762662" w:history="1">
             <w:r>
               <w:rPr>
                 <w:rStyle w:val="Hyperlink"/>
@@ -2713,7 +2729,7 @@
               <w:noProof/>
             </w:rPr>
           </w:pPr>
-          <w:hyperlink w:history="1" w:anchor="_Toc161762663">
+          <w:hyperlink w:anchor="_Toc161762663" w:history="1">
             <w:r>
               <w:rPr>
                 <w:rStyle w:val="Hyperlink"/>
@@ -2781,7 +2797,7 @@
               <w:noProof/>
             </w:rPr>
           </w:pPr>
-          <w:hyperlink w:history="1" w:anchor="_Toc161762664">
+          <w:hyperlink w:anchor="_Toc161762664" w:history="1">
             <w:r>
               <w:rPr>
                 <w:rStyle w:val="Hyperlink"/>
@@ -2849,7 +2865,7 @@
               <w:noProof/>
             </w:rPr>
           </w:pPr>
-          <w:hyperlink w:history="1" w:anchor="_Toc161762665">
+          <w:hyperlink w:anchor="_Toc161762665" w:history="1">
             <w:r>
               <w:rPr>
                 <w:rStyle w:val="Hyperlink"/>
@@ -2917,7 +2933,7 @@
               <w:noProof/>
             </w:rPr>
           </w:pPr>
-          <w:hyperlink w:history="1" w:anchor="_Toc161762666">
+          <w:hyperlink w:anchor="_Toc161762666" w:history="1">
             <w:r>
               <w:rPr>
                 <w:rStyle w:val="Hyperlink"/>
@@ -2986,7 +3002,7 @@
               <w:noProof/>
             </w:rPr>
           </w:pPr>
-          <w:hyperlink w:history="1" w:anchor="_Toc161762667">
+          <w:hyperlink w:anchor="_Toc161762667" w:history="1">
             <w:r>
               <w:rPr>
                 <w:rStyle w:val="Hyperlink"/>
@@ -3068,7 +3084,7 @@
               <w:noProof/>
             </w:rPr>
           </w:pPr>
-          <w:hyperlink w:history="1" w:anchor="_Toc161762668">
+          <w:hyperlink w:anchor="_Toc161762668" w:history="1">
             <w:r>
               <w:rPr>
                 <w:rStyle w:val="Hyperlink"/>
@@ -3150,7 +3166,7 @@
               <w:noProof/>
             </w:rPr>
           </w:pPr>
-          <w:hyperlink w:history="1" w:anchor="_Toc161762669">
+          <w:hyperlink w:anchor="_Toc161762669" w:history="1">
             <w:r>
               <w:rPr>
                 <w:rStyle w:val="Hyperlink"/>
@@ -3252,8 +3268,10 @@
     <w:p>
       <w:pPr>
         <w:pStyle w:val="Ttulo1"/>
-      </w:pPr>
-      <w:bookmarkStart w:name="_Toc161762654" w:id="0"/>
+        <w:spacing w:before="360" w:after="360"/>
+        <w:ind w:left="714" w:hanging="357"/>
+      </w:pPr>
+      <w:bookmarkStart w:id="0" w:name="_Toc161762654"/>
       <w:r>
         <w:lastRenderedPageBreak/>
         <w:t>Apresentação da Empresa</w:t>
@@ -3262,7 +3280,7 @@
     </w:p>
     <w:p>
       <w:pPr>
-        <w:spacing w:before="240" w:after="240"/>
+        <w:spacing w:before="240" w:after="240" w:line="360" w:lineRule="auto"/>
         <w:jc w:val="both"/>
         <w:rPr>
           <w:sz w:val="24"/>
@@ -3286,6 +3304,7 @@
         </w:rPr>
         <w:t xml:space="preserve">Somos a </w:t>
       </w:r>
+      <w:proofErr w:type="spellStart"/>
       <w:r>
         <w:rPr>
           <w:sz w:val="24"/>
@@ -3293,19 +3312,13 @@
         </w:rPr>
         <w:t>SmartCode</w:t>
       </w:r>
-      <w:r>
-        <w:rPr>
-          <w:sz w:val="24"/>
-          <w:szCs w:val="24"/>
-        </w:rPr>
-        <w:t xml:space="preserve">, uma empresa de tecnologia dedicada a criar soluções de inovadoras através de softwares para atender às necessidades do mercado </w:t>
-      </w:r>
-      <w:r>
-        <w:rPr>
-          <w:sz w:val="24"/>
-          <w:szCs w:val="24"/>
-        </w:rPr>
-        <w:t>atual</w:t>
+      <w:proofErr w:type="spellEnd"/>
+      <w:r>
+        <w:rPr>
+          <w:sz w:val="24"/>
+          <w:szCs w:val="24"/>
+        </w:rPr>
+        <w:t>, uma empresa de tecnologia dedicada a criar soluções de inovadoras através de softwares para atender às necessidades do mercado atual</w:t>
       </w:r>
       <w:r>
         <w:rPr>
@@ -3319,14 +3332,7 @@
           <w:sz w:val="24"/>
           <w:szCs w:val="24"/>
         </w:rPr>
-        <w:t>e</w:t>
-      </w:r>
-      <w:r>
-        <w:rPr>
-          <w:sz w:val="24"/>
-          <w:szCs w:val="24"/>
-        </w:rPr>
-        <w:t xml:space="preserve"> de nossos clientes.</w:t>
+        <w:t>e de nossos clientes.</w:t>
       </w:r>
       <w:r>
         <w:rPr>
@@ -3338,30 +3344,32 @@
     </w:p>
     <w:p>
       <w:pPr>
-        <w:pStyle w:val="Normal"/>
         <w:spacing w:before="240" w:after="240"/>
         <w:jc w:val="center"/>
       </w:pPr>
       <w:r>
+        <w:rPr>
+          <w:noProof/>
+        </w:rPr>
         <w:drawing>
-          <wp:inline wp14:editId="11B0F76A" wp14:anchorId="7C71FFB4">
+          <wp:inline distT="0" distB="0" distL="0" distR="0" wp14:anchorId="7C71FFB4" wp14:editId="11B0F76A">
             <wp:extent cx="5724524" cy="2886075"/>
             <wp:effectExtent l="0" t="0" r="0" b="0"/>
-            <wp:docPr id="917057398" name="" title=""/>
+            <wp:docPr id="917057398" name="Imagem 917057398"/>
             <wp:cNvGraphicFramePr>
-              <a:graphicFrameLocks noChangeAspect="1"/>
+              <a:graphicFrameLocks xmlns:a="http://schemas.openxmlformats.org/drawingml/2006/main" noChangeAspect="1"/>
             </wp:cNvGraphicFramePr>
-            <a:graphic>
+            <a:graphic xmlns:a="http://schemas.openxmlformats.org/drawingml/2006/main">
               <a:graphicData uri="http://schemas.openxmlformats.org/drawingml/2006/picture">
-                <pic:pic>
+                <pic:pic xmlns:pic="http://schemas.openxmlformats.org/drawingml/2006/picture">
                   <pic:nvPicPr>
                     <pic:cNvPr id="0" name=""/>
                     <pic:cNvPicPr/>
                   </pic:nvPicPr>
                   <pic:blipFill>
-                    <a:blip r:embed="R7b694ebbeece4bc5">
-                      <a:extLst xmlns:a="http://schemas.openxmlformats.org/drawingml/2006/main">
-                        <a:ext xmlns:a="http://schemas.openxmlformats.org/drawingml/2006/main" uri="{28A0092B-C50C-407E-A947-70E740481C1C}">
+                    <a:blip r:embed="rId11">
+                      <a:extLst>
+                        <a:ext uri="{28A0092B-C50C-407E-A947-70E740481C1C}">
                           <a14:useLocalDpi xmlns:a14="http://schemas.microsoft.com/office/drawing/2010/main" val="0"/>
                         </a:ext>
                       </a:extLst>
@@ -3370,12 +3378,12 @@
                       <a:fillRect/>
                     </a:stretch>
                   </pic:blipFill>
-                  <pic:spPr xmlns:pic="http://schemas.openxmlformats.org/drawingml/2006/picture">
-                    <a:xfrm xmlns:a="http://schemas.openxmlformats.org/drawingml/2006/main" rot="0" flipH="0" flipV="0">
+                  <pic:spPr>
+                    <a:xfrm>
                       <a:off x="0" y="0"/>
                       <a:ext cx="5724524" cy="2886075"/>
                     </a:xfrm>
-                    <a:prstGeom xmlns:a="http://schemas.openxmlformats.org/drawingml/2006/main" prst="rect">
+                    <a:prstGeom prst="rect">
                       <a:avLst/>
                     </a:prstGeom>
                   </pic:spPr>
@@ -3390,34 +3398,36 @@
       <w:pPr>
         <w:pStyle w:val="Ttulo2"/>
         <w:ind w:left="0"/>
-        <w:rPr>
-          <w:sz w:val="24"/>
-          <w:szCs w:val="24"/>
-        </w:rPr>
-      </w:pPr>
-      <w:bookmarkStart w:name="_4q2szdr8nxic" w:id="1"/>
-      <w:bookmarkStart w:name="_Toc161762655" w:id="2"/>
+      </w:pPr>
+      <w:bookmarkStart w:id="1" w:name="_4q2szdr8nxic"/>
+      <w:bookmarkStart w:id="2" w:name="_Toc161762655"/>
       <w:bookmarkEnd w:id="1"/>
       <w:r>
-        <w:rPr/>
         <w:t xml:space="preserve"> </w:t>
       </w:r>
     </w:p>
     <w:p>
       <w:pPr>
         <w:pStyle w:val="Ttulo2"/>
-        <w:ind w:left="0"/>
-        <w:rPr>
-          <w:sz w:val="24"/>
-          <w:szCs w:val="24"/>
-        </w:rPr>
-      </w:pPr>
-      <w:r>
-        <w:rPr/>
+        <w:spacing w:after="360"/>
+        <w:ind w:left="0" w:firstLine="284"/>
+        <w:rPr>
+          <w:sz w:val="28"/>
+          <w:szCs w:val="28"/>
+        </w:rPr>
+      </w:pPr>
+      <w:r>
+        <w:rPr>
+          <w:sz w:val="28"/>
+          <w:szCs w:val="28"/>
+        </w:rPr>
         <w:t xml:space="preserve">1.1 </w:t>
       </w:r>
       <w:r>
-        <w:rPr/>
+        <w:rPr>
+          <w:sz w:val="28"/>
+          <w:szCs w:val="28"/>
+        </w:rPr>
         <w:t>Missão</w:t>
       </w:r>
       <w:bookmarkEnd w:id="2"/>
@@ -3425,20 +3435,17 @@
     <w:p>
       <w:pPr>
         <w:pStyle w:val="Ttulo2"/>
+        <w:spacing w:line="360" w:lineRule="auto"/>
         <w:ind w:firstLine="720"/>
         <w:rPr>
           <w:b w:val="0"/>
           <w:bCs w:val="0"/>
-          <w:sz w:val="24"/>
-          <w:szCs w:val="24"/>
         </w:rPr>
       </w:pPr>
       <w:r>
         <w:rPr>
           <w:b w:val="0"/>
           <w:bCs w:val="0"/>
-          <w:sz w:val="24"/>
-          <w:szCs w:val="24"/>
         </w:rPr>
         <w:t xml:space="preserve">Participar ativamente da comunidade de desenvolvimento de software, compartilhando conhecimento, contribuindo para projetos de código aberto e promovendo o avanço da tecnologia como um todo. </w:t>
       </w:r>
@@ -3446,35 +3453,32 @@
         <w:rPr>
           <w:b w:val="0"/>
           <w:bCs w:val="0"/>
-          <w:sz w:val="24"/>
-          <w:szCs w:val="24"/>
         </w:rPr>
         <w:t>Buscar sempre por novas tecnologias, metodologias e abordagens para garantir que os produtos desenvolvidos sejam de qualidade e atendam às necessidades do mercado em constante evolução.</w:t>
       </w:r>
     </w:p>
-    <w:p>
-      <w:pPr>
-        <w:pStyle w:val="Normal"/>
-      </w:pPr>
-    </w:p>
+    <w:p/>
     <w:p>
       <w:pPr>
         <w:pStyle w:val="Subttulo"/>
-        <w:rPr>
-          <w:sz w:val="24"/>
-          <w:szCs w:val="24"/>
-        </w:rPr>
-      </w:pPr>
-      <w:r>
-        <w:rPr>
-          <w:sz w:val="24"/>
-          <w:szCs w:val="24"/>
-        </w:rPr>
+        <w:ind w:firstLine="284"/>
+        <w:rPr>
+          <w:sz w:val="28"/>
+          <w:szCs w:val="28"/>
+        </w:rPr>
+      </w:pPr>
+      <w:r>
+        <w:rPr>
+          <w:sz w:val="28"/>
+          <w:szCs w:val="28"/>
+        </w:rPr>
+        <w:lastRenderedPageBreak/>
         <w:t>1.2 Visão</w:t>
       </w:r>
     </w:p>
     <w:p>
       <w:pPr>
+        <w:spacing w:line="360" w:lineRule="auto"/>
         <w:ind w:firstLine="720"/>
         <w:jc w:val="both"/>
         <w:rPr>
@@ -3492,167 +3496,187 @@
     </w:p>
     <w:p>
       <w:pPr>
-        <w:pStyle w:val="Normal"/>
-      </w:pPr>
-    </w:p>
-    <w:p>
-      <w:pPr>
         <w:pStyle w:val="Subttulo"/>
-        <w:rPr>
-          <w:sz w:val="24"/>
-          <w:szCs w:val="24"/>
-        </w:rPr>
-      </w:pPr>
-      <w:bookmarkStart w:name="_pdcl25xg0yus" w:id="4"/>
+        <w:spacing w:before="360" w:after="360"/>
+        <w:ind w:left="284"/>
+        <w:rPr>
+          <w:sz w:val="24"/>
+          <w:szCs w:val="24"/>
+        </w:rPr>
+      </w:pPr>
+      <w:bookmarkStart w:id="3" w:name="_pdcl25xg0yus"/>
+      <w:bookmarkEnd w:id="3"/>
+      <w:r>
+        <w:br/>
+      </w:r>
+      <w:r>
+        <w:rPr>
+          <w:sz w:val="28"/>
+          <w:szCs w:val="28"/>
+        </w:rPr>
+        <w:t xml:space="preserve">1.3 </w:t>
+      </w:r>
+      <w:r>
+        <w:rPr>
+          <w:sz w:val="28"/>
+          <w:szCs w:val="28"/>
+        </w:rPr>
+        <w:t>Valores</w:t>
+      </w:r>
+    </w:p>
+    <w:p>
+      <w:pPr>
+        <w:spacing w:line="360" w:lineRule="auto"/>
+        <w:jc w:val="both"/>
+        <w:rPr>
+          <w:sz w:val="24"/>
+          <w:szCs w:val="24"/>
+        </w:rPr>
+      </w:pPr>
+      <w:r>
+        <w:rPr>
+          <w:sz w:val="24"/>
+          <w:szCs w:val="24"/>
+        </w:rPr>
+        <w:t>Inovação: Buscar constantemente por novas ideias, tecnologias e abordagens para oferecer soluções criativas e diferenciadas.</w:t>
+      </w:r>
+    </w:p>
+    <w:p>
+      <w:pPr>
+        <w:spacing w:line="360" w:lineRule="auto"/>
+        <w:jc w:val="both"/>
+      </w:pPr>
+      <w:r>
+        <w:rPr>
+          <w:sz w:val="24"/>
+          <w:szCs w:val="24"/>
+        </w:rPr>
+        <w:t>Qualidade: Comprometer-se com altos padrões de qualidade em todos os produtos e serviços entregues, garantindo a satisfação dos clientes e a confiabilidade das soluções.</w:t>
+      </w:r>
+    </w:p>
+    <w:p>
+      <w:pPr>
+        <w:spacing w:line="360" w:lineRule="auto"/>
+        <w:jc w:val="both"/>
+      </w:pPr>
+      <w:r>
+        <w:rPr>
+          <w:sz w:val="24"/>
+          <w:szCs w:val="24"/>
+        </w:rPr>
+        <w:t>Colaboração: Fomentar um ambiente de trabalho colaborativo, onde a comunicação aberta, o trabalho em equipe e o compartilhamento de conhecimento são valorizados.</w:t>
+      </w:r>
+    </w:p>
+    <w:p>
+      <w:pPr>
+        <w:spacing w:line="360" w:lineRule="auto"/>
+        <w:jc w:val="both"/>
+      </w:pPr>
+      <w:r>
+        <w:rPr>
+          <w:sz w:val="24"/>
+          <w:szCs w:val="24"/>
+        </w:rPr>
+        <w:t>Foco no Cliente: Colocar as necessidades e expectativas dos clientes em primeiro lugar, buscando entender profundamente seus desafios e oferecer soluções que agreguem valor real aos seus negócios.</w:t>
+      </w:r>
+    </w:p>
+    <w:p>
+      <w:pPr>
+        <w:spacing w:line="360" w:lineRule="auto"/>
+        <w:jc w:val="both"/>
+      </w:pPr>
+    </w:p>
+    <w:p>
+      <w:pPr>
+        <w:pStyle w:val="Ttulo2"/>
+        <w:ind w:left="284"/>
+      </w:pPr>
+      <w:r>
+        <w:t xml:space="preserve">1.4 </w:t>
+      </w:r>
+      <w:r>
+        <w:rPr>
+          <w:sz w:val="28"/>
+          <w:szCs w:val="28"/>
+        </w:rPr>
+        <w:t>Link Repositório</w:t>
+      </w:r>
+    </w:p>
+    <w:p/>
+    <w:p>
+      <w:pPr>
+        <w:ind w:firstLine="284"/>
+        <w:rPr>
+          <w:sz w:val="24"/>
+          <w:szCs w:val="24"/>
+        </w:rPr>
+      </w:pPr>
+      <w:hyperlink r:id="rId12" w:history="1">
+        <w:r>
+          <w:rPr>
+            <w:rStyle w:val="Hyperlink"/>
+            <w:sz w:val="24"/>
+            <w:szCs w:val="24"/>
+          </w:rPr>
+          <w:t>https://github.com/Jrdotan/Medcontrol-Proj-</w:t>
+        </w:r>
+        <w:r>
+          <w:rPr>
+            <w:rStyle w:val="Hyperlink"/>
+            <w:sz w:val="24"/>
+            <w:szCs w:val="24"/>
+          </w:rPr>
+          <w:t>2</w:t>
+        </w:r>
+        <w:r>
+          <w:rPr>
+            <w:rStyle w:val="Hyperlink"/>
+            <w:sz w:val="24"/>
+            <w:szCs w:val="24"/>
+          </w:rPr>
+          <w:t>SEM-Grupo-1</w:t>
+        </w:r>
+      </w:hyperlink>
+    </w:p>
+    <w:p/>
+    <w:p>
+      <w:r>
+        <w:br w:type="page"/>
+      </w:r>
+    </w:p>
+    <w:p>
+      <w:pPr>
+        <w:pStyle w:val="Ttulo1"/>
+        <w:spacing w:before="360" w:after="360"/>
+        <w:ind w:left="714" w:hanging="357"/>
+        <w:rPr>
+          <w:sz w:val="24"/>
+          <w:szCs w:val="24"/>
+        </w:rPr>
+      </w:pPr>
+      <w:bookmarkStart w:id="4" w:name="_e6ygphsuszjk"/>
+      <w:bookmarkStart w:id="5" w:name="_f7jgtdjz4z44"/>
+      <w:bookmarkStart w:id="6" w:name="_Toc161762656"/>
       <w:bookmarkEnd w:id="4"/>
-      <w:r>
-        <w:br/>
-      </w:r>
-      <w:r>
-        <w:rPr>
-          <w:sz w:val="24"/>
-          <w:szCs w:val="24"/>
-        </w:rPr>
-        <w:t xml:space="preserve">1.3 </w:t>
-      </w:r>
-      <w:r>
-        <w:rPr>
-          <w:sz w:val="24"/>
-          <w:szCs w:val="24"/>
-        </w:rPr>
-        <w:t>Valores</w:t>
-      </w:r>
-    </w:p>
-    <w:p>
-      <w:pPr>
-        <w:spacing w:before="240" w:after="240"/>
-        <w:jc w:val="both"/>
-        <w:rPr>
-          <w:sz w:val="24"/>
-          <w:szCs w:val="24"/>
-        </w:rPr>
-      </w:pPr>
-      <w:r>
-        <w:rPr>
-          <w:sz w:val="24"/>
-          <w:szCs w:val="24"/>
-        </w:rPr>
-        <w:t>Inovação: Buscar constantemente por novas ideias, tecnologias e abordagens para oferecer soluções criativas e diferenciadas.</w:t>
-      </w:r>
-    </w:p>
-    <w:p>
-      <w:pPr>
-        <w:pStyle w:val="Normal"/>
-        <w:spacing w:before="240" w:after="240"/>
-        <w:jc w:val="both"/>
-      </w:pPr>
-      <w:r>
-        <w:rPr>
-          <w:sz w:val="24"/>
-          <w:szCs w:val="24"/>
-        </w:rPr>
-        <w:t>Qualidade: Comprometer-se com altos padrões de qualidade em todos os produtos e serviços entregues, garantindo a satisfação dos clientes e a confiabilidade das soluções.</w:t>
-      </w:r>
-    </w:p>
-    <w:p>
-      <w:pPr>
-        <w:pStyle w:val="Normal"/>
-        <w:spacing w:before="240" w:after="240"/>
-        <w:jc w:val="both"/>
-      </w:pPr>
-      <w:r>
-        <w:rPr>
-          <w:sz w:val="24"/>
-          <w:szCs w:val="24"/>
-        </w:rPr>
-        <w:t>Colaboração: Fomentar um ambiente de trabalho colaborativo, onde a comunicação aberta, o trabalho em equipe e o compartilhamento de conhecimento são valorizados.</w:t>
-      </w:r>
-    </w:p>
-    <w:p>
-      <w:pPr>
-        <w:pStyle w:val="Normal"/>
-        <w:spacing w:before="240" w:after="240"/>
-        <w:jc w:val="both"/>
-      </w:pPr>
-      <w:r>
-        <w:rPr>
-          <w:sz w:val="24"/>
-          <w:szCs w:val="24"/>
-        </w:rPr>
-        <w:t>Foco no Cliente: Colocar as necessidades e expectativas dos clientes em primeiro lugar, buscando entender profundamente seus desafios e oferecer soluções que agreguem valor real aos seus negócios.</w:t>
-      </w:r>
-    </w:p>
-    <w:p>
-      <w:pPr>
-        <w:pStyle w:val="Normal"/>
-        <w:spacing w:before="240" w:after="240"/>
-        <w:jc w:val="both"/>
-        <w:rPr>
-          <w:sz w:val="24"/>
-          <w:szCs w:val="24"/>
-        </w:rPr>
-      </w:pPr>
-    </w:p>
-    <w:p>
-      <w:pPr>
-        <w:pStyle w:val="Ttulo2"/>
-      </w:pPr>
-      <w:r>
-        <w:t>1.4 Link Repositório</w:t>
-      </w:r>
-    </w:p>
-    <w:p/>
-    <w:p>
-      <w:r>
-        <w:t>Inserir link do repositório</w:t>
-      </w:r>
-      <w:r>
-        <w:t>.</w:t>
-      </w:r>
-    </w:p>
-    <w:p>
-      <w:pPr>
-        <w:rPr>
-          <w:sz w:val="24"/>
-          <w:szCs w:val="24"/>
-        </w:rPr>
-      </w:pPr>
-    </w:p>
-    <w:p/>
-    <w:p>
-      <w:r>
-        <w:br w:type="page"/>
-      </w:r>
-    </w:p>
-    <w:p>
-      <w:pPr>
-        <w:pStyle w:val="Ttulo1"/>
-        <w:rPr>
-          <w:sz w:val="24"/>
-          <w:szCs w:val="24"/>
-        </w:rPr>
-      </w:pPr>
-      <w:bookmarkStart w:name="_e6ygphsuszjk" w:id="5"/>
-      <w:bookmarkStart w:name="_f7jgtdjz4z44" w:id="6"/>
-      <w:bookmarkStart w:name="_Toc161762656" w:id="7"/>
       <w:bookmarkEnd w:id="5"/>
+      <w:r>
+        <w:lastRenderedPageBreak/>
+        <w:t>Escopo do sistema</w:t>
+      </w:r>
       <w:bookmarkEnd w:id="6"/>
-      <w:r>
-        <w:rPr/>
-        <w:t>Escopo do sistema</w:t>
-      </w:r>
-      <w:bookmarkEnd w:id="7"/>
     </w:p>
     <w:p>
       <w:pPr>
         <w:pStyle w:val="Ttulo1"/>
         <w:numPr>
+          <w:ilvl w:val="0"/>
           <w:numId w:val="0"/>
         </w:numPr>
-        <w:ind w:left="0" w:firstLine="720"/>
+        <w:spacing w:before="0" w:after="0" w:line="360" w:lineRule="auto"/>
+        <w:ind w:firstLine="425"/>
+        <w:jc w:val="both"/>
         <w:rPr>
           <w:b w:val="0"/>
-          <w:bCs w:val="0"/>
           <w:sz w:val="24"/>
           <w:szCs w:val="24"/>
         </w:rPr>
@@ -3660,7 +3684,6 @@
       <w:r>
         <w:rPr>
           <w:b w:val="0"/>
-          <w:bCs w:val="0"/>
           <w:sz w:val="24"/>
           <w:szCs w:val="24"/>
         </w:rPr>
@@ -3669,7 +3692,6 @@
       <w:r>
         <w:rPr>
           <w:b w:val="0"/>
-          <w:bCs w:val="0"/>
           <w:sz w:val="24"/>
           <w:szCs w:val="24"/>
         </w:rPr>
@@ -3678,7 +3700,6 @@
       <w:r>
         <w:rPr>
           <w:b w:val="0"/>
-          <w:bCs w:val="0"/>
           <w:sz w:val="24"/>
           <w:szCs w:val="24"/>
         </w:rPr>
@@ -3687,7 +3708,6 @@
       <w:r>
         <w:rPr>
           <w:b w:val="0"/>
-          <w:bCs w:val="0"/>
           <w:sz w:val="24"/>
           <w:szCs w:val="24"/>
         </w:rPr>
@@ -3696,7 +3716,6 @@
       <w:r>
         <w:rPr>
           <w:b w:val="0"/>
-          <w:bCs w:val="0"/>
           <w:sz w:val="24"/>
           <w:szCs w:val="24"/>
         </w:rPr>
@@ -3705,7 +3724,6 @@
       <w:r>
         <w:rPr>
           <w:b w:val="0"/>
-          <w:bCs w:val="0"/>
           <w:sz w:val="24"/>
           <w:szCs w:val="24"/>
         </w:rPr>
@@ -3714,8 +3732,9 @@
     </w:p>
     <w:p>
       <w:pPr>
-        <w:pStyle w:val="Normal"/>
-        <w:ind w:firstLine="720"/>
+        <w:spacing w:line="360" w:lineRule="auto"/>
+        <w:ind w:firstLine="425"/>
+        <w:jc w:val="both"/>
         <w:rPr>
           <w:sz w:val="28"/>
           <w:szCs w:val="28"/>
@@ -3759,19 +3778,27 @@
     </w:p>
     <w:p>
       <w:pPr>
-        <w:pStyle w:val="Normal"/>
-        <w:ind w:firstLine="720"/>
-        <w:rPr>
-          <w:sz w:val="24"/>
-          <w:szCs w:val="24"/>
-        </w:rPr>
-      </w:pPr>
-      <w:r>
-        <w:rPr>
-          <w:sz w:val="24"/>
-          <w:szCs w:val="24"/>
-        </w:rPr>
-        <w:t>com o armazenamento das informações do prontuário, o sistema deve ser capaz de separá-las e categorizá-las visando a criação de uma interface informativa com gráficos e tabelas mostrando os índices e a gravidade das doenças em diferentes regiões da cidade.</w:t>
+        <w:spacing w:line="360" w:lineRule="auto"/>
+        <w:ind w:firstLine="425"/>
+        <w:jc w:val="both"/>
+        <w:rPr>
+          <w:sz w:val="28"/>
+          <w:szCs w:val="28"/>
+        </w:rPr>
+      </w:pPr>
+      <w:r>
+        <w:rPr>
+          <w:sz w:val="24"/>
+          <w:szCs w:val="24"/>
+        </w:rPr>
+        <w:t>C</w:t>
+      </w:r>
+      <w:r>
+        <w:rPr>
+          <w:sz w:val="24"/>
+          <w:szCs w:val="24"/>
+        </w:rPr>
+        <w:t>om o armazenamento das informações do prontuário, o sistema deve ser capaz de separá-las e categorizá-las visando a criação de uma interface informativa com gráficos e tabelas mostrando os índices e a gravidade das doenças em diferentes regiões da cidade.</w:t>
       </w:r>
     </w:p>
     <w:p>
@@ -3781,23 +3808,33 @@
           <w:ilvl w:val="1"/>
           <w:numId w:val="4"/>
         </w:numPr>
-        <w:rPr/>
-      </w:pPr>
-      <w:bookmarkStart w:name="_Toc161762657" w:id="8"/>
-      <w:r>
-        <w:rPr/>
-        <w:t>Objetivos do projeto</w:t>
-      </w:r>
-      <w:bookmarkEnd w:id="8"/>
-    </w:p>
-    <w:p>
-      <w:pPr>
-        <w:pStyle w:val="Normal"/>
+        <w:spacing w:after="360"/>
+        <w:ind w:left="760" w:hanging="403"/>
         <w:rPr>
           <w:sz w:val="28"/>
           <w:szCs w:val="28"/>
         </w:rPr>
       </w:pPr>
+      <w:bookmarkStart w:id="7" w:name="_Toc161762657"/>
+      <w:r>
+        <w:rPr>
+          <w:sz w:val="28"/>
+          <w:szCs w:val="28"/>
+        </w:rPr>
+        <w:t>Objetivos do projeto</w:t>
+      </w:r>
+      <w:bookmarkEnd w:id="7"/>
+    </w:p>
+    <w:p>
+      <w:pPr>
+        <w:spacing w:line="360" w:lineRule="auto"/>
+        <w:ind w:firstLine="426"/>
+        <w:jc w:val="both"/>
+        <w:rPr>
+          <w:sz w:val="28"/>
+          <w:szCs w:val="28"/>
+        </w:rPr>
+      </w:pPr>
       <w:r>
         <w:rPr>
           <w:sz w:val="24"/>
@@ -3805,6 +3842,7 @@
         </w:rPr>
         <w:t xml:space="preserve">Atualmente estamos passando por um surto grave de dengue, mas a população não está devidamente informada sobre a gravidade da situação e isso pode ocasionar em um aumento dos casos devido </w:t>
       </w:r>
+      <w:proofErr w:type="spellStart"/>
       <w:r>
         <w:rPr>
           <w:sz w:val="24"/>
@@ -3812,6 +3850,7 @@
         </w:rPr>
         <w:t>a</w:t>
       </w:r>
+      <w:proofErr w:type="spellEnd"/>
       <w:r>
         <w:rPr>
           <w:sz w:val="24"/>
@@ -3829,11 +3868,12 @@
     </w:p>
     <w:p>
       <w:pPr>
-        <w:pStyle w:val="Normal"/>
-        <w:ind w:firstLine="720"/>
-        <w:rPr>
-          <w:sz w:val="24"/>
-          <w:szCs w:val="24"/>
+        <w:spacing w:line="360" w:lineRule="auto"/>
+        <w:ind w:firstLine="426"/>
+        <w:jc w:val="both"/>
+        <w:rPr>
+          <w:sz w:val="28"/>
+          <w:szCs w:val="28"/>
         </w:rPr>
       </w:pPr>
       <w:r>
@@ -3851,32 +3891,47 @@
         <w:t>omunicar e conscientizar a população sobre focos de doenças próximos, para que assim inicie um movimento para combater e minimizar a gravidade nas regiões da cidade.</w:t>
       </w:r>
     </w:p>
-    <w:p>
-      <w:pPr>
-        <w:pStyle w:val="Normal"/>
-      </w:pPr>
-    </w:p>
+    <w:p/>
     <w:p>
       <w:pPr>
         <w:pStyle w:val="Ttulo2"/>
-      </w:pPr>
-      <w:bookmarkStart w:name="_be9m5qlfee2k" w:colFirst="0" w:colLast="0" w:id="9"/>
-      <w:bookmarkStart w:name="_Toc161762658" w:id="10"/>
+        <w:spacing w:after="360"/>
+        <w:ind w:firstLine="142"/>
+        <w:rPr>
+          <w:sz w:val="28"/>
+          <w:szCs w:val="28"/>
+        </w:rPr>
+      </w:pPr>
+      <w:bookmarkStart w:id="8" w:name="_be9m5qlfee2k" w:colFirst="0" w:colLast="0"/>
+      <w:bookmarkEnd w:id="8"/>
+      <w:r>
+        <w:rPr>
+          <w:sz w:val="28"/>
+          <w:szCs w:val="28"/>
+        </w:rPr>
+        <w:t>2.</w:t>
+      </w:r>
+      <w:r>
+        <w:rPr>
+          <w:sz w:val="28"/>
+          <w:szCs w:val="28"/>
+        </w:rPr>
+        <w:t xml:space="preserve">2 </w:t>
+      </w:r>
+      <w:bookmarkStart w:id="9" w:name="_Toc161762658"/>
+      <w:r>
+        <w:rPr>
+          <w:sz w:val="28"/>
+          <w:szCs w:val="28"/>
+        </w:rPr>
+        <w:t>Técnica de levantamento de requisitos</w:t>
+      </w:r>
       <w:bookmarkEnd w:id="9"/>
-      <w:r>
-        <w:t>2.</w:t>
-      </w:r>
-      <w:r>
-        <w:t xml:space="preserve">2 </w:t>
-      </w:r>
-      <w:r>
-        <w:t>Técnica de levantamento de requisitos</w:t>
-      </w:r>
-      <w:bookmarkEnd w:id="10"/>
-    </w:p>
-    <w:p/>
-    <w:p>
-      <w:pPr>
+    </w:p>
+    <w:p>
+      <w:pPr>
+        <w:spacing w:line="360" w:lineRule="auto"/>
+        <w:ind w:firstLine="426"/>
         <w:jc w:val="both"/>
         <w:rPr>
           <w:sz w:val="24"/>
@@ -3884,7 +3939,57 @@
         </w:rPr>
       </w:pPr>
       <w:r>
-        <w:t>Descrever qual(is) técnicas de levantamento foram utilizadas e detalhar o processo.</w:t>
+        <w:rPr>
+          <w:sz w:val="24"/>
+          <w:szCs w:val="24"/>
+        </w:rPr>
+        <w:t xml:space="preserve">Com base no tema designado, criamos um grupo no </w:t>
+      </w:r>
+      <w:proofErr w:type="spellStart"/>
+      <w:r>
+        <w:rPr>
+          <w:sz w:val="24"/>
+          <w:szCs w:val="24"/>
+        </w:rPr>
+        <w:t>Trello</w:t>
+      </w:r>
+      <w:proofErr w:type="spellEnd"/>
+      <w:r>
+        <w:rPr>
+          <w:sz w:val="24"/>
+          <w:szCs w:val="24"/>
+        </w:rPr>
+        <w:t xml:space="preserve"> e</w:t>
+      </w:r>
+      <w:r>
+        <w:rPr>
+          <w:sz w:val="24"/>
+          <w:szCs w:val="24"/>
+        </w:rPr>
+        <w:t xml:space="preserve"> um repositório</w:t>
+      </w:r>
+      <w:r>
+        <w:rPr>
+          <w:sz w:val="24"/>
+          <w:szCs w:val="24"/>
+        </w:rPr>
+        <w:t xml:space="preserve"> no </w:t>
+      </w:r>
+      <w:proofErr w:type="spellStart"/>
+      <w:r>
+        <w:rPr>
+          <w:sz w:val="24"/>
+          <w:szCs w:val="24"/>
+        </w:rPr>
+        <w:t>Github</w:t>
+      </w:r>
+      <w:proofErr w:type="spellEnd"/>
+      <w:r>
+        <w:rPr>
+          <w:sz w:val="24"/>
+          <w:szCs w:val="24"/>
+        </w:rPr>
+        <w:t xml:space="preserve"> para discutir qual programa será desenvolvido, e seus requisitos. Chegamos nesses requisitos através da modelagem do software usando diagramas e protótipos para deixar mais claro a visualização do escopo.</w:t>
       </w:r>
     </w:p>
     <w:p/>
@@ -3895,247 +4000,289 @@
           <w:ilvl w:val="1"/>
           <w:numId w:val="5"/>
         </w:numPr>
-        <w:ind w:left="142" w:firstLine="0"/>
-        <w:rPr/>
-      </w:pPr>
-      <w:bookmarkStart w:name="_insc0vnn24rq" w:id="11"/>
-      <w:bookmarkStart w:name="_9ifolvgdxmor" w:id="12"/>
-      <w:bookmarkStart w:name="_y63ppj89aknf" w:id="13"/>
-      <w:bookmarkStart w:name="_Toc161762659" w:id="14"/>
+        <w:spacing w:after="360"/>
+        <w:ind w:left="284" w:firstLine="0"/>
+        <w:rPr>
+          <w:sz w:val="28"/>
+          <w:szCs w:val="28"/>
+        </w:rPr>
+      </w:pPr>
+      <w:bookmarkStart w:id="10" w:name="_insc0vnn24rq"/>
+      <w:bookmarkStart w:id="11" w:name="_9ifolvgdxmor"/>
+      <w:bookmarkStart w:id="12" w:name="_y63ppj89aknf"/>
+      <w:bookmarkStart w:id="13" w:name="_Toc161762659"/>
+      <w:bookmarkEnd w:id="10"/>
       <w:bookmarkEnd w:id="11"/>
       <w:bookmarkEnd w:id="12"/>
+      <w:r>
+        <w:rPr>
+          <w:sz w:val="28"/>
+          <w:szCs w:val="28"/>
+        </w:rPr>
+        <w:lastRenderedPageBreak/>
+        <w:t>Requisitos funcionais</w:t>
+      </w:r>
       <w:bookmarkEnd w:id="13"/>
-      <w:r>
-        <w:rPr/>
-        <w:t>Requisitos funcionais</w:t>
+    </w:p>
+    <w:p>
+      <w:pPr>
+        <w:spacing w:line="360" w:lineRule="auto"/>
+        <w:rPr>
+          <w:sz w:val="24"/>
+          <w:szCs w:val="24"/>
+        </w:rPr>
+      </w:pPr>
+      <w:r>
+        <w:rPr>
+          <w:sz w:val="24"/>
+          <w:szCs w:val="24"/>
+        </w:rPr>
+        <w:t>Sistema de cadastro/login para pacientes</w:t>
+      </w:r>
+      <w:r>
+        <w:rPr>
+          <w:sz w:val="24"/>
+          <w:szCs w:val="24"/>
+        </w:rPr>
+        <w:t xml:space="preserve"> e instituições;</w:t>
+      </w:r>
+    </w:p>
+    <w:p>
+      <w:pPr>
+        <w:spacing w:line="360" w:lineRule="auto"/>
+        <w:rPr>
+          <w:sz w:val="24"/>
+          <w:szCs w:val="24"/>
+        </w:rPr>
+      </w:pPr>
+      <w:r>
+        <w:rPr>
+          <w:sz w:val="24"/>
+          <w:szCs w:val="24"/>
+        </w:rPr>
+        <w:t>Cadastro e gerenciamento de prontuários;</w:t>
+      </w:r>
+    </w:p>
+    <w:p>
+      <w:pPr>
+        <w:spacing w:line="360" w:lineRule="auto"/>
+        <w:rPr>
+          <w:sz w:val="24"/>
+          <w:szCs w:val="24"/>
+        </w:rPr>
+      </w:pPr>
+      <w:r>
+        <w:rPr>
+          <w:sz w:val="24"/>
+          <w:szCs w:val="24"/>
+        </w:rPr>
+        <w:t>Consulta de prontuários;</w:t>
+      </w:r>
+    </w:p>
+    <w:p>
+      <w:pPr>
+        <w:spacing w:line="360" w:lineRule="auto"/>
+        <w:rPr>
+          <w:sz w:val="24"/>
+          <w:szCs w:val="24"/>
+        </w:rPr>
+      </w:pPr>
+      <w:r>
+        <w:rPr>
+          <w:sz w:val="24"/>
+          <w:szCs w:val="24"/>
+        </w:rPr>
+        <w:t>Categorização das doenças;</w:t>
+      </w:r>
+    </w:p>
+    <w:p>
+      <w:pPr>
+        <w:spacing w:line="360" w:lineRule="auto"/>
+        <w:rPr>
+          <w:sz w:val="24"/>
+          <w:szCs w:val="24"/>
+        </w:rPr>
+      </w:pPr>
+      <w:r>
+        <w:rPr>
+          <w:sz w:val="24"/>
+          <w:szCs w:val="24"/>
+        </w:rPr>
+        <w:t>Interface informativa exibindo gráficos e tabelas</w:t>
+      </w:r>
+      <w:r>
+        <w:rPr>
+          <w:sz w:val="24"/>
+          <w:szCs w:val="24"/>
+        </w:rPr>
+        <w:t>;</w:t>
+      </w:r>
+    </w:p>
+    <w:p>
+      <w:pPr>
+        <w:spacing w:line="360" w:lineRule="auto"/>
+        <w:rPr>
+          <w:sz w:val="24"/>
+          <w:szCs w:val="24"/>
+        </w:rPr>
+      </w:pPr>
+      <w:r>
+        <w:rPr>
+          <w:sz w:val="24"/>
+          <w:szCs w:val="24"/>
+        </w:rPr>
+        <w:t>Acesso a prontuários cadastrados;</w:t>
+      </w:r>
+    </w:p>
+    <w:p>
+      <w:pPr>
+        <w:spacing w:line="360" w:lineRule="auto"/>
+        <w:rPr>
+          <w:sz w:val="24"/>
+          <w:szCs w:val="24"/>
+        </w:rPr>
+      </w:pPr>
+      <w:r>
+        <w:rPr>
+          <w:sz w:val="24"/>
+          <w:szCs w:val="24"/>
+        </w:rPr>
+        <w:t>Armazenamento de exames e resultados;</w:t>
+      </w:r>
+    </w:p>
+    <w:p>
+      <w:pPr>
+        <w:spacing w:line="360" w:lineRule="auto"/>
+        <w:rPr>
+          <w:sz w:val="24"/>
+          <w:szCs w:val="24"/>
+        </w:rPr>
+      </w:pPr>
+      <w:r>
+        <w:rPr>
+          <w:sz w:val="24"/>
+          <w:szCs w:val="24"/>
+        </w:rPr>
+        <w:t>Integração com sistemas externos.</w:t>
+      </w:r>
+    </w:p>
+    <w:p>
+      <w:pPr>
+        <w:rPr>
+          <w:sz w:val="24"/>
+          <w:szCs w:val="24"/>
+        </w:rPr>
+      </w:pPr>
+    </w:p>
+    <w:p>
+      <w:pPr>
+        <w:pStyle w:val="Ttulo2"/>
+        <w:spacing w:after="360"/>
+        <w:ind w:left="284"/>
+        <w:rPr>
+          <w:sz w:val="28"/>
+          <w:szCs w:val="28"/>
+        </w:rPr>
+      </w:pPr>
+      <w:bookmarkStart w:id="14" w:name="_Toc161762660"/>
+      <w:r>
+        <w:rPr>
+          <w:sz w:val="28"/>
+          <w:szCs w:val="28"/>
+        </w:rPr>
+        <w:t>2.</w:t>
+      </w:r>
+      <w:r>
+        <w:rPr>
+          <w:sz w:val="28"/>
+          <w:szCs w:val="28"/>
+        </w:rPr>
+        <w:t>4</w:t>
+      </w:r>
+      <w:r>
+        <w:rPr>
+          <w:sz w:val="28"/>
+          <w:szCs w:val="28"/>
+        </w:rPr>
+        <w:t xml:space="preserve"> </w:t>
+      </w:r>
+      <w:r>
+        <w:rPr>
+          <w:sz w:val="28"/>
+          <w:szCs w:val="28"/>
+        </w:rPr>
+        <w:t>Requisitos não funcionais</w:t>
       </w:r>
       <w:bookmarkEnd w:id="14"/>
     </w:p>
     <w:p>
       <w:pPr>
-        <w:pStyle w:val="Normal"/>
-        <w:rPr>
-          <w:sz w:val="24"/>
-          <w:szCs w:val="24"/>
-        </w:rPr>
-      </w:pPr>
-      <w:r>
-        <w:rPr>
-          <w:sz w:val="24"/>
-          <w:szCs w:val="24"/>
-        </w:rPr>
-        <w:t>Sistema de cadastro/login para pacientes</w:t>
-      </w:r>
-      <w:r>
-        <w:rPr>
-          <w:sz w:val="24"/>
-          <w:szCs w:val="24"/>
-        </w:rPr>
-        <w:t xml:space="preserve"> e instituições;</w:t>
-      </w:r>
-    </w:p>
-    <w:p>
-      <w:pPr>
-        <w:pStyle w:val="Normal"/>
-        <w:rPr>
-          <w:sz w:val="24"/>
-          <w:szCs w:val="24"/>
-        </w:rPr>
-      </w:pPr>
-      <w:r>
-        <w:rPr>
-          <w:sz w:val="24"/>
-          <w:szCs w:val="24"/>
-        </w:rPr>
-        <w:t>Cadastro e gerenciamento de prontuários;</w:t>
-      </w:r>
-    </w:p>
-    <w:p>
-      <w:pPr>
-        <w:pStyle w:val="Normal"/>
-        <w:rPr>
-          <w:sz w:val="24"/>
-          <w:szCs w:val="24"/>
-        </w:rPr>
-      </w:pPr>
-      <w:r>
-        <w:rPr>
-          <w:sz w:val="24"/>
-          <w:szCs w:val="24"/>
-        </w:rPr>
-        <w:t>Consulta de prontuários;</w:t>
-      </w:r>
-    </w:p>
-    <w:p>
-      <w:pPr>
-        <w:pStyle w:val="Normal"/>
-        <w:rPr>
-          <w:sz w:val="24"/>
-          <w:szCs w:val="24"/>
-        </w:rPr>
-      </w:pPr>
-      <w:r>
-        <w:rPr>
-          <w:sz w:val="24"/>
-          <w:szCs w:val="24"/>
-        </w:rPr>
-        <w:t>Categorização das doenças;</w:t>
-      </w:r>
-    </w:p>
-    <w:p>
-      <w:pPr>
-        <w:pStyle w:val="Normal"/>
-        <w:rPr>
-          <w:sz w:val="24"/>
-          <w:szCs w:val="24"/>
-        </w:rPr>
-      </w:pPr>
-      <w:r>
-        <w:rPr>
-          <w:sz w:val="24"/>
-          <w:szCs w:val="24"/>
-        </w:rPr>
-        <w:t>Interface informativa exibindo gráficos e tabelas</w:t>
-      </w:r>
-      <w:r>
-        <w:rPr>
-          <w:sz w:val="24"/>
-          <w:szCs w:val="24"/>
-        </w:rPr>
-        <w:t>;</w:t>
-      </w:r>
-    </w:p>
-    <w:p>
-      <w:pPr>
-        <w:pStyle w:val="Normal"/>
-        <w:rPr>
-          <w:sz w:val="24"/>
-          <w:szCs w:val="24"/>
-        </w:rPr>
-      </w:pPr>
-      <w:r>
-        <w:rPr>
-          <w:sz w:val="24"/>
-          <w:szCs w:val="24"/>
-        </w:rPr>
-        <w:t xml:space="preserve">Acesso a prontuários </w:t>
-      </w:r>
-      <w:r>
-        <w:rPr>
-          <w:sz w:val="24"/>
-          <w:szCs w:val="24"/>
-        </w:rPr>
-        <w:t>cadastrados</w:t>
-      </w:r>
-      <w:r>
-        <w:rPr>
-          <w:sz w:val="24"/>
-          <w:szCs w:val="24"/>
-        </w:rPr>
-        <w:t>;</w:t>
-      </w:r>
-    </w:p>
-    <w:p>
-      <w:pPr>
-        <w:pStyle w:val="Normal"/>
-        <w:rPr>
-          <w:sz w:val="24"/>
-          <w:szCs w:val="24"/>
-        </w:rPr>
-      </w:pPr>
-      <w:r>
-        <w:rPr>
-          <w:sz w:val="24"/>
-          <w:szCs w:val="24"/>
-        </w:rPr>
-        <w:t>Armazenamento de exames e resultados;</w:t>
-      </w:r>
-    </w:p>
-    <w:p>
-      <w:pPr>
-        <w:pStyle w:val="Normal"/>
-        <w:rPr>
-          <w:sz w:val="24"/>
-          <w:szCs w:val="24"/>
-        </w:rPr>
-      </w:pPr>
-      <w:r>
-        <w:rPr>
-          <w:sz w:val="24"/>
-          <w:szCs w:val="24"/>
-        </w:rPr>
-        <w:t>Integração com sistemas externos.</w:t>
-      </w:r>
-    </w:p>
-    <w:p>
-      <w:pPr>
-        <w:pStyle w:val="Normal"/>
-        <w:rPr>
-          <w:sz w:val="24"/>
-          <w:szCs w:val="24"/>
-        </w:rPr>
-      </w:pPr>
-    </w:p>
-    <w:p>
-      <w:pPr>
-        <w:pStyle w:val="Ttulo2"/>
-      </w:pPr>
-      <w:bookmarkStart w:name="_Toc161762660" w:id="15"/>
-      <w:r>
-        <w:rPr/>
-        <w:t>2.</w:t>
-      </w:r>
-      <w:r>
-        <w:rPr/>
-        <w:t>4</w:t>
-      </w:r>
-      <w:r>
-        <w:rPr/>
-        <w:t xml:space="preserve"> </w:t>
-      </w:r>
-      <w:r>
-        <w:rPr/>
-        <w:t>Requisitos não funcionais</w:t>
-      </w:r>
-      <w:bookmarkEnd w:id="15"/>
-    </w:p>
-    <w:p>
-      <w:pPr>
-        <w:pStyle w:val="Normal"/>
-      </w:pPr>
-      <w:r>
-        <w:rPr/>
+        <w:spacing w:line="360" w:lineRule="auto"/>
+        <w:rPr>
+          <w:sz w:val="24"/>
+          <w:szCs w:val="24"/>
+        </w:rPr>
+      </w:pPr>
+      <w:r>
+        <w:rPr>
+          <w:sz w:val="24"/>
+          <w:szCs w:val="24"/>
+        </w:rPr>
         <w:t>Segurança e integridade das informações dos pacientes;</w:t>
       </w:r>
     </w:p>
     <w:p>
       <w:pPr>
-        <w:pStyle w:val="Normal"/>
-      </w:pPr>
-      <w:r>
-        <w:rPr/>
+        <w:spacing w:line="360" w:lineRule="auto"/>
+        <w:rPr>
+          <w:sz w:val="24"/>
+          <w:szCs w:val="24"/>
+        </w:rPr>
+      </w:pPr>
+      <w:r>
+        <w:rPr>
+          <w:sz w:val="24"/>
+          <w:szCs w:val="24"/>
+        </w:rPr>
         <w:t>Acesso à internet para acessar informações em tempo real;</w:t>
       </w:r>
     </w:p>
     <w:p>
       <w:pPr>
-        <w:pStyle w:val="Normal"/>
-      </w:pPr>
-      <w:r>
-        <w:rPr/>
+        <w:spacing w:line="360" w:lineRule="auto"/>
+        <w:rPr>
+          <w:sz w:val="24"/>
+          <w:szCs w:val="24"/>
+        </w:rPr>
+      </w:pPr>
+      <w:r>
+        <w:rPr>
+          <w:sz w:val="24"/>
+          <w:szCs w:val="24"/>
+        </w:rPr>
         <w:t>Suporte para desktop e mobile;</w:t>
       </w:r>
     </w:p>
     <w:p>
       <w:pPr>
-        <w:pStyle w:val="Normal"/>
-      </w:pPr>
-      <w:r>
-        <w:rPr/>
+        <w:spacing w:line="360" w:lineRule="auto"/>
+        <w:rPr>
+          <w:sz w:val="24"/>
+          <w:szCs w:val="24"/>
+        </w:rPr>
+      </w:pPr>
+      <w:r>
+        <w:rPr>
+          <w:sz w:val="24"/>
+          <w:szCs w:val="24"/>
+        </w:rPr>
         <w:t xml:space="preserve">Desempenho e escalabilidade. O sistema deve suportar grande quantidade de dados e </w:t>
       </w:r>
       <w:r>
-        <w:rPr/>
+        <w:rPr>
+          <w:sz w:val="24"/>
+          <w:szCs w:val="24"/>
+        </w:rPr>
         <w:t>crescimento.</w:t>
       </w:r>
     </w:p>
@@ -4160,51 +4307,41 @@
     <w:p>
       <w:pPr>
         <w:pStyle w:val="PargrafodaLista"/>
-        <w:ind w:left="142"/>
+        <w:ind w:left="284"/>
         <w:rPr>
           <w:b/>
-          <w:sz w:val="24"/>
-          <w:szCs w:val="24"/>
+          <w:sz w:val="28"/>
+          <w:szCs w:val="28"/>
         </w:rPr>
       </w:pPr>
       <w:r>
         <w:rPr>
           <w:b/>
-          <w:sz w:val="24"/>
-          <w:szCs w:val="24"/>
+          <w:sz w:val="28"/>
+          <w:szCs w:val="28"/>
         </w:rPr>
         <w:t xml:space="preserve">2.5 </w:t>
       </w:r>
       <w:r>
         <w:rPr>
           <w:b/>
-          <w:sz w:val="24"/>
-          <w:szCs w:val="24"/>
+          <w:sz w:val="28"/>
+          <w:szCs w:val="28"/>
         </w:rPr>
         <w:t>Cronograma</w:t>
       </w:r>
-    </w:p>
-    <w:p>
-      <w:pPr>
-        <w:pStyle w:val="Ttulo1"/>
-        <w:numPr>
-          <w:ilvl w:val="0"/>
-          <w:numId w:val="0"/>
-        </w:numPr>
-        <w:ind w:left="720"/>
-      </w:pPr>
     </w:p>
     <w:tbl>
       <w:tblPr>
         <w:tblW w:w="9525" w:type="dxa"/>
         <w:tblInd w:w="-240" w:type="dxa"/>
         <w:tblBorders>
-          <w:top w:val="single" w:color="000000" w:sz="4" w:space="0"/>
-          <w:left w:val="single" w:color="000000" w:sz="4" w:space="0"/>
-          <w:bottom w:val="single" w:color="000000" w:sz="4" w:space="0"/>
-          <w:right w:val="single" w:color="000000" w:sz="4" w:space="0"/>
-          <w:insideH w:val="single" w:color="000000" w:sz="4" w:space="0"/>
-          <w:insideV w:val="single" w:color="000000" w:sz="4" w:space="0"/>
+          <w:top w:val="single" w:sz="4" w:space="0" w:color="000000"/>
+          <w:left w:val="single" w:sz="4" w:space="0" w:color="000000"/>
+          <w:bottom w:val="single" w:sz="4" w:space="0" w:color="000000"/>
+          <w:right w:val="single" w:sz="4" w:space="0" w:color="000000"/>
+          <w:insideH w:val="single" w:sz="4" w:space="0" w:color="000000"/>
+          <w:insideV w:val="single" w:sz="4" w:space="0" w:color="000000"/>
         </w:tblBorders>
         <w:tblLayout w:type="fixed"/>
         <w:tblLook w:val="0600" w:firstRow="0" w:lastRow="0" w:firstColumn="0" w:lastColumn="0" w:noHBand="1" w:noVBand="1"/>
@@ -4224,10 +4361,10 @@
           <w:tcPr>
             <w:tcW w:w="1845" w:type="dxa"/>
             <w:tcBorders>
-              <w:top w:val="single" w:color="000000" w:sz="4" w:space="0"/>
-              <w:left w:val="single" w:color="000000" w:sz="4" w:space="0"/>
-              <w:bottom w:val="single" w:color="000000" w:sz="4" w:space="0"/>
-              <w:right w:val="single" w:color="000000" w:sz="4" w:space="0"/>
+              <w:top w:val="single" w:sz="4" w:space="0" w:color="000000"/>
+              <w:left w:val="single" w:sz="4" w:space="0" w:color="000000"/>
+              <w:bottom w:val="single" w:sz="4" w:space="0" w:color="000000"/>
+              <w:right w:val="single" w:sz="4" w:space="0" w:color="000000"/>
             </w:tcBorders>
             <w:tcMar>
               <w:top w:w="100" w:type="dxa"/>
@@ -4245,8 +4382,8 @@
                 <w:b/>
               </w:rPr>
             </w:pPr>
-            <w:bookmarkStart w:name="_otr3feagh8c7" w:colFirst="0" w:colLast="0" w:id="16"/>
-            <w:bookmarkEnd w:id="16"/>
+            <w:bookmarkStart w:id="15" w:name="_otr3feagh8c7" w:colFirst="0" w:colLast="0"/>
+            <w:bookmarkEnd w:id="15"/>
             <w:r>
               <w:rPr>
                 <w:b/>
@@ -4259,10 +4396,10 @@
           <w:tcPr>
             <w:tcW w:w="1125" w:type="dxa"/>
             <w:tcBorders>
-              <w:top w:val="single" w:color="000000" w:sz="4" w:space="0"/>
-              <w:left w:val="single" w:color="000000" w:sz="4" w:space="0"/>
-              <w:bottom w:val="single" w:color="000000" w:sz="4" w:space="0"/>
-              <w:right w:val="single" w:color="000000" w:sz="4" w:space="0"/>
+              <w:top w:val="single" w:sz="4" w:space="0" w:color="000000"/>
+              <w:left w:val="single" w:sz="4" w:space="0" w:color="000000"/>
+              <w:bottom w:val="single" w:sz="4" w:space="0" w:color="000000"/>
+              <w:right w:val="single" w:sz="4" w:space="0" w:color="000000"/>
             </w:tcBorders>
             <w:tcMar>
               <w:top w:w="100" w:type="dxa"/>
@@ -4292,10 +4429,10 @@
           <w:tcPr>
             <w:tcW w:w="1095" w:type="dxa"/>
             <w:tcBorders>
-              <w:top w:val="single" w:color="000000" w:sz="4" w:space="0"/>
-              <w:left w:val="single" w:color="000000" w:sz="4" w:space="0"/>
-              <w:bottom w:val="single" w:color="000000" w:sz="4" w:space="0"/>
-              <w:right w:val="single" w:color="000000" w:sz="4" w:space="0"/>
+              <w:top w:val="single" w:sz="4" w:space="0" w:color="000000"/>
+              <w:left w:val="single" w:sz="4" w:space="0" w:color="000000"/>
+              <w:bottom w:val="single" w:sz="4" w:space="0" w:color="000000"/>
+              <w:right w:val="single" w:sz="4" w:space="0" w:color="000000"/>
             </w:tcBorders>
             <w:tcMar>
               <w:top w:w="100" w:type="dxa"/>
@@ -4341,10 +4478,10 @@
           <w:tcPr>
             <w:tcW w:w="1020" w:type="dxa"/>
             <w:tcBorders>
-              <w:top w:val="single" w:color="000000" w:sz="4" w:space="0"/>
-              <w:left w:val="single" w:color="000000" w:sz="4" w:space="0"/>
-              <w:bottom w:val="single" w:color="000000" w:sz="4" w:space="0"/>
-              <w:right w:val="single" w:color="000000" w:sz="4" w:space="0"/>
+              <w:top w:val="single" w:sz="4" w:space="0" w:color="000000"/>
+              <w:left w:val="single" w:sz="4" w:space="0" w:color="000000"/>
+              <w:bottom w:val="single" w:sz="4" w:space="0" w:color="000000"/>
+              <w:right w:val="single" w:sz="4" w:space="0" w:color="000000"/>
             </w:tcBorders>
             <w:tcMar>
               <w:top w:w="100" w:type="dxa"/>
@@ -4382,10 +4519,10 @@
           <w:tcPr>
             <w:tcW w:w="1095" w:type="dxa"/>
             <w:tcBorders>
-              <w:top w:val="single" w:color="000000" w:sz="4" w:space="0"/>
-              <w:left w:val="single" w:color="000000" w:sz="4" w:space="0"/>
-              <w:bottom w:val="single" w:color="000000" w:sz="4" w:space="0"/>
-              <w:right w:val="single" w:color="000000" w:sz="4" w:space="0"/>
+              <w:top w:val="single" w:sz="4" w:space="0" w:color="000000"/>
+              <w:left w:val="single" w:sz="4" w:space="0" w:color="000000"/>
+              <w:bottom w:val="single" w:sz="4" w:space="0" w:color="000000"/>
+              <w:right w:val="single" w:sz="4" w:space="0" w:color="000000"/>
             </w:tcBorders>
             <w:tcMar>
               <w:top w:w="100" w:type="dxa"/>
@@ -4415,10 +4552,10 @@
           <w:tcPr>
             <w:tcW w:w="1065" w:type="dxa"/>
             <w:tcBorders>
-              <w:top w:val="single" w:color="000000" w:sz="4" w:space="0"/>
-              <w:left w:val="single" w:color="000000" w:sz="4" w:space="0"/>
-              <w:bottom w:val="single" w:color="000000" w:sz="4" w:space="0"/>
-              <w:right w:val="single" w:color="000000" w:sz="4" w:space="0"/>
+              <w:top w:val="single" w:sz="4" w:space="0" w:color="000000"/>
+              <w:left w:val="single" w:sz="4" w:space="0" w:color="000000"/>
+              <w:bottom w:val="single" w:sz="4" w:space="0" w:color="000000"/>
+              <w:right w:val="single" w:sz="4" w:space="0" w:color="000000"/>
             </w:tcBorders>
             <w:tcMar>
               <w:top w:w="100" w:type="dxa"/>
@@ -4448,10 +4585,10 @@
           <w:tcPr>
             <w:tcW w:w="1110" w:type="dxa"/>
             <w:tcBorders>
-              <w:top w:val="single" w:color="000000" w:sz="4" w:space="0"/>
-              <w:left w:val="single" w:color="000000" w:sz="4" w:space="0"/>
-              <w:bottom w:val="single" w:color="000000" w:sz="4" w:space="0"/>
-              <w:right w:val="single" w:color="000000" w:sz="4" w:space="0"/>
+              <w:top w:val="single" w:sz="4" w:space="0" w:color="000000"/>
+              <w:left w:val="single" w:sz="4" w:space="0" w:color="000000"/>
+              <w:bottom w:val="single" w:sz="4" w:space="0" w:color="000000"/>
+              <w:right w:val="single" w:sz="4" w:space="0" w:color="000000"/>
             </w:tcBorders>
             <w:tcMar>
               <w:top w:w="100" w:type="dxa"/>
@@ -4481,10 +4618,10 @@
           <w:tcPr>
             <w:tcW w:w="1170" w:type="dxa"/>
             <w:tcBorders>
-              <w:top w:val="single" w:color="000000" w:sz="4" w:space="0"/>
-              <w:left w:val="single" w:color="000000" w:sz="4" w:space="0"/>
-              <w:bottom w:val="single" w:color="000000" w:sz="4" w:space="0"/>
-              <w:right w:val="single" w:color="000000" w:sz="4" w:space="0"/>
+              <w:top w:val="single" w:sz="4" w:space="0" w:color="000000"/>
+              <w:left w:val="single" w:sz="4" w:space="0" w:color="000000"/>
+              <w:bottom w:val="single" w:sz="4" w:space="0" w:color="000000"/>
+              <w:right w:val="single" w:sz="4" w:space="0" w:color="000000"/>
             </w:tcBorders>
             <w:tcMar>
               <w:top w:w="100" w:type="dxa"/>
@@ -4515,10 +4652,10 @@
           <w:tcPr>
             <w:tcW w:w="1845" w:type="dxa"/>
             <w:tcBorders>
-              <w:top w:val="single" w:color="000000" w:sz="4" w:space="0"/>
-              <w:left w:val="single" w:color="000000" w:sz="4" w:space="0"/>
-              <w:bottom w:val="single" w:color="000000" w:sz="4" w:space="0"/>
-              <w:right w:val="single" w:color="000000" w:sz="4" w:space="0"/>
+              <w:top w:val="single" w:sz="4" w:space="0" w:color="000000"/>
+              <w:left w:val="single" w:sz="4" w:space="0" w:color="000000"/>
+              <w:bottom w:val="single" w:sz="4" w:space="0" w:color="000000"/>
+              <w:right w:val="single" w:sz="4" w:space="0" w:color="000000"/>
             </w:tcBorders>
             <w:tcMar>
               <w:top w:w="100" w:type="dxa"/>
@@ -4542,10 +4679,10 @@
           <w:tcPr>
             <w:tcW w:w="1125" w:type="dxa"/>
             <w:tcBorders>
-              <w:top w:val="single" w:color="000000" w:sz="4" w:space="0"/>
-              <w:left w:val="single" w:color="000000" w:sz="4" w:space="0"/>
-              <w:bottom w:val="single" w:color="000000" w:sz="4" w:space="0"/>
-              <w:right w:val="single" w:color="000000" w:sz="4" w:space="0"/>
+              <w:top w:val="single" w:sz="4" w:space="0" w:color="000000"/>
+              <w:left w:val="single" w:sz="4" w:space="0" w:color="000000"/>
+              <w:bottom w:val="single" w:sz="4" w:space="0" w:color="000000"/>
+              <w:right w:val="single" w:sz="4" w:space="0" w:color="000000"/>
             </w:tcBorders>
             <w:tcMar>
               <w:top w:w="100" w:type="dxa"/>
@@ -4569,10 +4706,10 @@
           <w:tcPr>
             <w:tcW w:w="1095" w:type="dxa"/>
             <w:tcBorders>
-              <w:top w:val="single" w:color="000000" w:sz="4" w:space="0"/>
-              <w:left w:val="single" w:color="000000" w:sz="4" w:space="0"/>
-              <w:bottom w:val="single" w:color="000000" w:sz="4" w:space="0"/>
-              <w:right w:val="single" w:color="000000" w:sz="4" w:space="0"/>
+              <w:top w:val="single" w:sz="4" w:space="0" w:color="000000"/>
+              <w:left w:val="single" w:sz="4" w:space="0" w:color="000000"/>
+              <w:bottom w:val="single" w:sz="4" w:space="0" w:color="000000"/>
+              <w:right w:val="single" w:sz="4" w:space="0" w:color="000000"/>
             </w:tcBorders>
             <w:tcMar>
               <w:top w:w="100" w:type="dxa"/>
@@ -4596,10 +4733,10 @@
           <w:tcPr>
             <w:tcW w:w="1020" w:type="dxa"/>
             <w:tcBorders>
-              <w:top w:val="single" w:color="000000" w:sz="4" w:space="0"/>
-              <w:left w:val="single" w:color="000000" w:sz="4" w:space="0"/>
-              <w:bottom w:val="single" w:color="000000" w:sz="4" w:space="0"/>
-              <w:right w:val="single" w:color="000000" w:sz="4" w:space="0"/>
+              <w:top w:val="single" w:sz="4" w:space="0" w:color="000000"/>
+              <w:left w:val="single" w:sz="4" w:space="0" w:color="000000"/>
+              <w:bottom w:val="single" w:sz="4" w:space="0" w:color="000000"/>
+              <w:right w:val="single" w:sz="4" w:space="0" w:color="000000"/>
             </w:tcBorders>
             <w:tcMar>
               <w:top w:w="100" w:type="dxa"/>
@@ -4623,10 +4760,10 @@
           <w:tcPr>
             <w:tcW w:w="1095" w:type="dxa"/>
             <w:tcBorders>
-              <w:top w:val="single" w:color="000000" w:sz="4" w:space="0"/>
-              <w:left w:val="single" w:color="000000" w:sz="4" w:space="0"/>
-              <w:bottom w:val="single" w:color="000000" w:sz="4" w:space="0"/>
-              <w:right w:val="single" w:color="000000" w:sz="4" w:space="0"/>
+              <w:top w:val="single" w:sz="4" w:space="0" w:color="000000"/>
+              <w:left w:val="single" w:sz="4" w:space="0" w:color="000000"/>
+              <w:bottom w:val="single" w:sz="4" w:space="0" w:color="000000"/>
+              <w:right w:val="single" w:sz="4" w:space="0" w:color="000000"/>
             </w:tcBorders>
             <w:tcMar>
               <w:top w:w="100" w:type="dxa"/>
@@ -4650,10 +4787,10 @@
           <w:tcPr>
             <w:tcW w:w="1065" w:type="dxa"/>
             <w:tcBorders>
-              <w:top w:val="single" w:color="000000" w:sz="4" w:space="0"/>
-              <w:left w:val="single" w:color="000000" w:sz="4" w:space="0"/>
-              <w:bottom w:val="single" w:color="000000" w:sz="4" w:space="0"/>
-              <w:right w:val="single" w:color="000000" w:sz="4" w:space="0"/>
+              <w:top w:val="single" w:sz="4" w:space="0" w:color="000000"/>
+              <w:left w:val="single" w:sz="4" w:space="0" w:color="000000"/>
+              <w:bottom w:val="single" w:sz="4" w:space="0" w:color="000000"/>
+              <w:right w:val="single" w:sz="4" w:space="0" w:color="000000"/>
             </w:tcBorders>
             <w:tcMar>
               <w:top w:w="100" w:type="dxa"/>
@@ -4677,10 +4814,10 @@
           <w:tcPr>
             <w:tcW w:w="1110" w:type="dxa"/>
             <w:tcBorders>
-              <w:top w:val="single" w:color="000000" w:sz="4" w:space="0"/>
-              <w:left w:val="single" w:color="000000" w:sz="4" w:space="0"/>
-              <w:bottom w:val="single" w:color="000000" w:sz="4" w:space="0"/>
-              <w:right w:val="single" w:color="000000" w:sz="4" w:space="0"/>
+              <w:top w:val="single" w:sz="4" w:space="0" w:color="000000"/>
+              <w:left w:val="single" w:sz="4" w:space="0" w:color="000000"/>
+              <w:bottom w:val="single" w:sz="4" w:space="0" w:color="000000"/>
+              <w:right w:val="single" w:sz="4" w:space="0" w:color="000000"/>
             </w:tcBorders>
             <w:tcMar>
               <w:top w:w="100" w:type="dxa"/>
@@ -4704,10 +4841,10 @@
           <w:tcPr>
             <w:tcW w:w="1170" w:type="dxa"/>
             <w:tcBorders>
-              <w:top w:val="single" w:color="000000" w:sz="4" w:space="0"/>
-              <w:left w:val="single" w:color="000000" w:sz="4" w:space="0"/>
-              <w:bottom w:val="single" w:color="000000" w:sz="4" w:space="0"/>
-              <w:right w:val="single" w:color="000000" w:sz="4" w:space="0"/>
+              <w:top w:val="single" w:sz="4" w:space="0" w:color="000000"/>
+              <w:left w:val="single" w:sz="4" w:space="0" w:color="000000"/>
+              <w:bottom w:val="single" w:sz="4" w:space="0" w:color="000000"/>
+              <w:right w:val="single" w:sz="4" w:space="0" w:color="000000"/>
             </w:tcBorders>
             <w:tcMar>
               <w:top w:w="100" w:type="dxa"/>
@@ -4736,10 +4873,10 @@
           <w:tcPr>
             <w:tcW w:w="1845" w:type="dxa"/>
             <w:tcBorders>
-              <w:top w:val="single" w:color="000000" w:sz="4" w:space="0"/>
-              <w:left w:val="single" w:color="000000" w:sz="4" w:space="0"/>
-              <w:bottom w:val="single" w:color="000000" w:sz="4" w:space="0"/>
-              <w:right w:val="single" w:color="000000" w:sz="4" w:space="0"/>
+              <w:top w:val="single" w:sz="4" w:space="0" w:color="000000"/>
+              <w:left w:val="single" w:sz="4" w:space="0" w:color="000000"/>
+              <w:bottom w:val="single" w:sz="4" w:space="0" w:color="000000"/>
+              <w:right w:val="single" w:sz="4" w:space="0" w:color="000000"/>
             </w:tcBorders>
             <w:tcMar>
               <w:top w:w="100" w:type="dxa"/>
@@ -4763,10 +4900,10 @@
           <w:tcPr>
             <w:tcW w:w="1125" w:type="dxa"/>
             <w:tcBorders>
-              <w:top w:val="single" w:color="000000" w:sz="4" w:space="0"/>
-              <w:left w:val="single" w:color="000000" w:sz="4" w:space="0"/>
-              <w:bottom w:val="single" w:color="000000" w:sz="4" w:space="0"/>
-              <w:right w:val="single" w:color="000000" w:sz="4" w:space="0"/>
+              <w:top w:val="single" w:sz="4" w:space="0" w:color="000000"/>
+              <w:left w:val="single" w:sz="4" w:space="0" w:color="000000"/>
+              <w:bottom w:val="single" w:sz="4" w:space="0" w:color="000000"/>
+              <w:right w:val="single" w:sz="4" w:space="0" w:color="000000"/>
             </w:tcBorders>
             <w:tcMar>
               <w:top w:w="100" w:type="dxa"/>
@@ -4790,10 +4927,10 @@
           <w:tcPr>
             <w:tcW w:w="1095" w:type="dxa"/>
             <w:tcBorders>
-              <w:top w:val="single" w:color="000000" w:sz="4" w:space="0"/>
-              <w:left w:val="single" w:color="000000" w:sz="4" w:space="0"/>
-              <w:bottom w:val="single" w:color="000000" w:sz="4" w:space="0"/>
-              <w:right w:val="single" w:color="000000" w:sz="4" w:space="0"/>
+              <w:top w:val="single" w:sz="4" w:space="0" w:color="000000"/>
+              <w:left w:val="single" w:sz="4" w:space="0" w:color="000000"/>
+              <w:bottom w:val="single" w:sz="4" w:space="0" w:color="000000"/>
+              <w:right w:val="single" w:sz="4" w:space="0" w:color="000000"/>
             </w:tcBorders>
             <w:tcMar>
               <w:top w:w="100" w:type="dxa"/>
@@ -4817,10 +4954,10 @@
           <w:tcPr>
             <w:tcW w:w="1020" w:type="dxa"/>
             <w:tcBorders>
-              <w:top w:val="single" w:color="000000" w:sz="4" w:space="0"/>
-              <w:left w:val="single" w:color="000000" w:sz="4" w:space="0"/>
-              <w:bottom w:val="single" w:color="000000" w:sz="4" w:space="0"/>
-              <w:right w:val="single" w:color="000000" w:sz="4" w:space="0"/>
+              <w:top w:val="single" w:sz="4" w:space="0" w:color="000000"/>
+              <w:left w:val="single" w:sz="4" w:space="0" w:color="000000"/>
+              <w:bottom w:val="single" w:sz="4" w:space="0" w:color="000000"/>
+              <w:right w:val="single" w:sz="4" w:space="0" w:color="000000"/>
             </w:tcBorders>
             <w:tcMar>
               <w:top w:w="100" w:type="dxa"/>
@@ -4844,10 +4981,10 @@
           <w:tcPr>
             <w:tcW w:w="1095" w:type="dxa"/>
             <w:tcBorders>
-              <w:top w:val="single" w:color="000000" w:sz="4" w:space="0"/>
-              <w:left w:val="single" w:color="000000" w:sz="4" w:space="0"/>
-              <w:bottom w:val="single" w:color="000000" w:sz="4" w:space="0"/>
-              <w:right w:val="single" w:color="000000" w:sz="4" w:space="0"/>
+              <w:top w:val="single" w:sz="4" w:space="0" w:color="000000"/>
+              <w:left w:val="single" w:sz="4" w:space="0" w:color="000000"/>
+              <w:bottom w:val="single" w:sz="4" w:space="0" w:color="000000"/>
+              <w:right w:val="single" w:sz="4" w:space="0" w:color="000000"/>
             </w:tcBorders>
             <w:tcMar>
               <w:top w:w="100" w:type="dxa"/>
@@ -4871,10 +5008,10 @@
           <w:tcPr>
             <w:tcW w:w="1065" w:type="dxa"/>
             <w:tcBorders>
-              <w:top w:val="single" w:color="000000" w:sz="4" w:space="0"/>
-              <w:left w:val="single" w:color="000000" w:sz="4" w:space="0"/>
-              <w:bottom w:val="single" w:color="000000" w:sz="4" w:space="0"/>
-              <w:right w:val="single" w:color="000000" w:sz="4" w:space="0"/>
+              <w:top w:val="single" w:sz="4" w:space="0" w:color="000000"/>
+              <w:left w:val="single" w:sz="4" w:space="0" w:color="000000"/>
+              <w:bottom w:val="single" w:sz="4" w:space="0" w:color="000000"/>
+              <w:right w:val="single" w:sz="4" w:space="0" w:color="000000"/>
             </w:tcBorders>
             <w:tcMar>
               <w:top w:w="100" w:type="dxa"/>
@@ -4898,10 +5035,10 @@
           <w:tcPr>
             <w:tcW w:w="1110" w:type="dxa"/>
             <w:tcBorders>
-              <w:top w:val="single" w:color="000000" w:sz="4" w:space="0"/>
-              <w:left w:val="single" w:color="000000" w:sz="4" w:space="0"/>
-              <w:bottom w:val="single" w:color="000000" w:sz="4" w:space="0"/>
-              <w:right w:val="single" w:color="000000" w:sz="4" w:space="0"/>
+              <w:top w:val="single" w:sz="4" w:space="0" w:color="000000"/>
+              <w:left w:val="single" w:sz="4" w:space="0" w:color="000000"/>
+              <w:bottom w:val="single" w:sz="4" w:space="0" w:color="000000"/>
+              <w:right w:val="single" w:sz="4" w:space="0" w:color="000000"/>
             </w:tcBorders>
             <w:tcMar>
               <w:top w:w="100" w:type="dxa"/>
@@ -4925,10 +5062,10 @@
           <w:tcPr>
             <w:tcW w:w="1170" w:type="dxa"/>
             <w:tcBorders>
-              <w:top w:val="single" w:color="000000" w:sz="4" w:space="0"/>
-              <w:left w:val="single" w:color="000000" w:sz="4" w:space="0"/>
-              <w:bottom w:val="single" w:color="000000" w:sz="4" w:space="0"/>
-              <w:right w:val="single" w:color="000000" w:sz="4" w:space="0"/>
+              <w:top w:val="single" w:sz="4" w:space="0" w:color="000000"/>
+              <w:left w:val="single" w:sz="4" w:space="0" w:color="000000"/>
+              <w:bottom w:val="single" w:sz="4" w:space="0" w:color="000000"/>
+              <w:right w:val="single" w:sz="4" w:space="0" w:color="000000"/>
             </w:tcBorders>
             <w:tcMar>
               <w:top w:w="100" w:type="dxa"/>
@@ -4954,10 +5091,10 @@
           <w:tcPr>
             <w:tcW w:w="1845" w:type="dxa"/>
             <w:tcBorders>
-              <w:top w:val="single" w:color="000000" w:sz="4" w:space="0"/>
-              <w:left w:val="single" w:color="000000" w:sz="4" w:space="0"/>
-              <w:bottom w:val="single" w:color="000000" w:sz="4" w:space="0"/>
-              <w:right w:val="single" w:color="000000" w:sz="4" w:space="0"/>
+              <w:top w:val="single" w:sz="4" w:space="0" w:color="000000"/>
+              <w:left w:val="single" w:sz="4" w:space="0" w:color="000000"/>
+              <w:bottom w:val="single" w:sz="4" w:space="0" w:color="000000"/>
+              <w:right w:val="single" w:sz="4" w:space="0" w:color="000000"/>
             </w:tcBorders>
             <w:tcMar>
               <w:top w:w="100" w:type="dxa"/>
@@ -4981,10 +5118,10 @@
           <w:tcPr>
             <w:tcW w:w="1125" w:type="dxa"/>
             <w:tcBorders>
-              <w:top w:val="single" w:color="000000" w:sz="4" w:space="0"/>
-              <w:left w:val="single" w:color="000000" w:sz="4" w:space="0"/>
-              <w:bottom w:val="single" w:color="000000" w:sz="4" w:space="0"/>
-              <w:right w:val="single" w:color="000000" w:sz="4" w:space="0"/>
+              <w:top w:val="single" w:sz="4" w:space="0" w:color="000000"/>
+              <w:left w:val="single" w:sz="4" w:space="0" w:color="000000"/>
+              <w:bottom w:val="single" w:sz="4" w:space="0" w:color="000000"/>
+              <w:right w:val="single" w:sz="4" w:space="0" w:color="000000"/>
             </w:tcBorders>
             <w:tcMar>
               <w:top w:w="100" w:type="dxa"/>
@@ -5008,10 +5145,10 @@
           <w:tcPr>
             <w:tcW w:w="1095" w:type="dxa"/>
             <w:tcBorders>
-              <w:top w:val="single" w:color="000000" w:sz="4" w:space="0"/>
-              <w:left w:val="single" w:color="000000" w:sz="4" w:space="0"/>
-              <w:bottom w:val="single" w:color="000000" w:sz="4" w:space="0"/>
-              <w:right w:val="single" w:color="000000" w:sz="4" w:space="0"/>
+              <w:top w:val="single" w:sz="4" w:space="0" w:color="000000"/>
+              <w:left w:val="single" w:sz="4" w:space="0" w:color="000000"/>
+              <w:bottom w:val="single" w:sz="4" w:space="0" w:color="000000"/>
+              <w:right w:val="single" w:sz="4" w:space="0" w:color="000000"/>
             </w:tcBorders>
             <w:tcMar>
               <w:top w:w="100" w:type="dxa"/>
@@ -5035,10 +5172,10 @@
           <w:tcPr>
             <w:tcW w:w="1020" w:type="dxa"/>
             <w:tcBorders>
-              <w:top w:val="single" w:color="000000" w:sz="4" w:space="0"/>
-              <w:left w:val="single" w:color="000000" w:sz="4" w:space="0"/>
-              <w:bottom w:val="single" w:color="000000" w:sz="4" w:space="0"/>
-              <w:right w:val="single" w:color="000000" w:sz="4" w:space="0"/>
+              <w:top w:val="single" w:sz="4" w:space="0" w:color="000000"/>
+              <w:left w:val="single" w:sz="4" w:space="0" w:color="000000"/>
+              <w:bottom w:val="single" w:sz="4" w:space="0" w:color="000000"/>
+              <w:right w:val="single" w:sz="4" w:space="0" w:color="000000"/>
             </w:tcBorders>
             <w:tcMar>
               <w:top w:w="100" w:type="dxa"/>
@@ -5062,10 +5199,10 @@
           <w:tcPr>
             <w:tcW w:w="1095" w:type="dxa"/>
             <w:tcBorders>
-              <w:top w:val="single" w:color="000000" w:sz="4" w:space="0"/>
-              <w:left w:val="single" w:color="000000" w:sz="4" w:space="0"/>
-              <w:bottom w:val="single" w:color="000000" w:sz="4" w:space="0"/>
-              <w:right w:val="single" w:color="000000" w:sz="4" w:space="0"/>
+              <w:top w:val="single" w:sz="4" w:space="0" w:color="000000"/>
+              <w:left w:val="single" w:sz="4" w:space="0" w:color="000000"/>
+              <w:bottom w:val="single" w:sz="4" w:space="0" w:color="000000"/>
+              <w:right w:val="single" w:sz="4" w:space="0" w:color="000000"/>
             </w:tcBorders>
             <w:tcMar>
               <w:top w:w="100" w:type="dxa"/>
@@ -5089,10 +5226,10 @@
           <w:tcPr>
             <w:tcW w:w="1065" w:type="dxa"/>
             <w:tcBorders>
-              <w:top w:val="single" w:color="000000" w:sz="4" w:space="0"/>
-              <w:left w:val="single" w:color="000000" w:sz="4" w:space="0"/>
-              <w:bottom w:val="single" w:color="000000" w:sz="4" w:space="0"/>
-              <w:right w:val="single" w:color="000000" w:sz="4" w:space="0"/>
+              <w:top w:val="single" w:sz="4" w:space="0" w:color="000000"/>
+              <w:left w:val="single" w:sz="4" w:space="0" w:color="000000"/>
+              <w:bottom w:val="single" w:sz="4" w:space="0" w:color="000000"/>
+              <w:right w:val="single" w:sz="4" w:space="0" w:color="000000"/>
             </w:tcBorders>
             <w:tcMar>
               <w:top w:w="100" w:type="dxa"/>
@@ -5116,10 +5253,10 @@
           <w:tcPr>
             <w:tcW w:w="1110" w:type="dxa"/>
             <w:tcBorders>
-              <w:top w:val="single" w:color="000000" w:sz="4" w:space="0"/>
-              <w:left w:val="single" w:color="000000" w:sz="4" w:space="0"/>
-              <w:bottom w:val="single" w:color="000000" w:sz="4" w:space="0"/>
-              <w:right w:val="single" w:color="000000" w:sz="4" w:space="0"/>
+              <w:top w:val="single" w:sz="4" w:space="0" w:color="000000"/>
+              <w:left w:val="single" w:sz="4" w:space="0" w:color="000000"/>
+              <w:bottom w:val="single" w:sz="4" w:space="0" w:color="000000"/>
+              <w:right w:val="single" w:sz="4" w:space="0" w:color="000000"/>
             </w:tcBorders>
             <w:tcMar>
               <w:top w:w="100" w:type="dxa"/>
@@ -5143,10 +5280,10 @@
           <w:tcPr>
             <w:tcW w:w="1170" w:type="dxa"/>
             <w:tcBorders>
-              <w:top w:val="single" w:color="000000" w:sz="4" w:space="0"/>
-              <w:left w:val="single" w:color="000000" w:sz="4" w:space="0"/>
-              <w:bottom w:val="single" w:color="000000" w:sz="4" w:space="0"/>
-              <w:right w:val="single" w:color="000000" w:sz="4" w:space="0"/>
+              <w:top w:val="single" w:sz="4" w:space="0" w:color="000000"/>
+              <w:left w:val="single" w:sz="4" w:space="0" w:color="000000"/>
+              <w:bottom w:val="single" w:sz="4" w:space="0" w:color="000000"/>
+              <w:right w:val="single" w:sz="4" w:space="0" w:color="000000"/>
             </w:tcBorders>
             <w:tcMar>
               <w:top w:w="100" w:type="dxa"/>
@@ -5172,10 +5309,10 @@
           <w:tcPr>
             <w:tcW w:w="1845" w:type="dxa"/>
             <w:tcBorders>
-              <w:top w:val="single" w:color="000000" w:sz="4" w:space="0"/>
-              <w:left w:val="single" w:color="000000" w:sz="4" w:space="0"/>
-              <w:bottom w:val="single" w:color="000000" w:sz="4" w:space="0"/>
-              <w:right w:val="single" w:color="000000" w:sz="4" w:space="0"/>
+              <w:top w:val="single" w:sz="4" w:space="0" w:color="000000"/>
+              <w:left w:val="single" w:sz="4" w:space="0" w:color="000000"/>
+              <w:bottom w:val="single" w:sz="4" w:space="0" w:color="000000"/>
+              <w:right w:val="single" w:sz="4" w:space="0" w:color="000000"/>
             </w:tcBorders>
             <w:tcMar>
               <w:top w:w="100" w:type="dxa"/>
@@ -5199,10 +5336,10 @@
           <w:tcPr>
             <w:tcW w:w="1125" w:type="dxa"/>
             <w:tcBorders>
-              <w:top w:val="single" w:color="000000" w:sz="4" w:space="0"/>
-              <w:left w:val="single" w:color="000000" w:sz="4" w:space="0"/>
-              <w:bottom w:val="single" w:color="000000" w:sz="4" w:space="0"/>
-              <w:right w:val="single" w:color="000000" w:sz="4" w:space="0"/>
+              <w:top w:val="single" w:sz="4" w:space="0" w:color="000000"/>
+              <w:left w:val="single" w:sz="4" w:space="0" w:color="000000"/>
+              <w:bottom w:val="single" w:sz="4" w:space="0" w:color="000000"/>
+              <w:right w:val="single" w:sz="4" w:space="0" w:color="000000"/>
             </w:tcBorders>
             <w:tcMar>
               <w:top w:w="100" w:type="dxa"/>
@@ -5226,10 +5363,10 @@
           <w:tcPr>
             <w:tcW w:w="1095" w:type="dxa"/>
             <w:tcBorders>
-              <w:top w:val="single" w:color="000000" w:sz="4" w:space="0"/>
-              <w:left w:val="single" w:color="000000" w:sz="4" w:space="0"/>
-              <w:bottom w:val="single" w:color="000000" w:sz="4" w:space="0"/>
-              <w:right w:val="single" w:color="000000" w:sz="4" w:space="0"/>
+              <w:top w:val="single" w:sz="4" w:space="0" w:color="000000"/>
+              <w:left w:val="single" w:sz="4" w:space="0" w:color="000000"/>
+              <w:bottom w:val="single" w:sz="4" w:space="0" w:color="000000"/>
+              <w:right w:val="single" w:sz="4" w:space="0" w:color="000000"/>
             </w:tcBorders>
             <w:tcMar>
               <w:top w:w="100" w:type="dxa"/>
@@ -5253,10 +5390,10 @@
           <w:tcPr>
             <w:tcW w:w="1020" w:type="dxa"/>
             <w:tcBorders>
-              <w:top w:val="single" w:color="000000" w:sz="4" w:space="0"/>
-              <w:left w:val="single" w:color="000000" w:sz="4" w:space="0"/>
-              <w:bottom w:val="single" w:color="000000" w:sz="4" w:space="0"/>
-              <w:right w:val="single" w:color="000000" w:sz="4" w:space="0"/>
+              <w:top w:val="single" w:sz="4" w:space="0" w:color="000000"/>
+              <w:left w:val="single" w:sz="4" w:space="0" w:color="000000"/>
+              <w:bottom w:val="single" w:sz="4" w:space="0" w:color="000000"/>
+              <w:right w:val="single" w:sz="4" w:space="0" w:color="000000"/>
             </w:tcBorders>
             <w:tcMar>
               <w:top w:w="100" w:type="dxa"/>
@@ -5283,10 +5420,10 @@
           <w:tcPr>
             <w:tcW w:w="1095" w:type="dxa"/>
             <w:tcBorders>
-              <w:top w:val="single" w:color="000000" w:sz="4" w:space="0"/>
-              <w:left w:val="single" w:color="000000" w:sz="4" w:space="0"/>
-              <w:bottom w:val="single" w:color="000000" w:sz="4" w:space="0"/>
-              <w:right w:val="single" w:color="000000" w:sz="4" w:space="0"/>
+              <w:top w:val="single" w:sz="4" w:space="0" w:color="000000"/>
+              <w:left w:val="single" w:sz="4" w:space="0" w:color="000000"/>
+              <w:bottom w:val="single" w:sz="4" w:space="0" w:color="000000"/>
+              <w:right w:val="single" w:sz="4" w:space="0" w:color="000000"/>
             </w:tcBorders>
             <w:tcMar>
               <w:top w:w="100" w:type="dxa"/>
@@ -5310,10 +5447,10 @@
           <w:tcPr>
             <w:tcW w:w="1065" w:type="dxa"/>
             <w:tcBorders>
-              <w:top w:val="single" w:color="000000" w:sz="4" w:space="0"/>
-              <w:left w:val="single" w:color="000000" w:sz="4" w:space="0"/>
-              <w:bottom w:val="single" w:color="000000" w:sz="4" w:space="0"/>
-              <w:right w:val="single" w:color="000000" w:sz="4" w:space="0"/>
+              <w:top w:val="single" w:sz="4" w:space="0" w:color="000000"/>
+              <w:left w:val="single" w:sz="4" w:space="0" w:color="000000"/>
+              <w:bottom w:val="single" w:sz="4" w:space="0" w:color="000000"/>
+              <w:right w:val="single" w:sz="4" w:space="0" w:color="000000"/>
             </w:tcBorders>
             <w:tcMar>
               <w:top w:w="100" w:type="dxa"/>
@@ -5340,10 +5477,10 @@
           <w:tcPr>
             <w:tcW w:w="1110" w:type="dxa"/>
             <w:tcBorders>
-              <w:top w:val="single" w:color="000000" w:sz="4" w:space="0"/>
-              <w:left w:val="single" w:color="000000" w:sz="4" w:space="0"/>
-              <w:bottom w:val="single" w:color="000000" w:sz="4" w:space="0"/>
-              <w:right w:val="single" w:color="000000" w:sz="4" w:space="0"/>
+              <w:top w:val="single" w:sz="4" w:space="0" w:color="000000"/>
+              <w:left w:val="single" w:sz="4" w:space="0" w:color="000000"/>
+              <w:bottom w:val="single" w:sz="4" w:space="0" w:color="000000"/>
+              <w:right w:val="single" w:sz="4" w:space="0" w:color="000000"/>
             </w:tcBorders>
             <w:tcMar>
               <w:top w:w="100" w:type="dxa"/>
@@ -5367,10 +5504,10 @@
           <w:tcPr>
             <w:tcW w:w="1170" w:type="dxa"/>
             <w:tcBorders>
-              <w:top w:val="single" w:color="000000" w:sz="4" w:space="0"/>
-              <w:left w:val="single" w:color="000000" w:sz="4" w:space="0"/>
-              <w:bottom w:val="single" w:color="000000" w:sz="4" w:space="0"/>
-              <w:right w:val="single" w:color="000000" w:sz="4" w:space="0"/>
+              <w:top w:val="single" w:sz="4" w:space="0" w:color="000000"/>
+              <w:left w:val="single" w:sz="4" w:space="0" w:color="000000"/>
+              <w:bottom w:val="single" w:sz="4" w:space="0" w:color="000000"/>
+              <w:right w:val="single" w:sz="4" w:space="0" w:color="000000"/>
             </w:tcBorders>
             <w:tcMar>
               <w:top w:w="100" w:type="dxa"/>
@@ -5396,10 +5533,10 @@
           <w:tcPr>
             <w:tcW w:w="1845" w:type="dxa"/>
             <w:tcBorders>
-              <w:top w:val="single" w:color="000000" w:sz="4" w:space="0"/>
-              <w:left w:val="single" w:color="000000" w:sz="4" w:space="0"/>
-              <w:bottom w:val="single" w:color="000000" w:sz="4" w:space="0"/>
-              <w:right w:val="single" w:color="000000" w:sz="4" w:space="0"/>
+              <w:top w:val="single" w:sz="4" w:space="0" w:color="000000"/>
+              <w:left w:val="single" w:sz="4" w:space="0" w:color="000000"/>
+              <w:bottom w:val="single" w:sz="4" w:space="0" w:color="000000"/>
+              <w:right w:val="single" w:sz="4" w:space="0" w:color="000000"/>
             </w:tcBorders>
             <w:tcMar>
               <w:top w:w="100" w:type="dxa"/>
@@ -5423,10 +5560,10 @@
           <w:tcPr>
             <w:tcW w:w="1125" w:type="dxa"/>
             <w:tcBorders>
-              <w:top w:val="single" w:color="000000" w:sz="4" w:space="0"/>
-              <w:left w:val="single" w:color="000000" w:sz="4" w:space="0"/>
-              <w:bottom w:val="single" w:color="000000" w:sz="4" w:space="0"/>
-              <w:right w:val="single" w:color="000000" w:sz="4" w:space="0"/>
+              <w:top w:val="single" w:sz="4" w:space="0" w:color="000000"/>
+              <w:left w:val="single" w:sz="4" w:space="0" w:color="000000"/>
+              <w:bottom w:val="single" w:sz="4" w:space="0" w:color="000000"/>
+              <w:right w:val="single" w:sz="4" w:space="0" w:color="000000"/>
             </w:tcBorders>
             <w:tcMar>
               <w:top w:w="100" w:type="dxa"/>
@@ -5450,10 +5587,10 @@
           <w:tcPr>
             <w:tcW w:w="1095" w:type="dxa"/>
             <w:tcBorders>
-              <w:top w:val="single" w:color="000000" w:sz="4" w:space="0"/>
-              <w:left w:val="single" w:color="000000" w:sz="4" w:space="0"/>
-              <w:bottom w:val="single" w:color="000000" w:sz="4" w:space="0"/>
-              <w:right w:val="single" w:color="000000" w:sz="4" w:space="0"/>
+              <w:top w:val="single" w:sz="4" w:space="0" w:color="000000"/>
+              <w:left w:val="single" w:sz="4" w:space="0" w:color="000000"/>
+              <w:bottom w:val="single" w:sz="4" w:space="0" w:color="000000"/>
+              <w:right w:val="single" w:sz="4" w:space="0" w:color="000000"/>
             </w:tcBorders>
             <w:tcMar>
               <w:top w:w="100" w:type="dxa"/>
@@ -5477,10 +5614,10 @@
           <w:tcPr>
             <w:tcW w:w="1020" w:type="dxa"/>
             <w:tcBorders>
-              <w:top w:val="single" w:color="000000" w:sz="4" w:space="0"/>
-              <w:left w:val="single" w:color="000000" w:sz="4" w:space="0"/>
-              <w:bottom w:val="single" w:color="000000" w:sz="4" w:space="0"/>
-              <w:right w:val="single" w:color="000000" w:sz="4" w:space="0"/>
+              <w:top w:val="single" w:sz="4" w:space="0" w:color="000000"/>
+              <w:left w:val="single" w:sz="4" w:space="0" w:color="000000"/>
+              <w:bottom w:val="single" w:sz="4" w:space="0" w:color="000000"/>
+              <w:right w:val="single" w:sz="4" w:space="0" w:color="000000"/>
             </w:tcBorders>
             <w:tcMar>
               <w:top w:w="100" w:type="dxa"/>
@@ -5507,10 +5644,10 @@
           <w:tcPr>
             <w:tcW w:w="1095" w:type="dxa"/>
             <w:tcBorders>
-              <w:top w:val="single" w:color="000000" w:sz="4" w:space="0"/>
-              <w:left w:val="single" w:color="000000" w:sz="4" w:space="0"/>
-              <w:bottom w:val="single" w:color="000000" w:sz="4" w:space="0"/>
-              <w:right w:val="single" w:color="000000" w:sz="4" w:space="0"/>
+              <w:top w:val="single" w:sz="4" w:space="0" w:color="000000"/>
+              <w:left w:val="single" w:sz="4" w:space="0" w:color="000000"/>
+              <w:bottom w:val="single" w:sz="4" w:space="0" w:color="000000"/>
+              <w:right w:val="single" w:sz="4" w:space="0" w:color="000000"/>
             </w:tcBorders>
             <w:tcMar>
               <w:top w:w="100" w:type="dxa"/>
@@ -5537,10 +5674,10 @@
           <w:tcPr>
             <w:tcW w:w="1065" w:type="dxa"/>
             <w:tcBorders>
-              <w:top w:val="single" w:color="000000" w:sz="4" w:space="0"/>
-              <w:left w:val="single" w:color="000000" w:sz="4" w:space="0"/>
-              <w:bottom w:val="single" w:color="000000" w:sz="4" w:space="0"/>
-              <w:right w:val="single" w:color="000000" w:sz="4" w:space="0"/>
+              <w:top w:val="single" w:sz="4" w:space="0" w:color="000000"/>
+              <w:left w:val="single" w:sz="4" w:space="0" w:color="000000"/>
+              <w:bottom w:val="single" w:sz="4" w:space="0" w:color="000000"/>
+              <w:right w:val="single" w:sz="4" w:space="0" w:color="000000"/>
             </w:tcBorders>
             <w:tcMar>
               <w:top w:w="100" w:type="dxa"/>
@@ -5564,10 +5701,10 @@
           <w:tcPr>
             <w:tcW w:w="1110" w:type="dxa"/>
             <w:tcBorders>
-              <w:top w:val="single" w:color="000000" w:sz="4" w:space="0"/>
-              <w:left w:val="single" w:color="000000" w:sz="4" w:space="0"/>
-              <w:bottom w:val="single" w:color="000000" w:sz="4" w:space="0"/>
-              <w:right w:val="single" w:color="000000" w:sz="4" w:space="0"/>
+              <w:top w:val="single" w:sz="4" w:space="0" w:color="000000"/>
+              <w:left w:val="single" w:sz="4" w:space="0" w:color="000000"/>
+              <w:bottom w:val="single" w:sz="4" w:space="0" w:color="000000"/>
+              <w:right w:val="single" w:sz="4" w:space="0" w:color="000000"/>
             </w:tcBorders>
             <w:tcMar>
               <w:top w:w="100" w:type="dxa"/>
@@ -5591,10 +5728,10 @@
           <w:tcPr>
             <w:tcW w:w="1170" w:type="dxa"/>
             <w:tcBorders>
-              <w:top w:val="single" w:color="000000" w:sz="4" w:space="0"/>
-              <w:left w:val="single" w:color="000000" w:sz="4" w:space="0"/>
-              <w:bottom w:val="single" w:color="000000" w:sz="4" w:space="0"/>
-              <w:right w:val="single" w:color="000000" w:sz="4" w:space="0"/>
+              <w:top w:val="single" w:sz="4" w:space="0" w:color="000000"/>
+              <w:left w:val="single" w:sz="4" w:space="0" w:color="000000"/>
+              <w:bottom w:val="single" w:sz="4" w:space="0" w:color="000000"/>
+              <w:right w:val="single" w:sz="4" w:space="0" w:color="000000"/>
             </w:tcBorders>
             <w:tcMar>
               <w:top w:w="100" w:type="dxa"/>
@@ -5620,10 +5757,10 @@
           <w:tcPr>
             <w:tcW w:w="1845" w:type="dxa"/>
             <w:tcBorders>
-              <w:top w:val="single" w:color="000000" w:sz="4" w:space="0"/>
-              <w:left w:val="single" w:color="000000" w:sz="4" w:space="0"/>
-              <w:bottom w:val="single" w:color="000000" w:sz="4" w:space="0"/>
-              <w:right w:val="single" w:color="000000" w:sz="4" w:space="0"/>
+              <w:top w:val="single" w:sz="4" w:space="0" w:color="000000"/>
+              <w:left w:val="single" w:sz="4" w:space="0" w:color="000000"/>
+              <w:bottom w:val="single" w:sz="4" w:space="0" w:color="000000"/>
+              <w:right w:val="single" w:sz="4" w:space="0" w:color="000000"/>
             </w:tcBorders>
             <w:tcMar>
               <w:top w:w="100" w:type="dxa"/>
@@ -5647,10 +5784,10 @@
           <w:tcPr>
             <w:tcW w:w="1125" w:type="dxa"/>
             <w:tcBorders>
-              <w:top w:val="single" w:color="000000" w:sz="4" w:space="0"/>
-              <w:left w:val="single" w:color="000000" w:sz="4" w:space="0"/>
-              <w:bottom w:val="single" w:color="000000" w:sz="4" w:space="0"/>
-              <w:right w:val="single" w:color="000000" w:sz="4" w:space="0"/>
+              <w:top w:val="single" w:sz="4" w:space="0" w:color="000000"/>
+              <w:left w:val="single" w:sz="4" w:space="0" w:color="000000"/>
+              <w:bottom w:val="single" w:sz="4" w:space="0" w:color="000000"/>
+              <w:right w:val="single" w:sz="4" w:space="0" w:color="000000"/>
             </w:tcBorders>
             <w:tcMar>
               <w:top w:w="100" w:type="dxa"/>
@@ -5674,10 +5811,10 @@
           <w:tcPr>
             <w:tcW w:w="1095" w:type="dxa"/>
             <w:tcBorders>
-              <w:top w:val="single" w:color="000000" w:sz="4" w:space="0"/>
-              <w:left w:val="single" w:color="000000" w:sz="4" w:space="0"/>
-              <w:bottom w:val="single" w:color="000000" w:sz="4" w:space="0"/>
-              <w:right w:val="single" w:color="000000" w:sz="4" w:space="0"/>
+              <w:top w:val="single" w:sz="4" w:space="0" w:color="000000"/>
+              <w:left w:val="single" w:sz="4" w:space="0" w:color="000000"/>
+              <w:bottom w:val="single" w:sz="4" w:space="0" w:color="000000"/>
+              <w:right w:val="single" w:sz="4" w:space="0" w:color="000000"/>
             </w:tcBorders>
             <w:tcMar>
               <w:top w:w="100" w:type="dxa"/>
@@ -5701,10 +5838,10 @@
           <w:tcPr>
             <w:tcW w:w="1020" w:type="dxa"/>
             <w:tcBorders>
-              <w:top w:val="single" w:color="000000" w:sz="4" w:space="0"/>
-              <w:left w:val="single" w:color="000000" w:sz="4" w:space="0"/>
-              <w:bottom w:val="single" w:color="000000" w:sz="4" w:space="0"/>
-              <w:right w:val="single" w:color="000000" w:sz="4" w:space="0"/>
+              <w:top w:val="single" w:sz="4" w:space="0" w:color="000000"/>
+              <w:left w:val="single" w:sz="4" w:space="0" w:color="000000"/>
+              <w:bottom w:val="single" w:sz="4" w:space="0" w:color="000000"/>
+              <w:right w:val="single" w:sz="4" w:space="0" w:color="000000"/>
             </w:tcBorders>
             <w:tcMar>
               <w:top w:w="100" w:type="dxa"/>
@@ -5728,10 +5865,10 @@
           <w:tcPr>
             <w:tcW w:w="1095" w:type="dxa"/>
             <w:tcBorders>
-              <w:top w:val="single" w:color="000000" w:sz="4" w:space="0"/>
-              <w:left w:val="single" w:color="000000" w:sz="4" w:space="0"/>
-              <w:bottom w:val="single" w:color="000000" w:sz="4" w:space="0"/>
-              <w:right w:val="single" w:color="000000" w:sz="4" w:space="0"/>
+              <w:top w:val="single" w:sz="4" w:space="0" w:color="000000"/>
+              <w:left w:val="single" w:sz="4" w:space="0" w:color="000000"/>
+              <w:bottom w:val="single" w:sz="4" w:space="0" w:color="000000"/>
+              <w:right w:val="single" w:sz="4" w:space="0" w:color="000000"/>
             </w:tcBorders>
             <w:tcMar>
               <w:top w:w="100" w:type="dxa"/>
@@ -5755,10 +5892,10 @@
           <w:tcPr>
             <w:tcW w:w="1065" w:type="dxa"/>
             <w:tcBorders>
-              <w:top w:val="single" w:color="000000" w:sz="4" w:space="0"/>
-              <w:left w:val="single" w:color="000000" w:sz="4" w:space="0"/>
-              <w:bottom w:val="single" w:color="000000" w:sz="4" w:space="0"/>
-              <w:right w:val="single" w:color="000000" w:sz="4" w:space="0"/>
+              <w:top w:val="single" w:sz="4" w:space="0" w:color="000000"/>
+              <w:left w:val="single" w:sz="4" w:space="0" w:color="000000"/>
+              <w:bottom w:val="single" w:sz="4" w:space="0" w:color="000000"/>
+              <w:right w:val="single" w:sz="4" w:space="0" w:color="000000"/>
             </w:tcBorders>
             <w:tcMar>
               <w:top w:w="100" w:type="dxa"/>
@@ -5785,10 +5922,10 @@
           <w:tcPr>
             <w:tcW w:w="1110" w:type="dxa"/>
             <w:tcBorders>
-              <w:top w:val="single" w:color="000000" w:sz="4" w:space="0"/>
-              <w:left w:val="single" w:color="000000" w:sz="4" w:space="0"/>
-              <w:bottom w:val="single" w:color="000000" w:sz="4" w:space="0"/>
-              <w:right w:val="single" w:color="000000" w:sz="4" w:space="0"/>
+              <w:top w:val="single" w:sz="4" w:space="0" w:color="000000"/>
+              <w:left w:val="single" w:sz="4" w:space="0" w:color="000000"/>
+              <w:bottom w:val="single" w:sz="4" w:space="0" w:color="000000"/>
+              <w:right w:val="single" w:sz="4" w:space="0" w:color="000000"/>
             </w:tcBorders>
             <w:tcMar>
               <w:top w:w="100" w:type="dxa"/>
@@ -5812,10 +5949,10 @@
           <w:tcPr>
             <w:tcW w:w="1170" w:type="dxa"/>
             <w:tcBorders>
-              <w:top w:val="single" w:color="000000" w:sz="4" w:space="0"/>
-              <w:left w:val="single" w:color="000000" w:sz="4" w:space="0"/>
-              <w:bottom w:val="single" w:color="000000" w:sz="4" w:space="0"/>
-              <w:right w:val="single" w:color="000000" w:sz="4" w:space="0"/>
+              <w:top w:val="single" w:sz="4" w:space="0" w:color="000000"/>
+              <w:left w:val="single" w:sz="4" w:space="0" w:color="000000"/>
+              <w:bottom w:val="single" w:sz="4" w:space="0" w:color="000000"/>
+              <w:right w:val="single" w:sz="4" w:space="0" w:color="000000"/>
             </w:tcBorders>
             <w:tcMar>
               <w:top w:w="100" w:type="dxa"/>
@@ -5841,10 +5978,10 @@
           <w:tcPr>
             <w:tcW w:w="1845" w:type="dxa"/>
             <w:tcBorders>
-              <w:top w:val="single" w:color="000000" w:sz="4" w:space="0"/>
-              <w:left w:val="single" w:color="000000" w:sz="4" w:space="0"/>
-              <w:bottom w:val="single" w:color="000000" w:sz="4" w:space="0"/>
-              <w:right w:val="single" w:color="000000" w:sz="4" w:space="0"/>
+              <w:top w:val="single" w:sz="4" w:space="0" w:color="000000"/>
+              <w:left w:val="single" w:sz="4" w:space="0" w:color="000000"/>
+              <w:bottom w:val="single" w:sz="4" w:space="0" w:color="000000"/>
+              <w:right w:val="single" w:sz="4" w:space="0" w:color="000000"/>
             </w:tcBorders>
             <w:tcMar>
               <w:top w:w="100" w:type="dxa"/>
@@ -5869,10 +6006,10 @@
           <w:tcPr>
             <w:tcW w:w="1125" w:type="dxa"/>
             <w:tcBorders>
-              <w:top w:val="single" w:color="000000" w:sz="4" w:space="0"/>
-              <w:left w:val="single" w:color="000000" w:sz="4" w:space="0"/>
-              <w:bottom w:val="single" w:color="000000" w:sz="4" w:space="0"/>
-              <w:right w:val="single" w:color="000000" w:sz="4" w:space="0"/>
+              <w:top w:val="single" w:sz="4" w:space="0" w:color="000000"/>
+              <w:left w:val="single" w:sz="4" w:space="0" w:color="000000"/>
+              <w:bottom w:val="single" w:sz="4" w:space="0" w:color="000000"/>
+              <w:right w:val="single" w:sz="4" w:space="0" w:color="000000"/>
             </w:tcBorders>
             <w:tcMar>
               <w:top w:w="100" w:type="dxa"/>
@@ -5896,10 +6033,10 @@
           <w:tcPr>
             <w:tcW w:w="1095" w:type="dxa"/>
             <w:tcBorders>
-              <w:top w:val="single" w:color="000000" w:sz="4" w:space="0"/>
-              <w:left w:val="single" w:color="000000" w:sz="4" w:space="0"/>
-              <w:bottom w:val="single" w:color="000000" w:sz="4" w:space="0"/>
-              <w:right w:val="single" w:color="000000" w:sz="4" w:space="0"/>
+              <w:top w:val="single" w:sz="4" w:space="0" w:color="000000"/>
+              <w:left w:val="single" w:sz="4" w:space="0" w:color="000000"/>
+              <w:bottom w:val="single" w:sz="4" w:space="0" w:color="000000"/>
+              <w:right w:val="single" w:sz="4" w:space="0" w:color="000000"/>
             </w:tcBorders>
             <w:tcMar>
               <w:top w:w="100" w:type="dxa"/>
@@ -5926,10 +6063,10 @@
           <w:tcPr>
             <w:tcW w:w="1020" w:type="dxa"/>
             <w:tcBorders>
-              <w:top w:val="single" w:color="000000" w:sz="4" w:space="0"/>
-              <w:left w:val="single" w:color="000000" w:sz="4" w:space="0"/>
-              <w:bottom w:val="single" w:color="000000" w:sz="4" w:space="0"/>
-              <w:right w:val="single" w:color="000000" w:sz="4" w:space="0"/>
+              <w:top w:val="single" w:sz="4" w:space="0" w:color="000000"/>
+              <w:left w:val="single" w:sz="4" w:space="0" w:color="000000"/>
+              <w:bottom w:val="single" w:sz="4" w:space="0" w:color="000000"/>
+              <w:right w:val="single" w:sz="4" w:space="0" w:color="000000"/>
             </w:tcBorders>
             <w:tcMar>
               <w:top w:w="100" w:type="dxa"/>
@@ -5956,10 +6093,10 @@
           <w:tcPr>
             <w:tcW w:w="1095" w:type="dxa"/>
             <w:tcBorders>
-              <w:top w:val="single" w:color="000000" w:sz="4" w:space="0"/>
-              <w:left w:val="single" w:color="000000" w:sz="4" w:space="0"/>
-              <w:bottom w:val="single" w:color="000000" w:sz="4" w:space="0"/>
-              <w:right w:val="single" w:color="000000" w:sz="4" w:space="0"/>
+              <w:top w:val="single" w:sz="4" w:space="0" w:color="000000"/>
+              <w:left w:val="single" w:sz="4" w:space="0" w:color="000000"/>
+              <w:bottom w:val="single" w:sz="4" w:space="0" w:color="000000"/>
+              <w:right w:val="single" w:sz="4" w:space="0" w:color="000000"/>
             </w:tcBorders>
             <w:tcMar>
               <w:top w:w="100" w:type="dxa"/>
@@ -5986,10 +6123,10 @@
           <w:tcPr>
             <w:tcW w:w="1065" w:type="dxa"/>
             <w:tcBorders>
-              <w:top w:val="single" w:color="000000" w:sz="4" w:space="0"/>
-              <w:left w:val="single" w:color="000000" w:sz="4" w:space="0"/>
-              <w:bottom w:val="single" w:color="000000" w:sz="4" w:space="0"/>
-              <w:right w:val="single" w:color="000000" w:sz="4" w:space="0"/>
+              <w:top w:val="single" w:sz="4" w:space="0" w:color="000000"/>
+              <w:left w:val="single" w:sz="4" w:space="0" w:color="000000"/>
+              <w:bottom w:val="single" w:sz="4" w:space="0" w:color="000000"/>
+              <w:right w:val="single" w:sz="4" w:space="0" w:color="000000"/>
             </w:tcBorders>
             <w:tcMar>
               <w:top w:w="100" w:type="dxa"/>
@@ -6016,10 +6153,10 @@
           <w:tcPr>
             <w:tcW w:w="1110" w:type="dxa"/>
             <w:tcBorders>
-              <w:top w:val="single" w:color="000000" w:sz="4" w:space="0"/>
-              <w:left w:val="single" w:color="000000" w:sz="4" w:space="0"/>
-              <w:bottom w:val="single" w:color="000000" w:sz="4" w:space="0"/>
-              <w:right w:val="single" w:color="000000" w:sz="4" w:space="0"/>
+              <w:top w:val="single" w:sz="4" w:space="0" w:color="000000"/>
+              <w:left w:val="single" w:sz="4" w:space="0" w:color="000000"/>
+              <w:bottom w:val="single" w:sz="4" w:space="0" w:color="000000"/>
+              <w:right w:val="single" w:sz="4" w:space="0" w:color="000000"/>
             </w:tcBorders>
             <w:tcMar>
               <w:top w:w="100" w:type="dxa"/>
@@ -6046,10 +6183,10 @@
           <w:tcPr>
             <w:tcW w:w="1170" w:type="dxa"/>
             <w:tcBorders>
-              <w:top w:val="single" w:color="000000" w:sz="4" w:space="0"/>
-              <w:left w:val="single" w:color="000000" w:sz="4" w:space="0"/>
-              <w:bottom w:val="single" w:color="000000" w:sz="4" w:space="0"/>
-              <w:right w:val="single" w:color="000000" w:sz="4" w:space="0"/>
+              <w:top w:val="single" w:sz="4" w:space="0" w:color="000000"/>
+              <w:left w:val="single" w:sz="4" w:space="0" w:color="000000"/>
+              <w:bottom w:val="single" w:sz="4" w:space="0" w:color="000000"/>
+              <w:right w:val="single" w:sz="4" w:space="0" w:color="000000"/>
             </w:tcBorders>
             <w:tcMar>
               <w:top w:w="100" w:type="dxa"/>
@@ -6072,10 +6209,10 @@
           <w:tcPr>
             <w:tcW w:w="1845" w:type="dxa"/>
             <w:tcBorders>
-              <w:top w:val="single" w:color="000000" w:sz="4" w:space="0"/>
-              <w:left w:val="single" w:color="000000" w:sz="4" w:space="0"/>
-              <w:bottom w:val="single" w:color="000000" w:sz="4" w:space="0"/>
-              <w:right w:val="single" w:color="000000" w:sz="4" w:space="0"/>
+              <w:top w:val="single" w:sz="4" w:space="0" w:color="000000"/>
+              <w:left w:val="single" w:sz="4" w:space="0" w:color="000000"/>
+              <w:bottom w:val="single" w:sz="4" w:space="0" w:color="000000"/>
+              <w:right w:val="single" w:sz="4" w:space="0" w:color="000000"/>
             </w:tcBorders>
             <w:tcMar>
               <w:top w:w="100" w:type="dxa"/>
@@ -6099,10 +6236,10 @@
           <w:tcPr>
             <w:tcW w:w="1125" w:type="dxa"/>
             <w:tcBorders>
-              <w:top w:val="single" w:color="000000" w:sz="4" w:space="0"/>
-              <w:left w:val="single" w:color="000000" w:sz="4" w:space="0"/>
-              <w:bottom w:val="single" w:color="000000" w:sz="4" w:space="0"/>
-              <w:right w:val="single" w:color="000000" w:sz="4" w:space="0"/>
+              <w:top w:val="single" w:sz="4" w:space="0" w:color="000000"/>
+              <w:left w:val="single" w:sz="4" w:space="0" w:color="000000"/>
+              <w:bottom w:val="single" w:sz="4" w:space="0" w:color="000000"/>
+              <w:right w:val="single" w:sz="4" w:space="0" w:color="000000"/>
             </w:tcBorders>
             <w:tcMar>
               <w:top w:w="100" w:type="dxa"/>
@@ -6126,10 +6263,10 @@
           <w:tcPr>
             <w:tcW w:w="1095" w:type="dxa"/>
             <w:tcBorders>
-              <w:top w:val="single" w:color="000000" w:sz="4" w:space="0"/>
-              <w:left w:val="single" w:color="000000" w:sz="4" w:space="0"/>
-              <w:bottom w:val="single" w:color="000000" w:sz="4" w:space="0"/>
-              <w:right w:val="single" w:color="000000" w:sz="4" w:space="0"/>
+              <w:top w:val="single" w:sz="4" w:space="0" w:color="000000"/>
+              <w:left w:val="single" w:sz="4" w:space="0" w:color="000000"/>
+              <w:bottom w:val="single" w:sz="4" w:space="0" w:color="000000"/>
+              <w:right w:val="single" w:sz="4" w:space="0" w:color="000000"/>
             </w:tcBorders>
             <w:tcMar>
               <w:top w:w="100" w:type="dxa"/>
@@ -6153,10 +6290,10 @@
           <w:tcPr>
             <w:tcW w:w="1020" w:type="dxa"/>
             <w:tcBorders>
-              <w:top w:val="single" w:color="000000" w:sz="4" w:space="0"/>
-              <w:left w:val="single" w:color="000000" w:sz="4" w:space="0"/>
-              <w:bottom w:val="single" w:color="000000" w:sz="4" w:space="0"/>
-              <w:right w:val="single" w:color="000000" w:sz="4" w:space="0"/>
+              <w:top w:val="single" w:sz="4" w:space="0" w:color="000000"/>
+              <w:left w:val="single" w:sz="4" w:space="0" w:color="000000"/>
+              <w:bottom w:val="single" w:sz="4" w:space="0" w:color="000000"/>
+              <w:right w:val="single" w:sz="4" w:space="0" w:color="000000"/>
             </w:tcBorders>
             <w:tcMar>
               <w:top w:w="100" w:type="dxa"/>
@@ -6180,10 +6317,10 @@
           <w:tcPr>
             <w:tcW w:w="1095" w:type="dxa"/>
             <w:tcBorders>
-              <w:top w:val="single" w:color="000000" w:sz="4" w:space="0"/>
-              <w:left w:val="single" w:color="000000" w:sz="4" w:space="0"/>
-              <w:bottom w:val="single" w:color="000000" w:sz="4" w:space="0"/>
-              <w:right w:val="single" w:color="000000" w:sz="4" w:space="0"/>
+              <w:top w:val="single" w:sz="4" w:space="0" w:color="000000"/>
+              <w:left w:val="single" w:sz="4" w:space="0" w:color="000000"/>
+              <w:bottom w:val="single" w:sz="4" w:space="0" w:color="000000"/>
+              <w:right w:val="single" w:sz="4" w:space="0" w:color="000000"/>
             </w:tcBorders>
             <w:tcMar>
               <w:top w:w="100" w:type="dxa"/>
@@ -6207,10 +6344,10 @@
           <w:tcPr>
             <w:tcW w:w="1065" w:type="dxa"/>
             <w:tcBorders>
-              <w:top w:val="single" w:color="000000" w:sz="4" w:space="0"/>
-              <w:left w:val="single" w:color="000000" w:sz="4" w:space="0"/>
-              <w:bottom w:val="single" w:color="000000" w:sz="4" w:space="0"/>
-              <w:right w:val="single" w:color="000000" w:sz="4" w:space="0"/>
+              <w:top w:val="single" w:sz="4" w:space="0" w:color="000000"/>
+              <w:left w:val="single" w:sz="4" w:space="0" w:color="000000"/>
+              <w:bottom w:val="single" w:sz="4" w:space="0" w:color="000000"/>
+              <w:right w:val="single" w:sz="4" w:space="0" w:color="000000"/>
             </w:tcBorders>
             <w:tcMar>
               <w:top w:w="100" w:type="dxa"/>
@@ -6234,10 +6371,10 @@
           <w:tcPr>
             <w:tcW w:w="1110" w:type="dxa"/>
             <w:tcBorders>
-              <w:top w:val="single" w:color="000000" w:sz="4" w:space="0"/>
-              <w:left w:val="single" w:color="000000" w:sz="4" w:space="0"/>
-              <w:bottom w:val="single" w:color="000000" w:sz="4" w:space="0"/>
-              <w:right w:val="single" w:color="000000" w:sz="4" w:space="0"/>
+              <w:top w:val="single" w:sz="4" w:space="0" w:color="000000"/>
+              <w:left w:val="single" w:sz="4" w:space="0" w:color="000000"/>
+              <w:bottom w:val="single" w:sz="4" w:space="0" w:color="000000"/>
+              <w:right w:val="single" w:sz="4" w:space="0" w:color="000000"/>
             </w:tcBorders>
             <w:tcMar>
               <w:top w:w="100" w:type="dxa"/>
@@ -6264,10 +6401,10 @@
           <w:tcPr>
             <w:tcW w:w="1170" w:type="dxa"/>
             <w:tcBorders>
-              <w:top w:val="single" w:color="000000" w:sz="4" w:space="0"/>
-              <w:left w:val="single" w:color="000000" w:sz="4" w:space="0"/>
-              <w:bottom w:val="single" w:color="000000" w:sz="4" w:space="0"/>
-              <w:right w:val="single" w:color="000000" w:sz="4" w:space="0"/>
+              <w:top w:val="single" w:sz="4" w:space="0" w:color="000000"/>
+              <w:left w:val="single" w:sz="4" w:space="0" w:color="000000"/>
+              <w:bottom w:val="single" w:sz="4" w:space="0" w:color="000000"/>
+              <w:right w:val="single" w:sz="4" w:space="0" w:color="000000"/>
             </w:tcBorders>
             <w:tcMar>
               <w:top w:w="100" w:type="dxa"/>
@@ -6443,25 +6580,48 @@
     <w:p>
       <w:pPr>
         <w:pStyle w:val="Ttulo1"/>
-        <w:rPr/>
-      </w:pPr>
-      <w:bookmarkStart w:name="_Toc161762661" w:id="17"/>
-      <w:r>
-        <w:rPr/>
+        <w:spacing w:before="360" w:after="360"/>
+        <w:ind w:left="721" w:hanging="437"/>
+      </w:pPr>
+      <w:bookmarkStart w:id="16" w:name="_Toc161762661"/>
+      <w:r>
         <w:t>Documenta</w:t>
       </w:r>
       <w:r>
-        <w:rPr/>
         <w:t>ção do Sistema</w:t>
       </w:r>
-      <w:bookmarkEnd w:id="17"/>
-    </w:p>
-    <w:p>
-      <w:pPr>
+      <w:bookmarkEnd w:id="16"/>
+    </w:p>
+    <w:p>
+      <w:pPr>
+        <w:spacing w:line="360" w:lineRule="auto"/>
+        <w:ind w:firstLine="284"/>
         <w:jc w:val="both"/>
-      </w:pPr>
-      <w:r>
-        <w:t>Neste capítulo, são apresentados os documentos técnicos que descrevem os aspectos fundamentais do sistema desenvolvido, fornecendo uma base sólida para compreensão e manutenção futura. A documentação é uma parte essencial do processo de desenvolvimento de software, pois oferece um registro detalhado das decisões tomadas e das características do sistema.</w:t>
+        <w:rPr>
+          <w:sz w:val="24"/>
+          <w:szCs w:val="24"/>
+        </w:rPr>
+      </w:pPr>
+      <w:r>
+        <w:rPr>
+          <w:sz w:val="24"/>
+          <w:szCs w:val="24"/>
+        </w:rPr>
+        <w:t>Nes</w:t>
+      </w:r>
+      <w:r>
+        <w:rPr>
+          <w:sz w:val="24"/>
+          <w:szCs w:val="24"/>
+        </w:rPr>
+        <w:t>t</w:t>
+      </w:r>
+      <w:r>
+        <w:rPr>
+          <w:sz w:val="24"/>
+          <w:szCs w:val="24"/>
+        </w:rPr>
+        <w:t>e capítulo será apresentado a metodologia e a engenharia de software usada para a criação do sistema, onde será abordado diagramas, textos e as metodologias ágeis.</w:t>
       </w:r>
     </w:p>
     <w:p>
@@ -6476,87 +6636,173 @@
           <w:ilvl w:val="1"/>
           <w:numId w:val="4"/>
         </w:numPr>
-        <w:rPr/>
-      </w:pPr>
-      <w:bookmarkStart w:name="_Toc161762662" w:id="18"/>
-      <w:r>
-        <w:rPr/>
+        <w:spacing w:after="360"/>
+        <w:ind w:left="760" w:hanging="403"/>
+        <w:rPr>
+          <w:sz w:val="28"/>
+          <w:szCs w:val="28"/>
+        </w:rPr>
+      </w:pPr>
+      <w:bookmarkStart w:id="17" w:name="_Toc161762662"/>
+      <w:r>
+        <w:rPr>
+          <w:sz w:val="28"/>
+          <w:szCs w:val="28"/>
+        </w:rPr>
+        <w:t xml:space="preserve"> </w:t>
+      </w:r>
+      <w:r>
+        <w:rPr>
+          <w:sz w:val="28"/>
+          <w:szCs w:val="28"/>
+        </w:rPr>
         <w:t>Metodologia de Desenvolvimento</w:t>
       </w:r>
+      <w:bookmarkEnd w:id="17"/>
+    </w:p>
+    <w:p>
+      <w:pPr>
+        <w:spacing w:line="360" w:lineRule="auto"/>
+        <w:ind w:firstLine="360"/>
+        <w:jc w:val="both"/>
+        <w:rPr>
+          <w:sz w:val="24"/>
+          <w:szCs w:val="24"/>
+        </w:rPr>
+      </w:pPr>
+      <w:r>
+        <w:rPr>
+          <w:sz w:val="24"/>
+          <w:szCs w:val="24"/>
+        </w:rPr>
+        <w:t xml:space="preserve">Utilizamos uma metodologia voltada para o XP (Extreme </w:t>
+      </w:r>
+      <w:proofErr w:type="spellStart"/>
+      <w:r>
+        <w:rPr>
+          <w:sz w:val="24"/>
+          <w:szCs w:val="24"/>
+        </w:rPr>
+        <w:t>Programming</w:t>
+      </w:r>
+      <w:proofErr w:type="spellEnd"/>
+      <w:r>
+        <w:rPr>
+          <w:sz w:val="24"/>
+          <w:szCs w:val="24"/>
+        </w:rPr>
+        <w:t>) com reuniões constantes para análise de requisitos e programação em pares. Focamos em um desenvolvimento mais eficiente e voltado para a funcionalidade do sistema para entregar um produto funcional o mais breve possível</w:t>
+      </w:r>
+      <w:r>
+        <w:rPr>
+          <w:sz w:val="24"/>
+          <w:szCs w:val="24"/>
+        </w:rPr>
+        <w:t>.</w:t>
+      </w:r>
+      <w:r>
+        <w:rPr>
+          <w:sz w:val="24"/>
+          <w:szCs w:val="24"/>
+        </w:rPr>
+        <w:t xml:space="preserve"> </w:t>
+      </w:r>
+    </w:p>
+    <w:p>
+      <w:pPr>
+        <w:jc w:val="both"/>
+      </w:pPr>
+    </w:p>
+    <w:p>
+      <w:pPr>
+        <w:pStyle w:val="Ttulo2"/>
+        <w:ind w:left="284" w:firstLine="142"/>
+        <w:rPr>
+          <w:sz w:val="28"/>
+          <w:szCs w:val="28"/>
+        </w:rPr>
+      </w:pPr>
+      <w:bookmarkStart w:id="18" w:name="_Toc161762663"/>
+      <w:r>
+        <w:rPr>
+          <w:sz w:val="28"/>
+          <w:szCs w:val="28"/>
+        </w:rPr>
+        <w:lastRenderedPageBreak/>
+        <w:t xml:space="preserve">3.2 </w:t>
+      </w:r>
+      <w:r>
+        <w:rPr>
+          <w:sz w:val="28"/>
+          <w:szCs w:val="28"/>
+        </w:rPr>
+        <w:t>Diagramas UML</w:t>
+      </w:r>
       <w:bookmarkEnd w:id="18"/>
     </w:p>
     <w:p>
       <w:pPr>
-        <w:jc w:val="both"/>
-      </w:pPr>
-      <w:r>
-        <w:t>Conjunto de processos, práticas e diretrizes que guiam o ciclo de vida do desenvolvimento de software, desde a concepção até a entrega e manutenção do produto final. Ela define como o trabalho é organizado, como as decisões são tomadas e como as atividades são realizadas ao longo do projeto. Uma metodologia pode ser ágil, como o Scrum ou o Kanban, ou tradicional, como o modelo em cascata.</w:t>
-      </w:r>
-    </w:p>
-    <w:p>
-      <w:pPr>
         <w:pStyle w:val="Ttulo2"/>
       </w:pPr>
-      <w:bookmarkStart w:name="_Toc161762663" w:id="19"/>
-      <w:r>
-        <w:t xml:space="preserve">3.2 </w:t>
-      </w:r>
-      <w:r>
-        <w:t>Diagramas UML</w:t>
+      <w:bookmarkStart w:id="19" w:name="_Toc161762664"/>
+      <w:r>
+        <w:t>Diagrama de caso de uso</w:t>
       </w:r>
       <w:bookmarkEnd w:id="19"/>
     </w:p>
     <w:p>
       <w:pPr>
-        <w:pStyle w:val="Ttulo2"/>
-      </w:pPr>
-      <w:bookmarkStart w:name="_Toc161762664" w:id="20"/>
-      <w:r>
-        <w:rPr/>
-        <w:t>Diagrama de caso de uso</w:t>
-      </w:r>
-      <w:bookmarkEnd w:id="20"/>
-    </w:p>
-    <w:p>
-      <w:pPr>
-        <w:pStyle w:val="Normal"/>
-      </w:pPr>
-      <w:r>
+        <w:rPr>
+          <w:sz w:val="28"/>
+          <w:szCs w:val="28"/>
+        </w:rPr>
+      </w:pPr>
+      <w:r>
+        <w:rPr>
+          <w:noProof/>
+        </w:rPr>
         <w:drawing>
-          <wp:inline wp14:editId="3CB8AED6" wp14:anchorId="0FA72BB8">
-            <wp:extent cx="4695824" cy="5724524"/>
-            <wp:effectExtent l="0" t="0" r="0" b="0"/>
-            <wp:docPr id="1540868185" name="" title=""/>
+          <wp:inline distT="0" distB="0" distL="0" distR="0" wp14:anchorId="650AB00D" wp14:editId="5BB04A41">
+            <wp:extent cx="5733415" cy="5942965"/>
+            <wp:effectExtent l="0" t="0" r="635" b="635"/>
+            <wp:docPr id="4" name="Imagem 4"/>
             <wp:cNvGraphicFramePr>
-              <a:graphicFrameLocks noChangeAspect="1"/>
+              <a:graphicFrameLocks xmlns:a="http://schemas.openxmlformats.org/drawingml/2006/main" noChangeAspect="1"/>
             </wp:cNvGraphicFramePr>
-            <a:graphic>
+            <a:graphic xmlns:a="http://schemas.openxmlformats.org/drawingml/2006/main">
               <a:graphicData uri="http://schemas.openxmlformats.org/drawingml/2006/picture">
-                <pic:pic>
+                <pic:pic xmlns:pic="http://schemas.openxmlformats.org/drawingml/2006/picture">
                   <pic:nvPicPr>
-                    <pic:cNvPr id="0" name=""/>
-                    <pic:cNvPicPr/>
+                    <pic:cNvPr id="0" name="Picture 1"/>
+                    <pic:cNvPicPr>
+                      <a:picLocks noChangeAspect="1" noChangeArrowheads="1"/>
+                    </pic:cNvPicPr>
                   </pic:nvPicPr>
                   <pic:blipFill>
-                    <a:blip r:embed="Reec2dc9840434da1">
+                    <a:blip r:embed="rId13">
                       <a:extLst>
-                        <a:ext xmlns:a="http://schemas.openxmlformats.org/drawingml/2006/main" uri="{28A0092B-C50C-407E-A947-70E740481C1C}">
-                          <a14:useLocalDpi val="0"/>
+                        <a:ext uri="{28A0092B-C50C-407E-A947-70E740481C1C}">
+                          <a14:useLocalDpi xmlns:a14="http://schemas.microsoft.com/office/drawing/2010/main" val="0"/>
                         </a:ext>
                       </a:extLst>
                     </a:blip>
+                    <a:srcRect/>
                     <a:stretch>
                       <a:fillRect/>
                     </a:stretch>
                   </pic:blipFill>
-                  <pic:spPr>
+                  <pic:spPr bwMode="auto">
                     <a:xfrm>
                       <a:off x="0" y="0"/>
-                      <a:ext cx="4695824" cy="5724524"/>
+                      <a:ext cx="5733415" cy="5942965"/>
                     </a:xfrm>
                     <a:prstGeom prst="rect">
                       <a:avLst/>
                     </a:prstGeom>
+                    <a:noFill/>
+                    <a:ln>
+                      <a:noFill/>
+                    </a:ln>
                   </pic:spPr>
                 </pic:pic>
               </a:graphicData>
@@ -6567,33 +6813,286 @@
     </w:p>
     <w:p>
       <w:pPr>
+        <w:spacing w:line="360" w:lineRule="auto"/>
+        <w:rPr>
+          <w:sz w:val="24"/>
+          <w:szCs w:val="24"/>
+        </w:rPr>
+      </w:pPr>
+    </w:p>
+    <w:p>
+      <w:pPr>
+        <w:spacing w:line="360" w:lineRule="auto"/>
+        <w:rPr>
+          <w:sz w:val="20"/>
+          <w:szCs w:val="20"/>
+        </w:rPr>
+      </w:pPr>
+      <w:r>
+        <w:rPr>
+          <w:sz w:val="24"/>
+          <w:szCs w:val="24"/>
+        </w:rPr>
+        <w:t xml:space="preserve">Nesse </w:t>
+      </w:r>
+      <w:r>
+        <w:rPr>
+          <w:sz w:val="24"/>
+          <w:szCs w:val="24"/>
+        </w:rPr>
+        <w:t xml:space="preserve">diagrama de </w:t>
+      </w:r>
+      <w:r>
+        <w:rPr>
+          <w:sz w:val="24"/>
+          <w:szCs w:val="24"/>
+        </w:rPr>
+        <w:t>casos de uso temos as seguintes situações:</w:t>
+      </w:r>
+    </w:p>
+    <w:p>
+      <w:pPr>
+        <w:spacing w:line="360" w:lineRule="auto"/>
+        <w:jc w:val="both"/>
+        <w:rPr>
+          <w:sz w:val="24"/>
+          <w:szCs w:val="24"/>
+        </w:rPr>
+      </w:pPr>
+      <w:r>
+        <w:rPr>
+          <w:b/>
+          <w:bCs/>
+          <w:sz w:val="24"/>
+          <w:szCs w:val="24"/>
+        </w:rPr>
+        <w:t>Cadastro / Login:</w:t>
+      </w:r>
+      <w:r>
+        <w:rPr>
+          <w:sz w:val="24"/>
+          <w:szCs w:val="24"/>
+        </w:rPr>
+        <w:t xml:space="preserve"> Tanto um usuário comum que seria o paciente, quanto os funcionários da instituição médica deverão fazer um cadastro e realizar o login com uma conta própria para utilizar o programa.</w:t>
+      </w:r>
+    </w:p>
+    <w:p>
+      <w:pPr>
+        <w:spacing w:line="360" w:lineRule="auto"/>
+        <w:jc w:val="both"/>
+        <w:rPr>
+          <w:sz w:val="24"/>
+          <w:szCs w:val="24"/>
+        </w:rPr>
+      </w:pPr>
+      <w:r>
+        <w:rPr>
+          <w:b/>
+          <w:bCs/>
+          <w:sz w:val="24"/>
+          <w:szCs w:val="24"/>
+        </w:rPr>
+        <w:lastRenderedPageBreak/>
+        <w:t>Cadastrar paciente:</w:t>
+      </w:r>
+      <w:r>
+        <w:rPr>
+          <w:sz w:val="24"/>
+          <w:szCs w:val="24"/>
+        </w:rPr>
+        <w:t xml:space="preserve"> É a parte onde o funcionário da instituição irá criar/completar o cadastro de um paciente assim que ele chega no hospital.</w:t>
+      </w:r>
+    </w:p>
+    <w:p>
+      <w:pPr>
+        <w:spacing w:line="360" w:lineRule="auto"/>
+        <w:jc w:val="both"/>
+        <w:rPr>
+          <w:sz w:val="24"/>
+          <w:szCs w:val="24"/>
+        </w:rPr>
+      </w:pPr>
+      <w:r>
+        <w:rPr>
+          <w:b/>
+          <w:bCs/>
+          <w:sz w:val="24"/>
+          <w:szCs w:val="24"/>
+        </w:rPr>
+        <w:t>Abrir prontuário:</w:t>
+      </w:r>
+      <w:r>
+        <w:rPr>
+          <w:sz w:val="24"/>
+          <w:szCs w:val="24"/>
+        </w:rPr>
+        <w:t xml:space="preserve"> Após a realização dos exames com o médico, o mesmo terá uma aba para criar um prontuário, que irá receber as informações do cadastro do funcionário e os resultados do exame com as informações das doenças.</w:t>
+      </w:r>
+    </w:p>
+    <w:p>
+      <w:pPr>
+        <w:spacing w:line="360" w:lineRule="auto"/>
+        <w:jc w:val="both"/>
+        <w:rPr>
+          <w:sz w:val="24"/>
+          <w:szCs w:val="24"/>
+        </w:rPr>
+      </w:pPr>
+      <w:r>
+        <w:rPr>
+          <w:b/>
+          <w:bCs/>
+          <w:sz w:val="24"/>
+          <w:szCs w:val="24"/>
+        </w:rPr>
+        <w:t>Acessar prontuários gerais</w:t>
+      </w:r>
+      <w:r>
+        <w:rPr>
+          <w:sz w:val="24"/>
+          <w:szCs w:val="24"/>
+        </w:rPr>
+        <w:t>: Uma aba apenas para as instituições para facilitar o gerenciamento e movimento dos prontuários e a troca de informações entre os hospitais, visando um atendimento mais rápido visto que um paciente pode ter informações já cadastradas em</w:t>
+      </w:r>
+      <w:r>
+        <w:rPr>
+          <w:sz w:val="24"/>
+          <w:szCs w:val="24"/>
+        </w:rPr>
+        <w:t xml:space="preserve"> outras unidades.</w:t>
+      </w:r>
+    </w:p>
+    <w:p>
+      <w:pPr>
+        <w:spacing w:line="360" w:lineRule="auto"/>
+        <w:jc w:val="both"/>
+        <w:rPr>
+          <w:sz w:val="24"/>
+          <w:szCs w:val="24"/>
+        </w:rPr>
+      </w:pPr>
+      <w:r>
+        <w:rPr>
+          <w:b/>
+          <w:bCs/>
+          <w:sz w:val="24"/>
+          <w:szCs w:val="24"/>
+        </w:rPr>
+        <w:t>Visualizar índices e gráficos:</w:t>
+      </w:r>
+      <w:r>
+        <w:rPr>
+          <w:sz w:val="24"/>
+          <w:szCs w:val="24"/>
+        </w:rPr>
+        <w:t xml:space="preserve"> Área do programa onde exibe gráficos, índices e mapas com os focos de doenças e informações sobre surtos na região e no país, ajudando no controle de epidemias. O software deve processar as informações dos prontuários no banco de dados para gerar essas informações em tempo real.</w:t>
+      </w:r>
+    </w:p>
+    <w:p>
+      <w:pPr>
+        <w:spacing w:line="360" w:lineRule="auto"/>
+        <w:jc w:val="both"/>
+        <w:rPr>
+          <w:sz w:val="24"/>
+          <w:szCs w:val="24"/>
+        </w:rPr>
+      </w:pPr>
+      <w:r>
+        <w:rPr>
+          <w:b/>
+          <w:bCs/>
+          <w:sz w:val="24"/>
+          <w:szCs w:val="24"/>
+        </w:rPr>
+        <w:t>Acessar prontuário</w:t>
+      </w:r>
+      <w:r>
+        <w:rPr>
+          <w:b/>
+          <w:bCs/>
+          <w:sz w:val="24"/>
+          <w:szCs w:val="24"/>
+        </w:rPr>
+        <w:t>:</w:t>
+      </w:r>
+      <w:r>
+        <w:rPr>
+          <w:sz w:val="24"/>
+          <w:szCs w:val="24"/>
+        </w:rPr>
+        <w:t xml:space="preserve"> área do usuário / paciente onde </w:t>
+      </w:r>
+      <w:r>
+        <w:rPr>
+          <w:sz w:val="24"/>
+          <w:szCs w:val="24"/>
+          <w:u w:val="single"/>
+        </w:rPr>
+        <w:t>ele</w:t>
+      </w:r>
+      <w:r>
+        <w:rPr>
+          <w:sz w:val="24"/>
+          <w:szCs w:val="24"/>
+        </w:rPr>
+        <w:t xml:space="preserve"> pode ver as informações da ultima consulta com os dados do exame e seu cadastro pessoal.</w:t>
+      </w:r>
+    </w:p>
+    <w:p>
+      <w:pPr>
         <w:pStyle w:val="Ttulo2"/>
-      </w:pPr>
-      <w:bookmarkStart w:name="_tjl1pe5ei6dw" w:colFirst="0" w:colLast="0" w:id="21"/>
-      <w:bookmarkStart w:name="_hlu1hcm6n5za" w:colFirst="0" w:colLast="0" w:id="22"/>
-      <w:bookmarkStart w:name="_jhl60fg4121z" w:colFirst="0" w:colLast="0" w:id="23"/>
-      <w:bookmarkStart w:name="_Toc161762665" w:id="24"/>
+        <w:ind w:firstLine="142"/>
+        <w:rPr>
+          <w:sz w:val="28"/>
+          <w:szCs w:val="28"/>
+        </w:rPr>
+      </w:pPr>
+      <w:bookmarkStart w:id="20" w:name="_tjl1pe5ei6dw" w:colFirst="0" w:colLast="0"/>
+      <w:bookmarkStart w:id="21" w:name="_hlu1hcm6n5za" w:colFirst="0" w:colLast="0"/>
+      <w:bookmarkStart w:id="22" w:name="_jhl60fg4121z" w:colFirst="0" w:colLast="0"/>
+      <w:bookmarkStart w:id="23" w:name="_Toc161762665"/>
+      <w:bookmarkEnd w:id="20"/>
       <w:bookmarkEnd w:id="21"/>
       <w:bookmarkEnd w:id="22"/>
+      <w:r>
+        <w:rPr>
+          <w:sz w:val="28"/>
+          <w:szCs w:val="28"/>
+        </w:rPr>
+        <w:t>Diagrama de classes</w:t>
+      </w:r>
       <w:bookmarkEnd w:id="23"/>
-      <w:r>
-        <w:t>Diagrama de classes</w:t>
-      </w:r>
+    </w:p>
+    <w:p>
+      <w:pPr>
+        <w:pStyle w:val="Ttulo2"/>
+        <w:ind w:firstLine="142"/>
+        <w:rPr>
+          <w:sz w:val="28"/>
+          <w:szCs w:val="28"/>
+        </w:rPr>
+      </w:pPr>
+      <w:bookmarkStart w:id="24" w:name="_xmux0r3xll0b" w:colFirst="0" w:colLast="0"/>
+      <w:bookmarkStart w:id="25" w:name="_Toc161762666"/>
       <w:bookmarkEnd w:id="24"/>
-    </w:p>
-    <w:p>
-      <w:pPr>
-        <w:pStyle w:val="Ttulo2"/>
-      </w:pPr>
-      <w:bookmarkStart w:name="_xmux0r3xll0b" w:colFirst="0" w:colLast="0" w:id="25"/>
-      <w:bookmarkStart w:name="_Toc161762666" w:id="26"/>
+      <w:r>
+        <w:rPr>
+          <w:sz w:val="28"/>
+          <w:szCs w:val="28"/>
+        </w:rPr>
+        <w:t>Diagrama de sequência</w:t>
+      </w:r>
       <w:bookmarkEnd w:id="25"/>
-      <w:r>
-        <w:t>Diagrama de sequência</w:t>
-      </w:r>
-      <w:bookmarkEnd w:id="26"/>
-    </w:p>
-    <w:p/>
+    </w:p>
+    <w:p>
+      <w:pPr>
+        <w:ind w:firstLine="142"/>
+        <w:rPr>
+          <w:sz w:val="24"/>
+          <w:szCs w:val="24"/>
+        </w:rPr>
+      </w:pPr>
+    </w:p>
     <w:p>
       <w:pPr>
         <w:pStyle w:val="Ttulo2"/>
@@ -6601,14 +7100,26 @@
           <w:ilvl w:val="1"/>
           <w:numId w:val="6"/>
         </w:numPr>
-      </w:pPr>
-      <w:bookmarkStart w:name="_Toc161762667" w:id="27"/>
-      <w:r>
-        <w:lastRenderedPageBreak/>
+        <w:ind w:firstLine="142"/>
+        <w:rPr>
+          <w:sz w:val="28"/>
+          <w:szCs w:val="28"/>
+        </w:rPr>
+      </w:pPr>
+      <w:bookmarkStart w:id="26" w:name="_Toc161762667"/>
+      <w:r>
+        <w:rPr>
+          <w:sz w:val="28"/>
+          <w:szCs w:val="28"/>
+        </w:rPr>
         <w:t>Modelo Conceitual</w:t>
       </w:r>
-      <w:bookmarkEnd w:id="27"/>
-      <w:r>
+      <w:bookmarkEnd w:id="26"/>
+      <w:r>
+        <w:rPr>
+          <w:sz w:val="28"/>
+          <w:szCs w:val="28"/>
+        </w:rPr>
         <w:t xml:space="preserve"> </w:t>
       </w:r>
     </w:p>
@@ -6619,9 +7130,17 @@
           <w:ilvl w:val="1"/>
           <w:numId w:val="6"/>
         </w:numPr>
-        <w:ind w:left="284" w:firstLine="0"/>
-      </w:pPr>
-      <w:r>
+        <w:ind w:left="284" w:firstLine="142"/>
+        <w:rPr>
+          <w:sz w:val="28"/>
+          <w:szCs w:val="28"/>
+        </w:rPr>
+      </w:pPr>
+      <w:r>
+        <w:rPr>
+          <w:sz w:val="28"/>
+          <w:szCs w:val="28"/>
+        </w:rPr>
         <w:t>Modelo lógico</w:t>
       </w:r>
     </w:p>
@@ -6632,9 +7151,17 @@
           <w:ilvl w:val="1"/>
           <w:numId w:val="6"/>
         </w:numPr>
-        <w:ind w:left="284" w:firstLine="0"/>
-      </w:pPr>
-      <w:r>
+        <w:ind w:left="284" w:firstLine="142"/>
+        <w:rPr>
+          <w:sz w:val="28"/>
+          <w:szCs w:val="28"/>
+        </w:rPr>
+      </w:pPr>
+      <w:r>
+        <w:rPr>
+          <w:sz w:val="28"/>
+          <w:szCs w:val="28"/>
+        </w:rPr>
         <w:t>Modelo Físico</w:t>
       </w:r>
     </w:p>
@@ -6645,31 +7172,65 @@
           <w:ilvl w:val="1"/>
           <w:numId w:val="6"/>
         </w:numPr>
-        <w:ind w:left="284" w:firstLine="0"/>
-      </w:pPr>
-      <w:r>
+        <w:ind w:left="284" w:firstLine="142"/>
+        <w:rPr>
+          <w:sz w:val="28"/>
+          <w:szCs w:val="28"/>
+        </w:rPr>
+      </w:pPr>
+      <w:r>
+        <w:rPr>
+          <w:sz w:val="28"/>
+          <w:szCs w:val="28"/>
+        </w:rPr>
         <w:t>Tecnologias Utilizadas</w:t>
       </w:r>
     </w:p>
     <w:p>
       <w:pPr>
         <w:pStyle w:val="Ttulo2"/>
-      </w:pPr>
-      <w:r>
+        <w:ind w:firstLine="142"/>
+        <w:rPr>
+          <w:sz w:val="28"/>
+          <w:szCs w:val="28"/>
+        </w:rPr>
+      </w:pPr>
+      <w:r>
+        <w:rPr>
+          <w:sz w:val="28"/>
+          <w:szCs w:val="28"/>
+        </w:rPr>
         <w:t xml:space="preserve">3.7 </w:t>
       </w:r>
       <w:r>
+        <w:rPr>
+          <w:sz w:val="28"/>
+          <w:szCs w:val="28"/>
+        </w:rPr>
         <w:t>Interface do usuário</w:t>
       </w:r>
     </w:p>
     <w:p>
       <w:pPr>
         <w:pStyle w:val="Ttulo2"/>
-      </w:pPr>
-      <w:r>
+        <w:ind w:firstLine="142"/>
+        <w:rPr>
+          <w:sz w:val="28"/>
+          <w:szCs w:val="28"/>
+        </w:rPr>
+      </w:pPr>
+      <w:r>
+        <w:rPr>
+          <w:sz w:val="28"/>
+          <w:szCs w:val="28"/>
+        </w:rPr>
         <w:t xml:space="preserve">3.8 </w:t>
       </w:r>
       <w:r>
+        <w:rPr>
+          <w:sz w:val="28"/>
+          <w:szCs w:val="28"/>
+        </w:rPr>
         <w:t>Funcionalidades Implementadas</w:t>
       </w:r>
     </w:p>
@@ -6686,64 +7247,63 @@
     <w:p>
       <w:pPr>
         <w:pStyle w:val="Ttulo1"/>
-        <w:rPr/>
-      </w:pPr>
-      <w:bookmarkStart w:name="_Toc161762668" w:id="28"/>
-      <w:r>
-        <w:rPr/>
+      </w:pPr>
+      <w:bookmarkStart w:id="27" w:name="_Toc161762668"/>
+      <w:r>
         <w:t>Testes e Qualidade</w:t>
       </w:r>
+      <w:bookmarkEnd w:id="27"/>
+    </w:p>
+    <w:p>
+      <w:pPr>
+        <w:pStyle w:val="PargrafodaLista"/>
+      </w:pPr>
+      <w:r>
+        <w:t>4.1 Estratégia de Testes: Descrever a estratégia de testes adotada</w:t>
+      </w:r>
+    </w:p>
+    <w:p>
+      <w:pPr>
+        <w:pStyle w:val="PargrafodaLista"/>
+      </w:pPr>
+      <w:r>
+        <w:t>4.2 Resultados dos Testes: Apresentar os resultados dos testes realizados</w:t>
+      </w:r>
+    </w:p>
+    <w:p>
+      <w:pPr>
+        <w:pStyle w:val="PargrafodaLista"/>
+      </w:pPr>
+      <w:r>
+        <w:t>4.3 Garantia da Qualidade: Descrever as práticas adotadas para garantia da qualidade</w:t>
+      </w:r>
+    </w:p>
+    <w:p>
+      <w:pPr>
+        <w:pStyle w:val="PargrafodaLista"/>
+      </w:pPr>
+      <w:r>
+        <w:t xml:space="preserve">4.4 </w:t>
+      </w:r>
+      <w:r>
+        <w:t>Requisitos mínimos de hardware e software para o sistema</w:t>
+      </w:r>
+      <w:r>
+        <w:t xml:space="preserve"> </w:t>
+      </w:r>
+      <w:bookmarkStart w:id="28" w:name="_2zqrayimty9" w:colFirst="0" w:colLast="0"/>
+      <w:bookmarkStart w:id="29" w:name="_nn0nimgeko23" w:colFirst="0" w:colLast="0"/>
+      <w:bookmarkStart w:id="30" w:name="_6gn227md0o7x" w:colFirst="0" w:colLast="0"/>
+      <w:bookmarkStart w:id="31" w:name="_j12f6xsp0jfi" w:colFirst="0" w:colLast="0"/>
+      <w:bookmarkStart w:id="32" w:name="_6mad4wn9nuav" w:colFirst="0" w:colLast="0"/>
+      <w:bookmarkStart w:id="33" w:name="_3cwavtvg9zuo" w:colFirst="0" w:colLast="0"/>
+      <w:bookmarkStart w:id="34" w:name="_v4tufsg5tzi2" w:colFirst="0" w:colLast="0"/>
+      <w:bookmarkStart w:id="35" w:name="_c05mh8u26u55" w:colFirst="0" w:colLast="0"/>
+      <w:bookmarkStart w:id="36" w:name="_4silupz56pcl" w:colFirst="0" w:colLast="0"/>
+      <w:bookmarkStart w:id="37" w:name="_svvhujvzdaoc" w:colFirst="0" w:colLast="0"/>
+      <w:bookmarkStart w:id="38" w:name="_eys2dox2ksiz" w:colFirst="0" w:colLast="0"/>
+      <w:bookmarkStart w:id="39" w:name="_c416v7vsc6tu" w:colFirst="0" w:colLast="0"/>
       <w:bookmarkEnd w:id="28"/>
-    </w:p>
-    <w:p>
-      <w:pPr>
-        <w:pStyle w:val="PargrafodaLista"/>
-      </w:pPr>
-      <w:r>
-        <w:t>4.1 Estratégia de Testes: Descrever a estratégia de testes adotada</w:t>
-      </w:r>
-    </w:p>
-    <w:p>
-      <w:pPr>
-        <w:pStyle w:val="PargrafodaLista"/>
-      </w:pPr>
-      <w:r>
-        <w:t>4.2 Resultados dos Testes: Apresentar os resultados dos testes realizados</w:t>
-      </w:r>
-    </w:p>
-    <w:p>
-      <w:pPr>
-        <w:pStyle w:val="PargrafodaLista"/>
-      </w:pPr>
-      <w:r>
-        <w:t>4.3 Garantia da Qualidade: Descrever as práticas adotadas para garantia da qualidade</w:t>
-      </w:r>
-    </w:p>
-    <w:p>
-      <w:pPr>
-        <w:pStyle w:val="PargrafodaLista"/>
-      </w:pPr>
-      <w:r>
-        <w:t xml:space="preserve">4.4 </w:t>
-      </w:r>
-      <w:r>
-        <w:t>Requisitos mínimos de hardware e software para o sistema</w:t>
-      </w:r>
-      <w:r>
-        <w:t xml:space="preserve"> </w:t>
-      </w:r>
-      <w:bookmarkStart w:name="_2zqrayimty9" w:colFirst="0" w:colLast="0" w:id="29"/>
-      <w:bookmarkStart w:name="_nn0nimgeko23" w:colFirst="0" w:colLast="0" w:id="30"/>
-      <w:bookmarkStart w:name="_6gn227md0o7x" w:colFirst="0" w:colLast="0" w:id="31"/>
-      <w:bookmarkStart w:name="_j12f6xsp0jfi" w:colFirst="0" w:colLast="0" w:id="32"/>
-      <w:bookmarkStart w:name="_6mad4wn9nuav" w:colFirst="0" w:colLast="0" w:id="33"/>
-      <w:bookmarkStart w:name="_3cwavtvg9zuo" w:colFirst="0" w:colLast="0" w:id="34"/>
-      <w:bookmarkStart w:name="_v4tufsg5tzi2" w:colFirst="0" w:colLast="0" w:id="35"/>
-      <w:bookmarkStart w:name="_c05mh8u26u55" w:colFirst="0" w:colLast="0" w:id="36"/>
-      <w:bookmarkStart w:name="_4silupz56pcl" w:colFirst="0" w:colLast="0" w:id="37"/>
-      <w:bookmarkStart w:name="_svvhujvzdaoc" w:colFirst="0" w:colLast="0" w:id="38"/>
-      <w:bookmarkStart w:name="_eys2dox2ksiz" w:colFirst="0" w:colLast="0" w:id="39"/>
-      <w:bookmarkStart w:name="_c416v7vsc6tu" w:colFirst="0" w:colLast="0" w:id="40"/>
       <w:bookmarkEnd w:id="29"/>
       <w:bookmarkEnd w:id="30"/>
       <w:bookmarkEnd w:id="31"/>
@@ -6755,40 +7315,37 @@
       <w:bookmarkEnd w:id="37"/>
       <w:bookmarkEnd w:id="38"/>
       <w:bookmarkEnd w:id="39"/>
+    </w:p>
+    <w:p>
+      <w:pPr>
+        <w:pStyle w:val="PargrafodaLista"/>
+      </w:pPr>
+      <w:r>
+        <w:t xml:space="preserve">4.5 </w:t>
+      </w:r>
+      <w:bookmarkStart w:id="40" w:name="_a2ztorr69us4" w:colFirst="0" w:colLast="0"/>
       <w:bookmarkEnd w:id="40"/>
+      <w:r>
+        <w:t>Contrato para desenvolvimento de software</w:t>
+      </w:r>
+      <w:bookmarkStart w:id="41" w:name="_jhlxoy2xhbg9" w:colFirst="0" w:colLast="0"/>
+      <w:bookmarkEnd w:id="41"/>
     </w:p>
     <w:p>
       <w:pPr>
         <w:pStyle w:val="PargrafodaLista"/>
       </w:pPr>
-      <w:r>
-        <w:t xml:space="preserve">4.5 </w:t>
-      </w:r>
-      <w:bookmarkStart w:name="_a2ztorr69us4" w:colFirst="0" w:colLast="0" w:id="41"/>
-      <w:bookmarkEnd w:id="41"/>
-      <w:r>
-        <w:t>Contrato para desenvolvimento de software</w:t>
-      </w:r>
-      <w:bookmarkStart w:name="_jhlxoy2xhbg9" w:colFirst="0" w:colLast="0" w:id="42"/>
+    </w:p>
+    <w:p>
+      <w:pPr>
+        <w:pStyle w:val="Ttulo1"/>
+      </w:pPr>
+      <w:bookmarkStart w:id="42" w:name="_Toc161762669"/>
+      <w:r>
+        <w:t>Considerações Finais</w:t>
+      </w:r>
       <w:bookmarkEnd w:id="42"/>
     </w:p>
-    <w:p>
-      <w:pPr>
-        <w:pStyle w:val="PargrafodaLista"/>
-      </w:pPr>
-    </w:p>
-    <w:p>
-      <w:pPr>
-        <w:pStyle w:val="Ttulo1"/>
-        <w:rPr/>
-      </w:pPr>
-      <w:bookmarkStart w:name="_Toc161762669" w:id="43"/>
-      <w:r>
-        <w:rPr/>
-        <w:t>Considerações Finais</w:t>
-      </w:r>
-      <w:bookmarkEnd w:id="43"/>
-    </w:p>
     <w:p/>
     <w:p>
       <w:r>
@@ -6806,8 +7363,8 @@
       </w:r>
     </w:p>
     <w:sectPr>
-      <w:headerReference w:type="default" r:id="rId8"/>
-      <w:pgSz w:w="11909" w:h="16834" w:orient="portrait"/>
+      <w:headerReference w:type="default" r:id="rId14"/>
+      <w:pgSz w:w="11909" w:h="16834"/>
       <w:pgMar w:top="1440" w:right="1440" w:bottom="1440" w:left="1440" w:header="720" w:footer="720" w:gutter="0"/>
       <w:pgNumType w:start="1"/>
       <w:cols w:space="720"/>
@@ -6817,7 +7374,7 @@
 </file>
 
 <file path=word/endnotes.xml><?xml version="1.0" encoding="utf-8"?>
-<w:endnotes xmlns:wpc="http://schemas.microsoft.com/office/word/2010/wordprocessingCanvas" xmlns:cx="http://schemas.microsoft.com/office/drawing/2014/chartex" xmlns:cx1="http://schemas.microsoft.com/office/drawing/2015/9/8/chartex" xmlns:cx2="http://schemas.microsoft.com/office/drawing/2015/10/21/chartex" xmlns:cx3="http://schemas.microsoft.com/office/drawing/2016/5/9/chartex" xmlns:cx4="http://schemas.microsoft.com/office/drawing/2016/5/10/chartex" xmlns:cx5="http://schemas.microsoft.com/office/drawing/2016/5/11/chartex" xmlns:cx6="http://schemas.microsoft.com/office/drawing/2016/5/12/chartex" xmlns:cx7="http://schemas.microsoft.com/office/drawing/2016/5/13/chartex" xmlns:cx8="http://schemas.microsoft.com/office/drawing/2016/5/14/chartex" xmlns:mc="http://schemas.openxmlformats.org/markup-compatibility/2006" xmlns:aink="http://schemas.microsoft.com/office/drawing/2016/ink" xmlns:am3d="http://schemas.microsoft.com/office/drawing/2017/model3d" xmlns:o="urn:schemas-microsoft-com:office:office" xmlns:oel="http://schemas.microsoft.com/office/2019/extlst" xmlns:r="http://schemas.openxmlformats.org/officeDocument/2006/relationships" xmlns:m="http://schemas.openxmlformats.org/officeDocument/2006/math" xmlns:v="urn:schemas-microsoft-com:vml" xmlns:wp14="http://schemas.microsoft.com/office/word/2010/wordprocessingDrawing" xmlns:wp="http://schemas.openxmlformats.org/drawingml/2006/wordprocessingDrawing" xmlns:w10="urn:schemas-microsoft-com:office:word" xmlns:w="http://schemas.openxmlformats.org/wordprocessingml/2006/main" xmlns:w14="http://schemas.microsoft.com/office/word/2010/wordml" xmlns:w15="http://schemas.microsoft.com/office/word/2012/wordml" xmlns:w16cex="http://schemas.microsoft.com/office/word/2018/wordml/cex" xmlns:w16cid="http://schemas.microsoft.com/office/word/2016/wordml/cid" xmlns:w16="http://schemas.microsoft.com/office/word/2018/wordml" xmlns:w16sdtdh="http://schemas.microsoft.com/office/word/2020/wordml/sdtdatahash" xmlns:w16se="http://schemas.microsoft.com/office/word/2015/wordml/symex" xmlns:wpg="http://schemas.microsoft.com/office/word/2010/wordprocessingGroup" xmlns:wpi="http://schemas.microsoft.com/office/word/2010/wordprocessingInk" xmlns:wne="http://schemas.microsoft.com/office/word/2006/wordml" xmlns:wps="http://schemas.microsoft.com/office/word/2010/wordprocessingShape" mc:Ignorable="w14 w15 w16se w16cid w16 w16cex w16sdtdh wp14">
+<w:endnotes xmlns:wpc="http://schemas.microsoft.com/office/word/2010/wordprocessingCanvas" xmlns:cx="http://schemas.microsoft.com/office/drawing/2014/chartex" xmlns:cx1="http://schemas.microsoft.com/office/drawing/2015/9/8/chartex" xmlns:cx2="http://schemas.microsoft.com/office/drawing/2015/10/21/chartex" xmlns:cx3="http://schemas.microsoft.com/office/drawing/2016/5/9/chartex" xmlns:cx4="http://schemas.microsoft.com/office/drawing/2016/5/10/chartex" xmlns:cx5="http://schemas.microsoft.com/office/drawing/2016/5/11/chartex" xmlns:cx6="http://schemas.microsoft.com/office/drawing/2016/5/12/chartex" xmlns:cx7="http://schemas.microsoft.com/office/drawing/2016/5/13/chartex" xmlns:cx8="http://schemas.microsoft.com/office/drawing/2016/5/14/chartex" xmlns:mc="http://schemas.openxmlformats.org/markup-compatibility/2006" xmlns:aink="http://schemas.microsoft.com/office/drawing/2016/ink" xmlns:am3d="http://schemas.microsoft.com/office/drawing/2017/model3d" xmlns:o="urn:schemas-microsoft-com:office:office" xmlns:r="http://schemas.openxmlformats.org/officeDocument/2006/relationships" xmlns:m="http://schemas.openxmlformats.org/officeDocument/2006/math" xmlns:v="urn:schemas-microsoft-com:vml" xmlns:wp14="http://schemas.microsoft.com/office/word/2010/wordprocessingDrawing" xmlns:wp="http://schemas.openxmlformats.org/drawingml/2006/wordprocessingDrawing" xmlns:w10="urn:schemas-microsoft-com:office:word" xmlns:w="http://schemas.openxmlformats.org/wordprocessingml/2006/main" xmlns:w14="http://schemas.microsoft.com/office/word/2010/wordml" xmlns:w15="http://schemas.microsoft.com/office/word/2012/wordml" xmlns:w16cex="http://schemas.microsoft.com/office/word/2018/wordml/cex" xmlns:w16cid="http://schemas.microsoft.com/office/word/2016/wordml/cid" xmlns:w16="http://schemas.microsoft.com/office/word/2018/wordml" xmlns:w16sdtdh="http://schemas.microsoft.com/office/word/2020/wordml/sdtdatahash" xmlns:w16se="http://schemas.microsoft.com/office/word/2015/wordml/symex" xmlns:wpg="http://schemas.microsoft.com/office/word/2010/wordprocessingGroup" xmlns:wpi="http://schemas.microsoft.com/office/word/2010/wordprocessingInk" xmlns:wne="http://schemas.microsoft.com/office/word/2006/wordml" xmlns:wps="http://schemas.microsoft.com/office/word/2010/wordprocessingShape" mc:Ignorable="w14 w15 w16se w16cid w16 w16cex w16sdtdh wp14">
   <w:endnote w:type="separator" w:id="-1">
     <w:p>
       <w:pPr>
@@ -6842,7 +7399,7 @@
 </file>
 
 <file path=word/footnotes.xml><?xml version="1.0" encoding="utf-8"?>
-<w:footnotes xmlns:wpc="http://schemas.microsoft.com/office/word/2010/wordprocessingCanvas" xmlns:cx="http://schemas.microsoft.com/office/drawing/2014/chartex" xmlns:cx1="http://schemas.microsoft.com/office/drawing/2015/9/8/chartex" xmlns:cx2="http://schemas.microsoft.com/office/drawing/2015/10/21/chartex" xmlns:cx3="http://schemas.microsoft.com/office/drawing/2016/5/9/chartex" xmlns:cx4="http://schemas.microsoft.com/office/drawing/2016/5/10/chartex" xmlns:cx5="http://schemas.microsoft.com/office/drawing/2016/5/11/chartex" xmlns:cx6="http://schemas.microsoft.com/office/drawing/2016/5/12/chartex" xmlns:cx7="http://schemas.microsoft.com/office/drawing/2016/5/13/chartex" xmlns:cx8="http://schemas.microsoft.com/office/drawing/2016/5/14/chartex" xmlns:mc="http://schemas.openxmlformats.org/markup-compatibility/2006" xmlns:aink="http://schemas.microsoft.com/office/drawing/2016/ink" xmlns:am3d="http://schemas.microsoft.com/office/drawing/2017/model3d" xmlns:o="urn:schemas-microsoft-com:office:office" xmlns:oel="http://schemas.microsoft.com/office/2019/extlst" xmlns:r="http://schemas.openxmlformats.org/officeDocument/2006/relationships" xmlns:m="http://schemas.openxmlformats.org/officeDocument/2006/math" xmlns:v="urn:schemas-microsoft-com:vml" xmlns:wp14="http://schemas.microsoft.com/office/word/2010/wordprocessingDrawing" xmlns:wp="http://schemas.openxmlformats.org/drawingml/2006/wordprocessingDrawing" xmlns:w10="urn:schemas-microsoft-com:office:word" xmlns:w="http://schemas.openxmlformats.org/wordprocessingml/2006/main" xmlns:w14="http://schemas.microsoft.com/office/word/2010/wordml" xmlns:w15="http://schemas.microsoft.com/office/word/2012/wordml" xmlns:w16cex="http://schemas.microsoft.com/office/word/2018/wordml/cex" xmlns:w16cid="http://schemas.microsoft.com/office/word/2016/wordml/cid" xmlns:w16="http://schemas.microsoft.com/office/word/2018/wordml" xmlns:w16sdtdh="http://schemas.microsoft.com/office/word/2020/wordml/sdtdatahash" xmlns:w16se="http://schemas.microsoft.com/office/word/2015/wordml/symex" xmlns:wpg="http://schemas.microsoft.com/office/word/2010/wordprocessingGroup" xmlns:wpi="http://schemas.microsoft.com/office/word/2010/wordprocessingInk" xmlns:wne="http://schemas.microsoft.com/office/word/2006/wordml" xmlns:wps="http://schemas.microsoft.com/office/word/2010/wordprocessingShape" mc:Ignorable="w14 w15 w16se w16cid w16 w16cex w16sdtdh wp14">
+<w:footnotes xmlns:wpc="http://schemas.microsoft.com/office/word/2010/wordprocessingCanvas" xmlns:cx="http://schemas.microsoft.com/office/drawing/2014/chartex" xmlns:cx1="http://schemas.microsoft.com/office/drawing/2015/9/8/chartex" xmlns:cx2="http://schemas.microsoft.com/office/drawing/2015/10/21/chartex" xmlns:cx3="http://schemas.microsoft.com/office/drawing/2016/5/9/chartex" xmlns:cx4="http://schemas.microsoft.com/office/drawing/2016/5/10/chartex" xmlns:cx5="http://schemas.microsoft.com/office/drawing/2016/5/11/chartex" xmlns:cx6="http://schemas.microsoft.com/office/drawing/2016/5/12/chartex" xmlns:cx7="http://schemas.microsoft.com/office/drawing/2016/5/13/chartex" xmlns:cx8="http://schemas.microsoft.com/office/drawing/2016/5/14/chartex" xmlns:mc="http://schemas.openxmlformats.org/markup-compatibility/2006" xmlns:aink="http://schemas.microsoft.com/office/drawing/2016/ink" xmlns:am3d="http://schemas.microsoft.com/office/drawing/2017/model3d" xmlns:o="urn:schemas-microsoft-com:office:office" xmlns:r="http://schemas.openxmlformats.org/officeDocument/2006/relationships" xmlns:m="http://schemas.openxmlformats.org/officeDocument/2006/math" xmlns:v="urn:schemas-microsoft-com:vml" xmlns:wp14="http://schemas.microsoft.com/office/word/2010/wordprocessingDrawing" xmlns:wp="http://schemas.openxmlformats.org/drawingml/2006/wordprocessingDrawing" xmlns:w10="urn:schemas-microsoft-com:office:word" xmlns:w="http://schemas.openxmlformats.org/wordprocessingml/2006/main" xmlns:w14="http://schemas.microsoft.com/office/word/2010/wordml" xmlns:w15="http://schemas.microsoft.com/office/word/2012/wordml" xmlns:w16cex="http://schemas.microsoft.com/office/word/2018/wordml/cex" xmlns:w16cid="http://schemas.microsoft.com/office/word/2016/wordml/cid" xmlns:w16="http://schemas.microsoft.com/office/word/2018/wordml" xmlns:w16sdtdh="http://schemas.microsoft.com/office/word/2020/wordml/sdtdatahash" xmlns:w16se="http://schemas.microsoft.com/office/word/2015/wordml/symex" xmlns:wpg="http://schemas.microsoft.com/office/word/2010/wordprocessingGroup" xmlns:wpi="http://schemas.microsoft.com/office/word/2010/wordprocessingInk" xmlns:wne="http://schemas.microsoft.com/office/word/2006/wordml" xmlns:wps="http://schemas.microsoft.com/office/word/2010/wordprocessingShape" mc:Ignorable="w14 w15 w16se w16cid w16 w16cex w16sdtdh wp14">
   <w:footnote w:type="separator" w:id="-1">
     <w:p>
       <w:pPr>
@@ -6867,7 +7424,7 @@
 </file>
 
 <file path=word/header1.xml><?xml version="1.0" encoding="utf-8"?>
-<w:hdr xmlns:wpc="http://schemas.microsoft.com/office/word/2010/wordprocessingCanvas" xmlns:cx="http://schemas.microsoft.com/office/drawing/2014/chartex" xmlns:cx1="http://schemas.microsoft.com/office/drawing/2015/9/8/chartex" xmlns:cx2="http://schemas.microsoft.com/office/drawing/2015/10/21/chartex" xmlns:cx3="http://schemas.microsoft.com/office/drawing/2016/5/9/chartex" xmlns:cx4="http://schemas.microsoft.com/office/drawing/2016/5/10/chartex" xmlns:cx5="http://schemas.microsoft.com/office/drawing/2016/5/11/chartex" xmlns:cx6="http://schemas.microsoft.com/office/drawing/2016/5/12/chartex" xmlns:cx7="http://schemas.microsoft.com/office/drawing/2016/5/13/chartex" xmlns:cx8="http://schemas.microsoft.com/office/drawing/2016/5/14/chartex" xmlns:mc="http://schemas.openxmlformats.org/markup-compatibility/2006" xmlns:aink="http://schemas.microsoft.com/office/drawing/2016/ink" xmlns:am3d="http://schemas.microsoft.com/office/drawing/2017/model3d" xmlns:o="urn:schemas-microsoft-com:office:office" xmlns:oel="http://schemas.microsoft.com/office/2019/extlst" xmlns:r="http://schemas.openxmlformats.org/officeDocument/2006/relationships" xmlns:m="http://schemas.openxmlformats.org/officeDocument/2006/math" xmlns:v="urn:schemas-microsoft-com:vml" xmlns:wp14="http://schemas.microsoft.com/office/word/2010/wordprocessingDrawing" xmlns:wp="http://schemas.openxmlformats.org/drawingml/2006/wordprocessingDrawing" xmlns:w10="urn:schemas-microsoft-com:office:word" xmlns:w="http://schemas.openxmlformats.org/wordprocessingml/2006/main" xmlns:w14="http://schemas.microsoft.com/office/word/2010/wordml" xmlns:w15="http://schemas.microsoft.com/office/word/2012/wordml" xmlns:w16cex="http://schemas.microsoft.com/office/word/2018/wordml/cex" xmlns:w16cid="http://schemas.microsoft.com/office/word/2016/wordml/cid" xmlns:w16="http://schemas.microsoft.com/office/word/2018/wordml" xmlns:w16sdtdh="http://schemas.microsoft.com/office/word/2020/wordml/sdtdatahash" xmlns:w16se="http://schemas.microsoft.com/office/word/2015/wordml/symex" xmlns:wpg="http://schemas.microsoft.com/office/word/2010/wordprocessingGroup" xmlns:wpi="http://schemas.microsoft.com/office/word/2010/wordprocessingInk" xmlns:wne="http://schemas.microsoft.com/office/word/2006/wordml" xmlns:wps="http://schemas.microsoft.com/office/word/2010/wordprocessingShape" xmlns:a="http://schemas.openxmlformats.org/drawingml/2006/main" xmlns:pic="http://schemas.openxmlformats.org/drawingml/2006/picture" xmlns:a14="http://schemas.microsoft.com/office/drawing/2010/main" mc:Ignorable="w14 w15 w16se w16cid w16 w16cex w16sdtdh wp14">
+<w:hdr xmlns:wpc="http://schemas.microsoft.com/office/word/2010/wordprocessingCanvas" xmlns:cx="http://schemas.microsoft.com/office/drawing/2014/chartex" xmlns:cx1="http://schemas.microsoft.com/office/drawing/2015/9/8/chartex" xmlns:cx2="http://schemas.microsoft.com/office/drawing/2015/10/21/chartex" xmlns:cx3="http://schemas.microsoft.com/office/drawing/2016/5/9/chartex" xmlns:cx4="http://schemas.microsoft.com/office/drawing/2016/5/10/chartex" xmlns:cx5="http://schemas.microsoft.com/office/drawing/2016/5/11/chartex" xmlns:cx6="http://schemas.microsoft.com/office/drawing/2016/5/12/chartex" xmlns:cx7="http://schemas.microsoft.com/office/drawing/2016/5/13/chartex" xmlns:cx8="http://schemas.microsoft.com/office/drawing/2016/5/14/chartex" xmlns:mc="http://schemas.openxmlformats.org/markup-compatibility/2006" xmlns:aink="http://schemas.microsoft.com/office/drawing/2016/ink" xmlns:am3d="http://schemas.microsoft.com/office/drawing/2017/model3d" xmlns:o="urn:schemas-microsoft-com:office:office" xmlns:r="http://schemas.openxmlformats.org/officeDocument/2006/relationships" xmlns:m="http://schemas.openxmlformats.org/officeDocument/2006/math" xmlns:v="urn:schemas-microsoft-com:vml" xmlns:wp14="http://schemas.microsoft.com/office/word/2010/wordprocessingDrawing" xmlns:wp="http://schemas.openxmlformats.org/drawingml/2006/wordprocessingDrawing" xmlns:w10="urn:schemas-microsoft-com:office:word" xmlns:w="http://schemas.openxmlformats.org/wordprocessingml/2006/main" xmlns:w14="http://schemas.microsoft.com/office/word/2010/wordml" xmlns:w15="http://schemas.microsoft.com/office/word/2012/wordml" xmlns:w16cex="http://schemas.microsoft.com/office/word/2018/wordml/cex" xmlns:w16cid="http://schemas.microsoft.com/office/word/2016/wordml/cid" xmlns:w16="http://schemas.microsoft.com/office/word/2018/wordml" xmlns:w16sdtdh="http://schemas.microsoft.com/office/word/2020/wordml/sdtdatahash" xmlns:w16se="http://schemas.microsoft.com/office/word/2015/wordml/symex" xmlns:wpg="http://schemas.microsoft.com/office/word/2010/wordprocessingGroup" xmlns:wpi="http://schemas.microsoft.com/office/word/2010/wordprocessingInk" xmlns:wne="http://schemas.microsoft.com/office/word/2006/wordml" xmlns:wps="http://schemas.microsoft.com/office/word/2010/wordprocessingShape" mc:Ignorable="w14 w15 w16se w16cid w16 w16cex w16sdtdh wp14">
   <w:p>
     <w:pPr>
       <w:pStyle w:val="Cabealho"/>
@@ -7001,8 +7558,19 @@
         <w:color w:val="880E1B"/>
         <w:sz w:val="18"/>
       </w:rPr>
-      <w:t>Antônio Brambilla</w:t>
+      <w:t xml:space="preserve">Antônio </w:t>
     </w:r>
+    <w:proofErr w:type="spellStart"/>
+    <w:r>
+      <w:rPr>
+        <w:rFonts w:ascii="Verdana" w:hAnsi="Verdana"/>
+        <w:b/>
+        <w:color w:val="880E1B"/>
+        <w:sz w:val="18"/>
+      </w:rPr>
+      <w:t>Brambilla</w:t>
+    </w:r>
+    <w:proofErr w:type="spellEnd"/>
     <w:r>
       <w:rPr>
         <w:rFonts w:ascii="Verdana" w:hAnsi="Verdana"/>
@@ -7022,7 +7590,7 @@
 </file>
 
 <file path=word/numbering.xml><?xml version="1.0" encoding="utf-8"?>
-<w:numbering xmlns:wpc="http://schemas.microsoft.com/office/word/2010/wordprocessingCanvas" xmlns:cx="http://schemas.microsoft.com/office/drawing/2014/chartex" xmlns:cx1="http://schemas.microsoft.com/office/drawing/2015/9/8/chartex" xmlns:cx2="http://schemas.microsoft.com/office/drawing/2015/10/21/chartex" xmlns:cx3="http://schemas.microsoft.com/office/drawing/2016/5/9/chartex" xmlns:cx4="http://schemas.microsoft.com/office/drawing/2016/5/10/chartex" xmlns:cx5="http://schemas.microsoft.com/office/drawing/2016/5/11/chartex" xmlns:cx6="http://schemas.microsoft.com/office/drawing/2016/5/12/chartex" xmlns:cx7="http://schemas.microsoft.com/office/drawing/2016/5/13/chartex" xmlns:cx8="http://schemas.microsoft.com/office/drawing/2016/5/14/chartex" xmlns:mc="http://schemas.openxmlformats.org/markup-compatibility/2006" xmlns:aink="http://schemas.microsoft.com/office/drawing/2016/ink" xmlns:am3d="http://schemas.microsoft.com/office/drawing/2017/model3d" xmlns:o="urn:schemas-microsoft-com:office:office" xmlns:oel="http://schemas.microsoft.com/office/2019/extlst" xmlns:r="http://schemas.openxmlformats.org/officeDocument/2006/relationships" xmlns:m="http://schemas.openxmlformats.org/officeDocument/2006/math" xmlns:v="urn:schemas-microsoft-com:vml" xmlns:wp14="http://schemas.microsoft.com/office/word/2010/wordprocessingDrawing" xmlns:wp="http://schemas.openxmlformats.org/drawingml/2006/wordprocessingDrawing" xmlns:w10="urn:schemas-microsoft-com:office:word" xmlns:w="http://schemas.openxmlformats.org/wordprocessingml/2006/main" xmlns:w14="http://schemas.microsoft.com/office/word/2010/wordml" xmlns:w15="http://schemas.microsoft.com/office/word/2012/wordml" xmlns:w16cex="http://schemas.microsoft.com/office/word/2018/wordml/cex" xmlns:w16cid="http://schemas.microsoft.com/office/word/2016/wordml/cid" xmlns:w16="http://schemas.microsoft.com/office/word/2018/wordml" xmlns:w16sdtdh="http://schemas.microsoft.com/office/word/2020/wordml/sdtdatahash" xmlns:w16se="http://schemas.microsoft.com/office/word/2015/wordml/symex" xmlns:wpg="http://schemas.microsoft.com/office/word/2010/wordprocessingGroup" xmlns:wpi="http://schemas.microsoft.com/office/word/2010/wordprocessingInk" xmlns:wne="http://schemas.microsoft.com/office/word/2006/wordml" xmlns:wps="http://schemas.microsoft.com/office/word/2010/wordprocessingShape" mc:Ignorable="w14 w15 w16se w16cid w16 w16cex w16sdtdh wp14">
+<w:numbering xmlns:wpc="http://schemas.microsoft.com/office/word/2010/wordprocessingCanvas" xmlns:cx="http://schemas.microsoft.com/office/drawing/2014/chartex" xmlns:cx1="http://schemas.microsoft.com/office/drawing/2015/9/8/chartex" xmlns:cx2="http://schemas.microsoft.com/office/drawing/2015/10/21/chartex" xmlns:cx3="http://schemas.microsoft.com/office/drawing/2016/5/9/chartex" xmlns:cx4="http://schemas.microsoft.com/office/drawing/2016/5/10/chartex" xmlns:cx5="http://schemas.microsoft.com/office/drawing/2016/5/11/chartex" xmlns:cx6="http://schemas.microsoft.com/office/drawing/2016/5/12/chartex" xmlns:cx7="http://schemas.microsoft.com/office/drawing/2016/5/13/chartex" xmlns:cx8="http://schemas.microsoft.com/office/drawing/2016/5/14/chartex" xmlns:mc="http://schemas.openxmlformats.org/markup-compatibility/2006" xmlns:aink="http://schemas.microsoft.com/office/drawing/2016/ink" xmlns:am3d="http://schemas.microsoft.com/office/drawing/2017/model3d" xmlns:o="urn:schemas-microsoft-com:office:office" xmlns:r="http://schemas.openxmlformats.org/officeDocument/2006/relationships" xmlns:m="http://schemas.openxmlformats.org/officeDocument/2006/math" xmlns:v="urn:schemas-microsoft-com:vml" xmlns:wp14="http://schemas.microsoft.com/office/word/2010/wordprocessingDrawing" xmlns:wp="http://schemas.openxmlformats.org/drawingml/2006/wordprocessingDrawing" xmlns:w10="urn:schemas-microsoft-com:office:word" xmlns:w="http://schemas.openxmlformats.org/wordprocessingml/2006/main" xmlns:w14="http://schemas.microsoft.com/office/word/2010/wordml" xmlns:w15="http://schemas.microsoft.com/office/word/2012/wordml" xmlns:w16cex="http://schemas.microsoft.com/office/word/2018/wordml/cex" xmlns:w16cid="http://schemas.microsoft.com/office/word/2016/wordml/cid" xmlns:w16="http://schemas.microsoft.com/office/word/2018/wordml" xmlns:w16sdtdh="http://schemas.microsoft.com/office/word/2020/wordml/sdtdatahash" xmlns:w16se="http://schemas.microsoft.com/office/word/2015/wordml/symex" xmlns:wpg="http://schemas.microsoft.com/office/word/2010/wordprocessingGroup" xmlns:wpi="http://schemas.microsoft.com/office/word/2010/wordprocessingInk" xmlns:wne="http://schemas.microsoft.com/office/word/2006/wordml" xmlns:wps="http://schemas.microsoft.com/office/word/2010/wordprocessingShape" mc:Ignorable="w14 w15 w16se w16cid w16 w16cex w16sdtdh wp14">
   <w:abstractNum w:abstractNumId="0" w15:restartNumberingAfterBreak="0">
     <w:nsid w:val="197E1DA2"/>
     <w:multiLevelType w:val="multilevel"/>
@@ -7273,7 +7841,7 @@
         <w:ind w:left="720" w:hanging="360"/>
       </w:pPr>
       <w:rPr>
-        <w:rFonts w:hint="default" w:ascii="Symbol" w:hAnsi="Symbol"/>
+        <w:rFonts w:ascii="Symbol" w:hAnsi="Symbol" w:hint="default"/>
       </w:rPr>
     </w:lvl>
     <w:lvl w:ilvl="1" w:tplc="04160003" w:tentative="1">
@@ -7285,7 +7853,7 @@
         <w:ind w:left="1440" w:hanging="360"/>
       </w:pPr>
       <w:rPr>
-        <w:rFonts w:hint="default" w:ascii="Courier New" w:hAnsi="Courier New" w:cs="Courier New"/>
+        <w:rFonts w:ascii="Courier New" w:hAnsi="Courier New" w:cs="Courier New" w:hint="default"/>
       </w:rPr>
     </w:lvl>
     <w:lvl w:ilvl="2" w:tplc="04160005" w:tentative="1">
@@ -7297,7 +7865,7 @@
         <w:ind w:left="2160" w:hanging="360"/>
       </w:pPr>
       <w:rPr>
-        <w:rFonts w:hint="default" w:ascii="Wingdings" w:hAnsi="Wingdings"/>
+        <w:rFonts w:ascii="Wingdings" w:hAnsi="Wingdings" w:hint="default"/>
       </w:rPr>
     </w:lvl>
     <w:lvl w:ilvl="3" w:tplc="04160001" w:tentative="1">
@@ -7309,7 +7877,7 @@
         <w:ind w:left="2880" w:hanging="360"/>
       </w:pPr>
       <w:rPr>
-        <w:rFonts w:hint="default" w:ascii="Symbol" w:hAnsi="Symbol"/>
+        <w:rFonts w:ascii="Symbol" w:hAnsi="Symbol" w:hint="default"/>
       </w:rPr>
     </w:lvl>
     <w:lvl w:ilvl="4" w:tplc="04160003" w:tentative="1">
@@ -7321,7 +7889,7 @@
         <w:ind w:left="3600" w:hanging="360"/>
       </w:pPr>
       <w:rPr>
-        <w:rFonts w:hint="default" w:ascii="Courier New" w:hAnsi="Courier New" w:cs="Courier New"/>
+        <w:rFonts w:ascii="Courier New" w:hAnsi="Courier New" w:cs="Courier New" w:hint="default"/>
       </w:rPr>
     </w:lvl>
     <w:lvl w:ilvl="5" w:tplc="04160005" w:tentative="1">
@@ -7333,7 +7901,7 @@
         <w:ind w:left="4320" w:hanging="360"/>
       </w:pPr>
       <w:rPr>
-        <w:rFonts w:hint="default" w:ascii="Wingdings" w:hAnsi="Wingdings"/>
+        <w:rFonts w:ascii="Wingdings" w:hAnsi="Wingdings" w:hint="default"/>
       </w:rPr>
     </w:lvl>
     <w:lvl w:ilvl="6" w:tplc="04160001" w:tentative="1">
@@ -7345,7 +7913,7 @@
         <w:ind w:left="5040" w:hanging="360"/>
       </w:pPr>
       <w:rPr>
-        <w:rFonts w:hint="default" w:ascii="Symbol" w:hAnsi="Symbol"/>
+        <w:rFonts w:ascii="Symbol" w:hAnsi="Symbol" w:hint="default"/>
       </w:rPr>
     </w:lvl>
     <w:lvl w:ilvl="7" w:tplc="04160003" w:tentative="1">
@@ -7357,7 +7925,7 @@
         <w:ind w:left="5760" w:hanging="360"/>
       </w:pPr>
       <w:rPr>
-        <w:rFonts w:hint="default" w:ascii="Courier New" w:hAnsi="Courier New" w:cs="Courier New"/>
+        <w:rFonts w:ascii="Courier New" w:hAnsi="Courier New" w:cs="Courier New" w:hint="default"/>
       </w:rPr>
     </w:lvl>
     <w:lvl w:ilvl="8" w:tplc="04160005" w:tentative="1">
@@ -7369,7 +7937,7 @@
         <w:ind w:left="6480" w:hanging="360"/>
       </w:pPr>
       <w:rPr>
-        <w:rFonts w:hint="default" w:ascii="Wingdings" w:hAnsi="Wingdings"/>
+        <w:rFonts w:ascii="Wingdings" w:hAnsi="Wingdings" w:hint="default"/>
       </w:rPr>
     </w:lvl>
   </w:abstractNum>
@@ -7462,19 +8030,19 @@
       </w:pPr>
     </w:lvl>
   </w:abstractNum>
-  <w:num w:numId="1" w16cid:durableId="742725783">
+  <w:num w:numId="1">
     <w:abstractNumId w:val="0"/>
   </w:num>
-  <w:num w:numId="2" w16cid:durableId="2077126240">
+  <w:num w:numId="2">
     <w:abstractNumId w:val="2"/>
   </w:num>
-  <w:num w:numId="3" w16cid:durableId="1759255974">
+  <w:num w:numId="3">
     <w:abstractNumId w:val="3"/>
   </w:num>
-  <w:num w:numId="4" w16cid:durableId="546919732">
+  <w:num w:numId="4">
     <w:abstractNumId w:val="1"/>
   </w:num>
-  <w:num w:numId="5" w16cid:durableId="249892388">
+  <w:num w:numId="5">
     <w:abstractNumId w:val="1"/>
     <w:lvlOverride w:ilvl="0">
       <w:startOverride w:val="2"/>
@@ -7483,7 +8051,7 @@
       <w:startOverride w:val="3"/>
     </w:lvlOverride>
   </w:num>
-  <w:num w:numId="6" w16cid:durableId="144442702">
+  <w:num w:numId="6">
     <w:abstractNumId w:val="1"/>
     <w:lvlOverride w:ilvl="0">
       <w:startOverride w:val="3"/>
@@ -7500,7 +8068,7 @@
   <w:docDefaults>
     <w:rPrDefault>
       <w:rPr>
-        <w:rFonts w:ascii="Arial" w:hAnsi="Arial" w:eastAsia="Arial" w:cs="Arial"/>
+        <w:rFonts w:ascii="Arial" w:eastAsia="Arial" w:hAnsi="Arial" w:cs="Arial"/>
         <w:sz w:val="22"/>
         <w:szCs w:val="22"/>
         <w:lang w:val="pt-BR" w:eastAsia="pt-BR" w:bidi="ar-SA"/>
@@ -7515,14 +8083,14 @@
   <w:latentStyles w:defLockedState="0" w:defUIPriority="99" w:defSemiHidden="0" w:defUnhideWhenUsed="0" w:defQFormat="0" w:count="376">
     <w:lsdException w:name="Normal" w:uiPriority="0" w:qFormat="1"/>
     <w:lsdException w:name="heading 1" w:uiPriority="9" w:qFormat="1"/>
-    <w:lsdException w:name="heading 2" w:uiPriority="9" w:semiHidden="1" w:unhideWhenUsed="1" w:qFormat="1"/>
-    <w:lsdException w:name="heading 3" w:uiPriority="9" w:semiHidden="1" w:unhideWhenUsed="1" w:qFormat="1"/>
-    <w:lsdException w:name="heading 4" w:uiPriority="9" w:semiHidden="1" w:unhideWhenUsed="1" w:qFormat="1"/>
-    <w:lsdException w:name="heading 5" w:uiPriority="9" w:semiHidden="1" w:unhideWhenUsed="1" w:qFormat="1"/>
-    <w:lsdException w:name="heading 6" w:uiPriority="9" w:semiHidden="1" w:unhideWhenUsed="1" w:qFormat="1"/>
-    <w:lsdException w:name="heading 7" w:uiPriority="9" w:semiHidden="1" w:unhideWhenUsed="1" w:qFormat="1"/>
-    <w:lsdException w:name="heading 8" w:uiPriority="9" w:semiHidden="1" w:unhideWhenUsed="1" w:qFormat="1"/>
-    <w:lsdException w:name="heading 9" w:uiPriority="9" w:semiHidden="1" w:unhideWhenUsed="1" w:qFormat="1"/>
+    <w:lsdException w:name="heading 2" w:semiHidden="1" w:uiPriority="9" w:unhideWhenUsed="1" w:qFormat="1"/>
+    <w:lsdException w:name="heading 3" w:semiHidden="1" w:uiPriority="9" w:unhideWhenUsed="1" w:qFormat="1"/>
+    <w:lsdException w:name="heading 4" w:semiHidden="1" w:uiPriority="9" w:unhideWhenUsed="1" w:qFormat="1"/>
+    <w:lsdException w:name="heading 5" w:semiHidden="1" w:uiPriority="9" w:unhideWhenUsed="1" w:qFormat="1"/>
+    <w:lsdException w:name="heading 6" w:semiHidden="1" w:uiPriority="9" w:unhideWhenUsed="1" w:qFormat="1"/>
+    <w:lsdException w:name="heading 7" w:semiHidden="1" w:uiPriority="9" w:unhideWhenUsed="1" w:qFormat="1"/>
+    <w:lsdException w:name="heading 8" w:semiHidden="1" w:uiPriority="9" w:unhideWhenUsed="1" w:qFormat="1"/>
+    <w:lsdException w:name="heading 9" w:semiHidden="1" w:uiPriority="9" w:unhideWhenUsed="1" w:qFormat="1"/>
     <w:lsdException w:name="index 1" w:semiHidden="1" w:unhideWhenUsed="1"/>
     <w:lsdException w:name="index 2" w:semiHidden="1" w:unhideWhenUsed="1"/>
     <w:lsdException w:name="index 3" w:semiHidden="1" w:unhideWhenUsed="1"/>
@@ -7532,22 +8100,22 @@
     <w:lsdException w:name="index 7" w:semiHidden="1" w:unhideWhenUsed="1"/>
     <w:lsdException w:name="index 8" w:semiHidden="1" w:unhideWhenUsed="1"/>
     <w:lsdException w:name="index 9" w:semiHidden="1" w:unhideWhenUsed="1"/>
-    <w:lsdException w:name="toc 1" w:uiPriority="39" w:semiHidden="1" w:unhideWhenUsed="1"/>
-    <w:lsdException w:name="toc 2" w:uiPriority="39" w:semiHidden="1" w:unhideWhenUsed="1"/>
-    <w:lsdException w:name="toc 3" w:uiPriority="39" w:semiHidden="1" w:unhideWhenUsed="1"/>
-    <w:lsdException w:name="toc 4" w:uiPriority="39" w:semiHidden="1" w:unhideWhenUsed="1"/>
-    <w:lsdException w:name="toc 5" w:uiPriority="39" w:semiHidden="1" w:unhideWhenUsed="1"/>
-    <w:lsdException w:name="toc 6" w:uiPriority="39" w:semiHidden="1" w:unhideWhenUsed="1"/>
-    <w:lsdException w:name="toc 7" w:uiPriority="39" w:semiHidden="1" w:unhideWhenUsed="1"/>
-    <w:lsdException w:name="toc 8" w:uiPriority="39" w:semiHidden="1" w:unhideWhenUsed="1"/>
-    <w:lsdException w:name="toc 9" w:uiPriority="39" w:semiHidden="1" w:unhideWhenUsed="1"/>
+    <w:lsdException w:name="toc 1" w:semiHidden="1" w:uiPriority="39" w:unhideWhenUsed="1"/>
+    <w:lsdException w:name="toc 2" w:semiHidden="1" w:uiPriority="39" w:unhideWhenUsed="1"/>
+    <w:lsdException w:name="toc 3" w:semiHidden="1" w:uiPriority="39" w:unhideWhenUsed="1"/>
+    <w:lsdException w:name="toc 4" w:semiHidden="1" w:uiPriority="39" w:unhideWhenUsed="1"/>
+    <w:lsdException w:name="toc 5" w:semiHidden="1" w:uiPriority="39" w:unhideWhenUsed="1"/>
+    <w:lsdException w:name="toc 6" w:semiHidden="1" w:uiPriority="39" w:unhideWhenUsed="1"/>
+    <w:lsdException w:name="toc 7" w:semiHidden="1" w:uiPriority="39" w:unhideWhenUsed="1"/>
+    <w:lsdException w:name="toc 8" w:semiHidden="1" w:uiPriority="39" w:unhideWhenUsed="1"/>
+    <w:lsdException w:name="toc 9" w:semiHidden="1" w:uiPriority="39" w:unhideWhenUsed="1"/>
     <w:lsdException w:name="Normal Indent" w:semiHidden="1" w:unhideWhenUsed="1"/>
     <w:lsdException w:name="footnote text" w:semiHidden="1" w:unhideWhenUsed="1"/>
     <w:lsdException w:name="annotation text" w:semiHidden="1" w:unhideWhenUsed="1"/>
     <w:lsdException w:name="header" w:semiHidden="1" w:unhideWhenUsed="1"/>
     <w:lsdException w:name="footer" w:semiHidden="1" w:unhideWhenUsed="1"/>
     <w:lsdException w:name="index heading" w:semiHidden="1" w:unhideWhenUsed="1"/>
-    <w:lsdException w:name="caption" w:uiPriority="35" w:semiHidden="1" w:unhideWhenUsed="1" w:qFormat="1"/>
+    <w:lsdException w:name="caption" w:semiHidden="1" w:uiPriority="35" w:unhideWhenUsed="1" w:qFormat="1"/>
     <w:lsdException w:name="table of figures" w:semiHidden="1" w:unhideWhenUsed="1"/>
     <w:lsdException w:name="envelope address" w:semiHidden="1" w:unhideWhenUsed="1"/>
     <w:lsdException w:name="envelope return" w:semiHidden="1" w:unhideWhenUsed="1"/>
@@ -7578,7 +8146,7 @@
     <w:lsdException w:name="Title" w:uiPriority="10" w:qFormat="1"/>
     <w:lsdException w:name="Closing" w:semiHidden="1" w:unhideWhenUsed="1"/>
     <w:lsdException w:name="Signature" w:semiHidden="1" w:unhideWhenUsed="1"/>
-    <w:lsdException w:name="Default Paragraph Font" w:uiPriority="1" w:semiHidden="1" w:unhideWhenUsed="1"/>
+    <w:lsdException w:name="Default Paragraph Font" w:semiHidden="1" w:uiPriority="1" w:unhideWhenUsed="1"/>
     <w:lsdException w:name="Body Text" w:semiHidden="1" w:unhideWhenUsed="1"/>
     <w:lsdException w:name="Body Text Indent" w:semiHidden="1" w:unhideWhenUsed="1"/>
     <w:lsdException w:name="List Continue" w:semiHidden="1" w:unhideWhenUsed="1"/>
@@ -7778,8 +8346,8 @@
     <w:lsdException w:name="Subtle Reference" w:uiPriority="31" w:qFormat="1"/>
     <w:lsdException w:name="Intense Reference" w:uiPriority="32" w:qFormat="1"/>
     <w:lsdException w:name="Book Title" w:uiPriority="33" w:qFormat="1"/>
-    <w:lsdException w:name="Bibliography" w:uiPriority="37" w:semiHidden="1" w:unhideWhenUsed="1"/>
-    <w:lsdException w:name="TOC Heading" w:uiPriority="39" w:semiHidden="1" w:unhideWhenUsed="1" w:qFormat="1"/>
+    <w:lsdException w:name="Bibliography" w:semiHidden="1" w:uiPriority="37" w:unhideWhenUsed="1"/>
+    <w:lsdException w:name="TOC Heading" w:semiHidden="1" w:uiPriority="39" w:unhideWhenUsed="1" w:qFormat="1"/>
     <w:lsdException w:name="Plain Table 1" w:uiPriority="41"/>
     <w:lsdException w:name="Plain Table 2" w:uiPriority="42"/>
     <w:lsdException w:name="Plain Table 3" w:uiPriority="43"/>
@@ -7890,7 +8458,7 @@
     <w:lsdException w:name="Unresolved Mention" w:semiHidden="1" w:unhideWhenUsed="1"/>
     <w:lsdException w:name="Smart Link" w:semiHidden="1" w:unhideWhenUsed="1"/>
   </w:latentStyles>
-  <w:style w:type="paragraph" w:styleId="Normal" w:default="1">
+  <w:style w:type="paragraph" w:default="1" w:styleId="Normal">
     <w:name w:val="Normal"/>
     <w:qFormat/>
     <w:rsid w:val="00BB43E9"/>
@@ -8009,13 +8577,13 @@
       <w:color w:val="666666"/>
     </w:rPr>
   </w:style>
-  <w:style w:type="character" w:styleId="Fontepargpadro" w:default="1">
+  <w:style w:type="character" w:default="1" w:styleId="Fontepargpadro">
     <w:name w:val="Default Paragraph Font"/>
     <w:uiPriority w:val="1"/>
     <w:semiHidden/>
     <w:unhideWhenUsed/>
   </w:style>
-  <w:style w:type="table" w:styleId="Tabelanormal" w:default="1">
+  <w:style w:type="table" w:default="1" w:styleId="Tabelanormal">
     <w:name w:val="Normal Table"/>
     <w:uiPriority w:val="99"/>
     <w:semiHidden/>
@@ -8030,13 +8598,13 @@
       </w:tblCellMar>
     </w:tblPr>
   </w:style>
-  <w:style w:type="numbering" w:styleId="Semlista" w:default="1">
+  <w:style w:type="numbering" w:default="1" w:styleId="Semlista">
     <w:name w:val="No List"/>
     <w:uiPriority w:val="99"/>
     <w:semiHidden/>
     <w:unhideWhenUsed/>
   </w:style>
-  <w:style w:type="table" w:styleId="TableNormal" w:customStyle="1">
+  <w:style w:type="table" w:customStyle="1" w:styleId="TableNormal">
     <w:name w:val="Table Normal"/>
     <w:tblPr>
       <w:tblCellMar>
@@ -8083,7 +8651,7 @@
       <w:szCs w:val="26"/>
     </w:rPr>
   </w:style>
-  <w:style w:type="table" w:styleId="a" w:customStyle="1">
+  <w:style w:type="table" w:customStyle="1" w:styleId="a">
     <w:basedOn w:val="TableNormal"/>
     <w:tblPr>
       <w:tblStyleRowBandSize w:val="1"/>
@@ -8096,7 +8664,7 @@
       </w:tblCellMar>
     </w:tblPr>
   </w:style>
-  <w:style w:type="table" w:styleId="a0" w:customStyle="1">
+  <w:style w:type="table" w:customStyle="1" w:styleId="a0">
     <w:basedOn w:val="TableNormal"/>
     <w:tblPr>
       <w:tblStyleRowBandSize w:val="1"/>
@@ -8109,7 +8677,7 @@
       </w:tblCellMar>
     </w:tblPr>
   </w:style>
-  <w:style w:type="table" w:styleId="a1" w:customStyle="1">
+  <w:style w:type="table" w:customStyle="1" w:styleId="a1">
     <w:basedOn w:val="TableNormal"/>
     <w:tblPr>
       <w:tblStyleRowBandSize w:val="1"/>
@@ -8122,7 +8690,7 @@
       </w:tblCellMar>
     </w:tblPr>
   </w:style>
-  <w:style w:type="table" w:styleId="a2" w:customStyle="1">
+  <w:style w:type="table" w:customStyle="1" w:styleId="a2">
     <w:basedOn w:val="TableNormal"/>
     <w:tblPr>
       <w:tblStyleRowBandSize w:val="1"/>
@@ -8135,7 +8703,7 @@
       </w:tblCellMar>
     </w:tblPr>
   </w:style>
-  <w:style w:type="table" w:styleId="a3" w:customStyle="1">
+  <w:style w:type="table" w:customStyle="1" w:styleId="a3">
     <w:basedOn w:val="TableNormal"/>
     <w:tblPr>
       <w:tblStyleRowBandSize w:val="1"/>
@@ -8148,7 +8716,7 @@
       </w:tblCellMar>
     </w:tblPr>
   </w:style>
-  <w:style w:type="table" w:styleId="a4" w:customStyle="1">
+  <w:style w:type="table" w:customStyle="1" w:styleId="a4">
     <w:basedOn w:val="TableNormal"/>
     <w:tblPr>
       <w:tblStyleRowBandSize w:val="1"/>
@@ -8161,7 +8729,7 @@
       </w:tblCellMar>
     </w:tblPr>
   </w:style>
-  <w:style w:type="table" w:styleId="a5" w:customStyle="1">
+  <w:style w:type="table" w:customStyle="1" w:styleId="a5">
     <w:basedOn w:val="TableNormal"/>
     <w:tblPr>
       <w:tblStyleRowBandSize w:val="1"/>
@@ -8174,7 +8742,7 @@
       </w:tblCellMar>
     </w:tblPr>
   </w:style>
-  <w:style w:type="table" w:styleId="a6" w:customStyle="1">
+  <w:style w:type="table" w:customStyle="1" w:styleId="a6">
     <w:basedOn w:val="TableNormal"/>
     <w:tblPr>
       <w:tblStyleRowBandSize w:val="1"/>
@@ -8187,7 +8755,7 @@
       </w:tblCellMar>
     </w:tblPr>
   </w:style>
-  <w:style w:type="table" w:styleId="a7" w:customStyle="1">
+  <w:style w:type="table" w:customStyle="1" w:styleId="a7">
     <w:basedOn w:val="TableNormal"/>
     <w:tblPr>
       <w:tblStyleRowBandSize w:val="1"/>
@@ -8200,7 +8768,7 @@
       </w:tblCellMar>
     </w:tblPr>
   </w:style>
-  <w:style w:type="table" w:styleId="a8" w:customStyle="1">
+  <w:style w:type="table" w:customStyle="1" w:styleId="a8">
     <w:basedOn w:val="TableNormal"/>
     <w:tblPr>
       <w:tblStyleRowBandSize w:val="1"/>
@@ -8213,7 +8781,7 @@
       </w:tblCellMar>
     </w:tblPr>
   </w:style>
-  <w:style w:type="table" w:styleId="a9" w:customStyle="1">
+  <w:style w:type="table" w:customStyle="1" w:styleId="a9">
     <w:basedOn w:val="TableNormal"/>
     <w:tblPr>
       <w:tblStyleRowBandSize w:val="1"/>
@@ -8226,7 +8794,7 @@
       </w:tblCellMar>
     </w:tblPr>
   </w:style>
-  <w:style w:type="table" w:styleId="aa" w:customStyle="1">
+  <w:style w:type="table" w:customStyle="1" w:styleId="aa">
     <w:basedOn w:val="TableNormal"/>
     <w:tblPr>
       <w:tblStyleRowBandSize w:val="1"/>
@@ -8239,7 +8807,7 @@
       </w:tblCellMar>
     </w:tblPr>
   </w:style>
-  <w:style w:type="character" w:styleId="TtuloChar" w:customStyle="1">
+  <w:style w:type="character" w:customStyle="1" w:styleId="TtuloChar">
     <w:name w:val="Título Char"/>
     <w:basedOn w:val="Fontepargpadro"/>
     <w:link w:val="Ttulo"/>
@@ -8251,7 +8819,7 @@
       <w:szCs w:val="28"/>
     </w:rPr>
   </w:style>
-  <w:style w:type="character" w:styleId="SubttuloChar" w:customStyle="1">
+  <w:style w:type="character" w:customStyle="1" w:styleId="SubttuloChar">
     <w:name w:val="Subtítulo Char"/>
     <w:basedOn w:val="Fontepargpadro"/>
     <w:link w:val="Subttulo"/>
@@ -8289,7 +8857,7 @@
       <w:spacing w:line="240" w:lineRule="auto"/>
     </w:pPr>
   </w:style>
-  <w:style w:type="character" w:styleId="CabealhoChar" w:customStyle="1">
+  <w:style w:type="character" w:customStyle="1" w:styleId="CabealhoChar">
     <w:name w:val="Cabeçalho Char"/>
     <w:basedOn w:val="Fontepargpadro"/>
     <w:link w:val="Cabealho"/>
@@ -8311,7 +8879,7 @@
       <w:spacing w:line="240" w:lineRule="auto"/>
     </w:pPr>
   </w:style>
-  <w:style w:type="character" w:styleId="RodapChar" w:customStyle="1">
+  <w:style w:type="character" w:customStyle="1" w:styleId="RodapChar">
     <w:name w:val="Rodapé Char"/>
     <w:basedOn w:val="Fontepargpadro"/>
     <w:link w:val="Rodap"/>
@@ -8327,17 +8895,17 @@
       <w:spacing w:line="240" w:lineRule="auto"/>
     </w:pPr>
     <w:rPr>
-      <w:rFonts w:asciiTheme="minorHAnsi" w:hAnsiTheme="minorHAnsi" w:eastAsiaTheme="minorHAnsi" w:cstheme="minorBidi"/>
+      <w:rFonts w:asciiTheme="minorHAnsi" w:eastAsiaTheme="minorHAnsi" w:hAnsiTheme="minorHAnsi" w:cstheme="minorBidi"/>
       <w:lang w:eastAsia="en-US"/>
     </w:rPr>
     <w:tblPr>
       <w:tblBorders>
-        <w:top w:val="single" w:color="auto" w:sz="4" w:space="0"/>
-        <w:left w:val="single" w:color="auto" w:sz="4" w:space="0"/>
-        <w:bottom w:val="single" w:color="auto" w:sz="4" w:space="0"/>
-        <w:right w:val="single" w:color="auto" w:sz="4" w:space="0"/>
-        <w:insideH w:val="single" w:color="auto" w:sz="4" w:space="0"/>
-        <w:insideV w:val="single" w:color="auto" w:sz="4" w:space="0"/>
+        <w:top w:val="single" w:sz="4" w:space="0" w:color="auto"/>
+        <w:left w:val="single" w:sz="4" w:space="0" w:color="auto"/>
+        <w:bottom w:val="single" w:sz="4" w:space="0" w:color="auto"/>
+        <w:right w:val="single" w:sz="4" w:space="0" w:color="auto"/>
+        <w:insideH w:val="single" w:sz="4" w:space="0" w:color="auto"/>
+        <w:insideV w:val="single" w:sz="4" w:space="0" w:color="auto"/>
       </w:tblBorders>
     </w:tblPr>
   </w:style>
@@ -8367,7 +8935,7 @@
       <w:outlineLvl w:val="9"/>
     </w:pPr>
     <w:rPr>
-      <w:rFonts w:asciiTheme="majorHAnsi" w:hAnsiTheme="majorHAnsi" w:eastAsiaTheme="majorEastAsia" w:cstheme="majorBidi"/>
+      <w:rFonts w:asciiTheme="majorHAnsi" w:eastAsiaTheme="majorEastAsia" w:hAnsiTheme="majorHAnsi" w:cstheme="majorBidi"/>
       <w:b w:val="0"/>
       <w:color w:val="365F91" w:themeColor="accent1" w:themeShade="BF"/>
       <w:sz w:val="32"/>
@@ -8410,11 +8978,35 @@
       <w:u w:val="single"/>
     </w:rPr>
   </w:style>
+  <w:style w:type="character" w:styleId="MenoPendente">
+    <w:name w:val="Unresolved Mention"/>
+    <w:basedOn w:val="Fontepargpadro"/>
+    <w:uiPriority w:val="99"/>
+    <w:semiHidden/>
+    <w:unhideWhenUsed/>
+    <w:rsid w:val="000C2954"/>
+    <w:rPr>
+      <w:color w:val="605E5C"/>
+      <w:shd w:val="clear" w:color="auto" w:fill="E1DFDD"/>
+    </w:rPr>
+  </w:style>
+  <w:style w:type="character" w:styleId="HiperlinkVisitado">
+    <w:name w:val="FollowedHyperlink"/>
+    <w:basedOn w:val="Fontepargpadro"/>
+    <w:uiPriority w:val="99"/>
+    <w:semiHidden/>
+    <w:unhideWhenUsed/>
+    <w:rsid w:val="000C2954"/>
+    <w:rPr>
+      <w:color w:val="800080" w:themeColor="followedHyperlink"/>
+      <w:u w:val="single"/>
+    </w:rPr>
+  </w:style>
 </w:styles>
 </file>
 
 <file path=word/glossary/document.xml><?xml version="1.0" encoding="utf-8"?>
-<w:glossaryDocument xmlns:wpc="http://schemas.microsoft.com/office/word/2010/wordprocessingCanvas" xmlns:cx="http://schemas.microsoft.com/office/drawing/2014/chartex" xmlns:cx1="http://schemas.microsoft.com/office/drawing/2015/9/8/chartex" xmlns:cx2="http://schemas.microsoft.com/office/drawing/2015/10/21/chartex" xmlns:cx3="http://schemas.microsoft.com/office/drawing/2016/5/9/chartex" xmlns:cx4="http://schemas.microsoft.com/office/drawing/2016/5/10/chartex" xmlns:cx5="http://schemas.microsoft.com/office/drawing/2016/5/11/chartex" xmlns:cx6="http://schemas.microsoft.com/office/drawing/2016/5/12/chartex" xmlns:cx7="http://schemas.microsoft.com/office/drawing/2016/5/13/chartex" xmlns:cx8="http://schemas.microsoft.com/office/drawing/2016/5/14/chartex" xmlns:mc="http://schemas.openxmlformats.org/markup-compatibility/2006" xmlns:aink="http://schemas.microsoft.com/office/drawing/2016/ink" xmlns:am3d="http://schemas.microsoft.com/office/drawing/2017/model3d" xmlns:o="urn:schemas-microsoft-com:office:office" xmlns:oel="http://schemas.microsoft.com/office/2019/extlst" xmlns:r="http://schemas.openxmlformats.org/officeDocument/2006/relationships" xmlns:m="http://schemas.openxmlformats.org/officeDocument/2006/math" xmlns:v="urn:schemas-microsoft-com:vml" xmlns:wp14="http://schemas.microsoft.com/office/word/2010/wordprocessingDrawing" xmlns:wp="http://schemas.openxmlformats.org/drawingml/2006/wordprocessingDrawing" xmlns:w10="urn:schemas-microsoft-com:office:word" xmlns:w="http://schemas.openxmlformats.org/wordprocessingml/2006/main" xmlns:w14="http://schemas.microsoft.com/office/word/2010/wordml" xmlns:w15="http://schemas.microsoft.com/office/word/2012/wordml" xmlns:w16cex="http://schemas.microsoft.com/office/word/2018/wordml/cex" xmlns:w16cid="http://schemas.microsoft.com/office/word/2016/wordml/cid" xmlns:w16="http://schemas.microsoft.com/office/word/2018/wordml" xmlns:w16sdtdh="http://schemas.microsoft.com/office/word/2020/wordml/sdtdatahash" xmlns:w16se="http://schemas.microsoft.com/office/word/2015/wordml/symex" xmlns:wpg="http://schemas.microsoft.com/office/word/2010/wordprocessingGroup" xmlns:wpi="http://schemas.microsoft.com/office/word/2010/wordprocessingInk" xmlns:wne="http://schemas.microsoft.com/office/word/2006/wordml" xmlns:wps="http://schemas.microsoft.com/office/word/2010/wordprocessingShape" mc:Ignorable="w14 w15 w16se w16cid w16 w16cex w16sdtdh wp14">
+<w:glossaryDocument xmlns:wpc="http://schemas.microsoft.com/office/word/2010/wordprocessingCanvas" xmlns:cx="http://schemas.microsoft.com/office/drawing/2014/chartex" xmlns:cx1="http://schemas.microsoft.com/office/drawing/2015/9/8/chartex" xmlns:cx2="http://schemas.microsoft.com/office/drawing/2015/10/21/chartex" xmlns:cx3="http://schemas.microsoft.com/office/drawing/2016/5/9/chartex" xmlns:cx4="http://schemas.microsoft.com/office/drawing/2016/5/10/chartex" xmlns:cx5="http://schemas.microsoft.com/office/drawing/2016/5/11/chartex" xmlns:cx6="http://schemas.microsoft.com/office/drawing/2016/5/12/chartex" xmlns:cx7="http://schemas.microsoft.com/office/drawing/2016/5/13/chartex" xmlns:cx8="http://schemas.microsoft.com/office/drawing/2016/5/14/chartex" xmlns:mc="http://schemas.openxmlformats.org/markup-compatibility/2006" xmlns:aink="http://schemas.microsoft.com/office/drawing/2016/ink" xmlns:am3d="http://schemas.microsoft.com/office/drawing/2017/model3d" xmlns:o="urn:schemas-microsoft-com:office:office" xmlns:r="http://schemas.openxmlformats.org/officeDocument/2006/relationships" xmlns:m="http://schemas.openxmlformats.org/officeDocument/2006/math" xmlns:v="urn:schemas-microsoft-com:vml" xmlns:wp14="http://schemas.microsoft.com/office/word/2010/wordprocessingDrawing" xmlns:wp="http://schemas.openxmlformats.org/drawingml/2006/wordprocessingDrawing" xmlns:w10="urn:schemas-microsoft-com:office:word" xmlns:w="http://schemas.openxmlformats.org/wordprocessingml/2006/main" xmlns:w14="http://schemas.microsoft.com/office/word/2010/wordml" xmlns:w15="http://schemas.microsoft.com/office/word/2012/wordml" xmlns:w16cex="http://schemas.microsoft.com/office/word/2018/wordml/cex" xmlns:w16cid="http://schemas.microsoft.com/office/word/2016/wordml/cid" xmlns:w16="http://schemas.microsoft.com/office/word/2018/wordml" xmlns:w16sdtdh="http://schemas.microsoft.com/office/word/2020/wordml/sdtdatahash" xmlns:w16se="http://schemas.microsoft.com/office/word/2015/wordml/symex" xmlns:wpg="http://schemas.microsoft.com/office/word/2010/wordprocessingGroup" xmlns:wpi="http://schemas.microsoft.com/office/word/2010/wordprocessingInk" xmlns:wne="http://schemas.microsoft.com/office/word/2006/wordml" xmlns:wps="http://schemas.microsoft.com/office/word/2010/wordprocessingShape" mc:Ignorable="w14 w15 w16se w16cid w16 w16cex w16sdtdh wp14">
   <w:docParts>
     <w:docPart>
       <w:docPartPr>
@@ -8739,17 +9331,12 @@
     <w:pitch w:val="variable"/>
     <w:sig w:usb0="A00006FF" w:usb1="4000205B" w:usb2="00000010" w:usb3="00000000" w:csb0="0000019F" w:csb1="00000000"/>
   </w:font>
-  <w:font w:name="Aptos">
+  <w:font w:name="Calibri Light">
+    <w:panose1 w:val="020F0302020204030204"/>
     <w:charset w:val="00"/>
     <w:family w:val="swiss"/>
     <w:pitch w:val="variable"/>
-    <w:sig w:usb0="20000287" w:usb1="00000003" w:usb2="00000000" w:usb3="00000000" w:csb0="0000019F" w:csb1="00000000"/>
-  </w:font>
-  <w:font w:name="Aptos Display">
-    <w:charset w:val="00"/>
-    <w:family w:val="swiss"/>
-    <w:pitch w:val="variable"/>
-    <w:sig w:usb0="20000287" w:usb1="00000003" w:usb2="00000000" w:usb3="00000000" w:csb0="0000019F" w:csb1="00000000"/>
+    <w:sig w:usb0="E4002EFF" w:usb1="C200247B" w:usb2="00000009" w:usb3="00000000" w:csb0="000001FF" w:csb1="00000000"/>
   </w:font>
 </w:fonts>
 </file>
@@ -8771,6 +9358,8 @@
   </w:compat>
   <w:rsids>
     <w:rsidRoot w:val="00B855D3"/>
+    <w:rsid w:val="002E66F7"/>
+    <w:rsid w:val="005916C6"/>
     <w:rsid w:val="009C592D"/>
     <w:rsid w:val="00B06368"/>
     <w:rsid w:val="00B855D3"/>
@@ -9743,13 +10332,34 @@
 </file>
 
 <file path=customXml/itemProps2.xml><?xml version="1.0" encoding="utf-8"?>
-<ds:datastoreItem xmlns:ds="http://schemas.openxmlformats.org/officeDocument/2006/customXml" ds:itemID="{E9809290-A6E7-4337-B4B2-411F0C302BDE}"/>
+<ds:datastoreItem xmlns:ds="http://schemas.openxmlformats.org/officeDocument/2006/customXml" ds:itemID="{E9809290-A6E7-4337-B4B2-411F0C302BDE}">
+  <ds:schemaRefs>
+    <ds:schemaRef ds:uri="http://schemas.microsoft.com/office/2006/metadata/contentType"/>
+    <ds:schemaRef ds:uri="http://schemas.microsoft.com/office/2006/metadata/properties/metaAttributes"/>
+    <ds:schemaRef ds:uri="http://www.w3.org/2001/XMLSchema"/>
+    <ds:schemaRef ds:uri="http://schemas.microsoft.com/office/2006/metadata/properties"/>
+    <ds:schemaRef ds:uri="http://schemas.openxmlformats.org/package/2006/metadata/core-properties"/>
+    <ds:schemaRef ds:uri="http://purl.org/dc/elements/1.1/"/>
+    <ds:schemaRef ds:uri="http://purl.org/dc/terms/"/>
+    <ds:schemaRef ds:uri="http://schemas.microsoft.com/internal/obd"/>
+    <ds:schemaRef ds:uri="http://schemas.microsoft.com/office/infopath/2007/PartnerControls"/>
+  </ds:schemaRefs>
+</ds:datastoreItem>
 </file>
 
 <file path=customXml/itemProps3.xml><?xml version="1.0" encoding="utf-8"?>
-<ds:datastoreItem xmlns:ds="http://schemas.openxmlformats.org/officeDocument/2006/customXml" ds:itemID="{CFBAC1DA-F1B2-4C4D-B852-1A13C951A9F7}"/>
+<ds:datastoreItem xmlns:ds="http://schemas.openxmlformats.org/officeDocument/2006/customXml" ds:itemID="{CFBAC1DA-F1B2-4C4D-B852-1A13C951A9F7}">
+  <ds:schemaRefs>
+    <ds:schemaRef ds:uri="http://schemas.microsoft.com/sharepoint/v3/contenttype/forms"/>
+  </ds:schemaRefs>
+</ds:datastoreItem>
 </file>
 
 <file path=customXml/itemProps4.xml><?xml version="1.0" encoding="utf-8"?>
-<ds:datastoreItem xmlns:ds="http://schemas.openxmlformats.org/officeDocument/2006/customXml" ds:itemID="{3C4FD9E9-D852-4641-BEA1-BE23D3E03D9D}"/>
+<ds:datastoreItem xmlns:ds="http://schemas.openxmlformats.org/officeDocument/2006/customXml" ds:itemID="{3C4FD9E9-D852-4641-BEA1-BE23D3E03D9D}">
+  <ds:schemaRefs>
+    <ds:schemaRef ds:uri="http://schemas.microsoft.com/office/2006/metadata/properties"/>
+    <ds:schemaRef ds:uri="http://schemas.microsoft.com/office/infopath/2007/PartnerControls"/>
+  </ds:schemaRefs>
+</ds:datastoreItem>
 </file>
</xml_diff>